<commit_message>
Confirmación de nombres recursos
Se compara la escaleta con el cuaderno de estudio para confirmar que los
nombres y ubicación de los recursos coincidan.
</commit_message>
<xml_diff>
--- a/fuentes/contenidos/grado08/guion05/MA_08_05_CO.docx
+++ b/fuentes/contenidos/grado08/guion05/MA_08_05_CO.docx
@@ -1,6 +1,6 @@
 
 <file path=word/document.xml><?xml version="1.0" encoding="utf-8"?>
-<w:document xmlns:wpc="http://schemas.microsoft.com/office/word/2010/wordprocessingCanvas" xmlns:mc="http://schemas.openxmlformats.org/markup-compatibility/2006" xmlns:o="urn:schemas-microsoft-com:office:office" xmlns:r="http://schemas.openxmlformats.org/officeDocument/2006/relationships" xmlns:m="http://schemas.openxmlformats.org/officeDocument/2006/math" xmlns:v="urn:schemas-microsoft-com:vml" xmlns:wp14="http://schemas.microsoft.com/office/word/2010/wordprocessingDrawing" xmlns:wp="http://schemas.openxmlformats.org/drawingml/2006/wordprocessingDrawing" xmlns:w10="urn:schemas-microsoft-com:office:word" xmlns:w="http://schemas.openxmlformats.org/wordprocessingml/2006/main" xmlns:w14="http://schemas.microsoft.com/office/word/2010/wordml" xmlns:wpg="http://schemas.microsoft.com/office/word/2010/wordprocessingGroup" xmlns:wpi="http://schemas.microsoft.com/office/word/2010/wordprocessingInk" xmlns:wne="http://schemas.microsoft.com/office/word/2006/wordml" xmlns:wps="http://schemas.microsoft.com/office/word/2010/wordprocessingShape" mc:Ignorable="w14 wp14">
+<w:document xmlns:wpc="http://schemas.microsoft.com/office/word/2010/wordprocessingCanvas" xmlns:mc="http://schemas.openxmlformats.org/markup-compatibility/2006" xmlns:o="urn:schemas-microsoft-com:office:office" xmlns:r="http://schemas.openxmlformats.org/officeDocument/2006/relationships" xmlns:m="http://schemas.openxmlformats.org/officeDocument/2006/math" xmlns:v="urn:schemas-microsoft-com:vml" xmlns:wp14="http://schemas.microsoft.com/office/word/2010/wordprocessingDrawing" xmlns:wp="http://schemas.openxmlformats.org/drawingml/2006/wordprocessingDrawing" xmlns:w10="urn:schemas-microsoft-com:office:word" xmlns:w="http://schemas.openxmlformats.org/wordprocessingml/2006/main" xmlns:w14="http://schemas.microsoft.com/office/word/2010/wordml" xmlns:w15="http://schemas.microsoft.com/office/word/2012/wordml" xmlns:wpg="http://schemas.microsoft.com/office/word/2010/wordprocessingGroup" xmlns:wpi="http://schemas.microsoft.com/office/word/2010/wordprocessingInk" xmlns:wne="http://schemas.microsoft.com/office/word/2006/wordml" xmlns:wps="http://schemas.microsoft.com/office/word/2010/wordprocessingShape" mc:Ignorable="w14 w15 wp14">
   <w:body>
     <w:tbl>
       <w:tblPr>
@@ -9,8 +9,8 @@
         <w:tblLook w:val="04A0" w:firstRow="1" w:lastRow="0" w:firstColumn="1" w:lastColumn="0" w:noHBand="0" w:noVBand="1"/>
       </w:tblPr>
       <w:tblGrid>
-        <w:gridCol w:w="1951"/>
-        <w:gridCol w:w="7027"/>
+        <w:gridCol w:w="1936"/>
+        <w:gridCol w:w="6892"/>
       </w:tblGrid>
       <w:tr>
         <w:tc>
@@ -375,8 +375,8 @@
         <w:tblLook w:val="04A0" w:firstRow="1" w:lastRow="0" w:firstColumn="1" w:lastColumn="0" w:noHBand="0" w:noVBand="1"/>
       </w:tblPr>
       <w:tblGrid>
-        <w:gridCol w:w="2518"/>
-        <w:gridCol w:w="6515"/>
+        <w:gridCol w:w="2468"/>
+        <w:gridCol w:w="6360"/>
       </w:tblGrid>
       <w:tr>
         <w:tc>
@@ -695,8 +695,8 @@
         <w:tblLook w:val="04A0" w:firstRow="1" w:lastRow="0" w:firstColumn="1" w:lastColumn="0" w:noHBand="0" w:noVBand="1"/>
       </w:tblPr>
       <w:tblGrid>
-        <w:gridCol w:w="2518"/>
-        <w:gridCol w:w="6460"/>
+        <w:gridCol w:w="2481"/>
+        <w:gridCol w:w="6347"/>
       </w:tblGrid>
       <w:tr>
         <w:tc>
@@ -930,8 +930,8 @@
         <w:tblLook w:val="04A0" w:firstRow="1" w:lastRow="0" w:firstColumn="1" w:lastColumn="0" w:noHBand="0" w:noVBand="1"/>
       </w:tblPr>
       <w:tblGrid>
-        <w:gridCol w:w="2518"/>
-        <w:gridCol w:w="6515"/>
+        <w:gridCol w:w="2417"/>
+        <w:gridCol w:w="6411"/>
       </w:tblGrid>
       <w:tr>
         <w:tc>
@@ -1072,9 +1072,9 @@
                   <o:lock v:ext="edit" aspectratio="t"/>
                 </v:shapetype>
                 <v:shape id="_x0000_i1025" type="#_x0000_t75" style="width:248.25pt;height:237.75pt" o:ole="">
-                  <v:imagedata r:id="rId9" o:title=""/>
+                  <v:imagedata r:id="rId8" o:title=""/>
                 </v:shape>
-                <o:OLEObject Type="Embed" ProgID="PBrush" ShapeID="_x0000_i1025" DrawAspect="Content" ObjectID="_1511429812" r:id="rId10"/>
+                <o:OLEObject Type="Embed" ProgID="PBrush" ShapeID="_x0000_i1025" DrawAspect="Content" ObjectID="_1511865648" r:id="rId9"/>
               </w:object>
             </w:r>
           </w:p>
@@ -3908,8 +3908,8 @@
         <w:tblLook w:val="04A0" w:firstRow="1" w:lastRow="0" w:firstColumn="1" w:lastColumn="0" w:noHBand="0" w:noVBand="1"/>
       </w:tblPr>
       <w:tblGrid>
-        <w:gridCol w:w="2518"/>
-        <w:gridCol w:w="6515"/>
+        <w:gridCol w:w="2468"/>
+        <w:gridCol w:w="6360"/>
       </w:tblGrid>
       <w:tr>
         <w:tc>
@@ -6939,8 +6939,8 @@
         <w:tblLook w:val="04A0" w:firstRow="1" w:lastRow="0" w:firstColumn="1" w:lastColumn="0" w:noHBand="0" w:noVBand="1"/>
       </w:tblPr>
       <w:tblGrid>
-        <w:gridCol w:w="2518"/>
-        <w:gridCol w:w="6515"/>
+        <w:gridCol w:w="2468"/>
+        <w:gridCol w:w="6360"/>
       </w:tblGrid>
       <w:tr>
         <w:tc>
@@ -7273,8 +7273,8 @@
         <w:tblLook w:val="04A0" w:firstRow="1" w:lastRow="0" w:firstColumn="1" w:lastColumn="0" w:noHBand="0" w:noVBand="1"/>
       </w:tblPr>
       <w:tblGrid>
-        <w:gridCol w:w="2518"/>
-        <w:gridCol w:w="6460"/>
+        <w:gridCol w:w="2485"/>
+        <w:gridCol w:w="6343"/>
       </w:tblGrid>
       <w:tr>
         <w:tc>
@@ -7524,8 +7524,8 @@
         <w:tblLook w:val="04A0" w:firstRow="1" w:lastRow="0" w:firstColumn="1" w:lastColumn="0" w:noHBand="0" w:noVBand="1"/>
       </w:tblPr>
       <w:tblGrid>
-        <w:gridCol w:w="2518"/>
-        <w:gridCol w:w="6515"/>
+        <w:gridCol w:w="2457"/>
+        <w:gridCol w:w="6371"/>
       </w:tblGrid>
       <w:tr>
         <w:tc>
@@ -7668,9 +7668,9 @@
               </w:rPr>
               <w:object w:dxaOrig="3320" w:dyaOrig="3160" w14:anchorId="2AA7A668">
                 <v:shape id="_x0000_i1026" type="#_x0000_t75" style="width:164.25pt;height:159.75pt" o:ole="">
-                  <v:imagedata r:id="rId11" o:title=""/>
+                  <v:imagedata r:id="rId10" o:title=""/>
                 </v:shape>
-                <o:OLEObject Type="Embed" ProgID="PBrush" ShapeID="_x0000_i1026" DrawAspect="Content" ObjectID="_1511429813" r:id="rId12"/>
+                <o:OLEObject Type="Embed" ProgID="PBrush" ShapeID="_x0000_i1026" DrawAspect="Content" ObjectID="_1511865649" r:id="rId11"/>
               </w:object>
             </w:r>
           </w:p>
@@ -10395,8 +10395,8 @@
         <w:tblLook w:val="04A0" w:firstRow="1" w:lastRow="0" w:firstColumn="1" w:lastColumn="0" w:noHBand="0" w:noVBand="1"/>
       </w:tblPr>
       <w:tblGrid>
-        <w:gridCol w:w="2518"/>
-        <w:gridCol w:w="6515"/>
+        <w:gridCol w:w="2468"/>
+        <w:gridCol w:w="6360"/>
       </w:tblGrid>
       <w:tr>
         <w:tc>
@@ -10530,7 +10530,21 @@
                 <w:rFonts w:ascii="Times New Roman" w:hAnsi="Times New Roman" w:cs="Times New Roman"/>
                 <w:color w:val="000000"/>
               </w:rPr>
-              <w:t>Encuentra el mínimo común múltiplo de monomios</w:t>
+              <w:t xml:space="preserve">Encuentra el mínimo común múltiplo de </w:t>
+            </w:r>
+            <w:r>
+              <w:rPr>
+                <w:rFonts w:ascii="Times New Roman" w:hAnsi="Times New Roman" w:cs="Times New Roman"/>
+                <w:color w:val="000000"/>
+              </w:rPr>
+              <w:t xml:space="preserve">dos o más </w:t>
+            </w:r>
+            <w:r>
+              <w:rPr>
+                <w:rFonts w:ascii="Times New Roman" w:hAnsi="Times New Roman" w:cs="Times New Roman"/>
+                <w:color w:val="000000"/>
+              </w:rPr>
+              <w:t>monomios</w:t>
             </w:r>
           </w:p>
         </w:tc>
@@ -14372,8 +14386,8 @@
         <w:tblLook w:val="04A0" w:firstRow="1" w:lastRow="0" w:firstColumn="1" w:lastColumn="0" w:noHBand="0" w:noVBand="1"/>
       </w:tblPr>
       <w:tblGrid>
-        <w:gridCol w:w="2518"/>
-        <w:gridCol w:w="6515"/>
+        <w:gridCol w:w="2468"/>
+        <w:gridCol w:w="6360"/>
       </w:tblGrid>
       <w:tr>
         <w:tc>
@@ -16946,7 +16960,65 @@
                 <w:rFonts w:ascii="Times New Roman" w:hAnsi="Times New Roman" w:cs="Times New Roman"/>
                 <w:color w:val="000000"/>
               </w:rPr>
-              <w:t>Refuerza tu aprendizaje: El máximo común divisor y el mínimo común múltiplo</w:t>
+              <w:t xml:space="preserve">Refuerza tu aprendizaje: El </w:t>
+            </w:r>
+            <w:r>
+              <w:rPr>
+                <w:rFonts w:ascii="Times New Roman" w:hAnsi="Times New Roman" w:cs="Times New Roman"/>
+                <w:color w:val="000000"/>
+              </w:rPr>
+              <w:t xml:space="preserve">M.C.D. </w:t>
+            </w:r>
+            <w:r>
+              <w:rPr>
+                <w:rFonts w:ascii="Times New Roman" w:hAnsi="Times New Roman" w:cs="Times New Roman"/>
+                <w:color w:val="000000"/>
+              </w:rPr>
+              <w:t xml:space="preserve">y el </w:t>
+            </w:r>
+            <w:proofErr w:type="spellStart"/>
+            <w:r>
+              <w:rPr>
+                <w:rFonts w:ascii="Times New Roman" w:hAnsi="Times New Roman" w:cs="Times New Roman"/>
+                <w:color w:val="000000"/>
+              </w:rPr>
+              <w:t>m</w:t>
+            </w:r>
+            <w:r>
+              <w:rPr>
+                <w:rFonts w:ascii="Times New Roman" w:hAnsi="Times New Roman" w:cs="Times New Roman"/>
+                <w:color w:val="000000"/>
+              </w:rPr>
+              <w:t>.</w:t>
+            </w:r>
+            <w:r>
+              <w:rPr>
+                <w:rFonts w:ascii="Times New Roman" w:hAnsi="Times New Roman" w:cs="Times New Roman"/>
+                <w:color w:val="000000"/>
+              </w:rPr>
+              <w:t>c</w:t>
+            </w:r>
+            <w:r>
+              <w:rPr>
+                <w:rFonts w:ascii="Times New Roman" w:hAnsi="Times New Roman" w:cs="Times New Roman"/>
+                <w:color w:val="000000"/>
+              </w:rPr>
+              <w:t>.</w:t>
+            </w:r>
+            <w:r>
+              <w:rPr>
+                <w:rFonts w:ascii="Times New Roman" w:hAnsi="Times New Roman" w:cs="Times New Roman"/>
+                <w:color w:val="000000"/>
+              </w:rPr>
+              <w:t>m</w:t>
+            </w:r>
+            <w:proofErr w:type="spellEnd"/>
+            <w:r>
+              <w:rPr>
+                <w:rFonts w:ascii="Times New Roman" w:hAnsi="Times New Roman" w:cs="Times New Roman"/>
+                <w:color w:val="000000"/>
+              </w:rPr>
+              <w:t>.</w:t>
             </w:r>
           </w:p>
         </w:tc>
@@ -17192,8 +17264,8 @@
         <w:tblLook w:val="04A0" w:firstRow="1" w:lastRow="0" w:firstColumn="1" w:lastColumn="0" w:noHBand="0" w:noVBand="1"/>
       </w:tblPr>
       <w:tblGrid>
-        <w:gridCol w:w="2518"/>
-        <w:gridCol w:w="6515"/>
+        <w:gridCol w:w="2468"/>
+        <w:gridCol w:w="6360"/>
       </w:tblGrid>
       <w:tr>
         <w:tc>
@@ -17474,8 +17546,8 @@
         <w:tblLook w:val="04A0" w:firstRow="1" w:lastRow="0" w:firstColumn="1" w:lastColumn="0" w:noHBand="0" w:noVBand="1"/>
       </w:tblPr>
       <w:tblGrid>
-        <w:gridCol w:w="2518"/>
-        <w:gridCol w:w="6460"/>
+        <w:gridCol w:w="2479"/>
+        <w:gridCol w:w="6349"/>
       </w:tblGrid>
       <w:tr>
         <w:tc>
@@ -19295,8 +19367,8 @@
         <w:tblLook w:val="04A0" w:firstRow="1" w:lastRow="0" w:firstColumn="1" w:lastColumn="0" w:noHBand="0" w:noVBand="1"/>
       </w:tblPr>
       <w:tblGrid>
-        <w:gridCol w:w="2518"/>
-        <w:gridCol w:w="6515"/>
+        <w:gridCol w:w="2468"/>
+        <w:gridCol w:w="6360"/>
       </w:tblGrid>
       <w:tr>
         <w:tc>
@@ -21241,8 +21313,8 @@
         <w:tblLook w:val="04A0" w:firstRow="1" w:lastRow="0" w:firstColumn="1" w:lastColumn="0" w:noHBand="0" w:noVBand="1"/>
       </w:tblPr>
       <w:tblGrid>
-        <w:gridCol w:w="2518"/>
-        <w:gridCol w:w="6515"/>
+        <w:gridCol w:w="2410"/>
+        <w:gridCol w:w="6418"/>
       </w:tblGrid>
       <w:tr>
         <w:tc>
@@ -21364,9 +21436,9 @@
               </w:rPr>
               <w:object w:dxaOrig="5120" w:dyaOrig="4280" w14:anchorId="6538DC82">
                 <v:shape id="_x0000_i1027" type="#_x0000_t75" style="width:257.25pt;height:3in" o:ole="">
-                  <v:imagedata r:id="rId13" o:title=""/>
+                  <v:imagedata r:id="rId12" o:title=""/>
                 </v:shape>
-                <o:OLEObject Type="Embed" ProgID="PBrush" ShapeID="_x0000_i1027" DrawAspect="Content" ObjectID="_1511429814" r:id="rId14"/>
+                <o:OLEObject Type="Embed" ProgID="PBrush" ShapeID="_x0000_i1027" DrawAspect="Content" ObjectID="_1511865650" r:id="rId13"/>
               </w:object>
             </w:r>
           </w:p>
@@ -21583,8 +21655,8 @@
         <w:tblLook w:val="04A0" w:firstRow="1" w:lastRow="0" w:firstColumn="1" w:lastColumn="0" w:noHBand="0" w:noVBand="1"/>
       </w:tblPr>
       <w:tblGrid>
-        <w:gridCol w:w="2518"/>
-        <w:gridCol w:w="6460"/>
+        <w:gridCol w:w="2473"/>
+        <w:gridCol w:w="6355"/>
       </w:tblGrid>
       <w:tr>
         <w:tc>
@@ -21682,6 +21754,7 @@
                 <w:sz w:val="18"/>
                 <w:szCs w:val="18"/>
               </w:rPr>
+              <w:lastRenderedPageBreak/>
               <w:t>Contenido</w:t>
             </w:r>
           </w:p>
@@ -21801,8 +21874,8 @@
         <w:tblLook w:val="04A0" w:firstRow="1" w:lastRow="0" w:firstColumn="1" w:lastColumn="0" w:noHBand="0" w:noVBand="1"/>
       </w:tblPr>
       <w:tblGrid>
-        <w:gridCol w:w="2518"/>
-        <w:gridCol w:w="6515"/>
+        <w:gridCol w:w="2467"/>
+        <w:gridCol w:w="6361"/>
       </w:tblGrid>
       <w:tr>
         <w:tc>
@@ -22005,8 +22078,8 @@
         <w:tblLook w:val="04A0" w:firstRow="1" w:lastRow="0" w:firstColumn="1" w:lastColumn="0" w:noHBand="0" w:noVBand="1"/>
       </w:tblPr>
       <w:tblGrid>
-        <w:gridCol w:w="2518"/>
-        <w:gridCol w:w="6515"/>
+        <w:gridCol w:w="2467"/>
+        <w:gridCol w:w="6361"/>
       </w:tblGrid>
       <w:tr>
         <w:tc>
@@ -22200,8 +22273,8 @@
         <w:tblLook w:val="04A0" w:firstRow="1" w:lastRow="0" w:firstColumn="1" w:lastColumn="0" w:noHBand="0" w:noVBand="1"/>
       </w:tblPr>
       <w:tblGrid>
-        <w:gridCol w:w="2518"/>
-        <w:gridCol w:w="6515"/>
+        <w:gridCol w:w="2467"/>
+        <w:gridCol w:w="6361"/>
       </w:tblGrid>
       <w:tr>
         <w:tc>
@@ -22395,8 +22468,8 @@
         <w:tblLook w:val="04A0" w:firstRow="1" w:lastRow="0" w:firstColumn="1" w:lastColumn="0" w:noHBand="0" w:noVBand="1"/>
       </w:tblPr>
       <w:tblGrid>
-        <w:gridCol w:w="2518"/>
-        <w:gridCol w:w="6515"/>
+        <w:gridCol w:w="2467"/>
+        <w:gridCol w:w="6361"/>
       </w:tblGrid>
       <w:tr>
         <w:tc>
@@ -22689,8 +22762,8 @@
         <w:tblLook w:val="04A0" w:firstRow="1" w:lastRow="0" w:firstColumn="1" w:lastColumn="0" w:noHBand="0" w:noVBand="1"/>
       </w:tblPr>
       <w:tblGrid>
-        <w:gridCol w:w="2518"/>
-        <w:gridCol w:w="6515"/>
+        <w:gridCol w:w="2467"/>
+        <w:gridCol w:w="6361"/>
       </w:tblGrid>
       <w:tr>
         <w:tc>
@@ -22742,6 +22815,7 @@
                 <w:sz w:val="18"/>
                 <w:szCs w:val="18"/>
               </w:rPr>
+              <w:lastRenderedPageBreak/>
               <w:t>Código</w:t>
             </w:r>
           </w:p>
@@ -24117,8 +24191,8 @@
         <w:tblLook w:val="04A0" w:firstRow="1" w:lastRow="0" w:firstColumn="1" w:lastColumn="0" w:noHBand="0" w:noVBand="1"/>
       </w:tblPr>
       <w:tblGrid>
-        <w:gridCol w:w="2518"/>
-        <w:gridCol w:w="6515"/>
+        <w:gridCol w:w="2467"/>
+        <w:gridCol w:w="6361"/>
       </w:tblGrid>
       <w:tr>
         <w:tc>
@@ -26273,8 +26347,8 @@
         <w:tblLook w:val="04A0" w:firstRow="1" w:lastRow="0" w:firstColumn="1" w:lastColumn="0" w:noHBand="0" w:noVBand="1"/>
       </w:tblPr>
       <w:tblGrid>
-        <w:gridCol w:w="2518"/>
-        <w:gridCol w:w="6515"/>
+        <w:gridCol w:w="2467"/>
+        <w:gridCol w:w="6361"/>
       </w:tblGrid>
       <w:tr>
         <w:tc>
@@ -28466,8 +28540,8 @@
         <w:tblLook w:val="04A0" w:firstRow="1" w:lastRow="0" w:firstColumn="1" w:lastColumn="0" w:noHBand="0" w:noVBand="1"/>
       </w:tblPr>
       <w:tblGrid>
-        <w:gridCol w:w="2518"/>
-        <w:gridCol w:w="6515"/>
+        <w:gridCol w:w="2418"/>
+        <w:gridCol w:w="6410"/>
       </w:tblGrid>
       <w:tr>
         <w:tc>
@@ -28588,9 +28662,9 @@
               </w:rPr>
               <w:object w:dxaOrig="4940" w:dyaOrig="3220" w14:anchorId="0B4A375E">
                 <v:shape id="_x0000_i1028" type="#_x0000_t75" style="width:246.75pt;height:159.75pt" o:ole="">
-                  <v:imagedata r:id="rId15" o:title=""/>
+                  <v:imagedata r:id="rId14" o:title=""/>
                 </v:shape>
-                <o:OLEObject Type="Embed" ProgID="PBrush" ShapeID="_x0000_i1028" DrawAspect="Content" ObjectID="_1511429815" r:id="rId16"/>
+                <o:OLEObject Type="Embed" ProgID="PBrush" ShapeID="_x0000_i1028" DrawAspect="Content" ObjectID="_1511865651" r:id="rId15"/>
               </w:object>
             </w:r>
           </w:p>
@@ -28773,6 +28847,7 @@
                 <w:sz w:val="18"/>
                 <w:szCs w:val="18"/>
               </w:rPr>
+              <w:lastRenderedPageBreak/>
               <w:t>Pie de imagen</w:t>
             </w:r>
           </w:p>
@@ -28798,14 +28873,7 @@
               <w:rPr>
                 <w:rFonts w:ascii="Times New Roman" w:hAnsi="Times New Roman" w:cs="Times New Roman"/>
               </w:rPr>
-              <w:t xml:space="preserve">representan el perímetro de un </w:t>
-            </w:r>
-            <w:r>
-              <w:rPr>
-                <w:rFonts w:ascii="Times New Roman" w:hAnsi="Times New Roman" w:cs="Times New Roman"/>
-              </w:rPr>
-              <w:lastRenderedPageBreak/>
-              <w:t xml:space="preserve">rectángulo si sus dimensiones se </w:t>
+              <w:t xml:space="preserve">representan el perímetro de un rectángulo si sus dimensiones se </w:t>
             </w:r>
             <w:r>
               <w:rPr>
@@ -28860,8 +28928,8 @@
         <w:tblLook w:val="04A0" w:firstRow="1" w:lastRow="0" w:firstColumn="1" w:lastColumn="0" w:noHBand="0" w:noVBand="1"/>
       </w:tblPr>
       <w:tblGrid>
-        <w:gridCol w:w="2518"/>
-        <w:gridCol w:w="6515"/>
+        <w:gridCol w:w="2467"/>
+        <w:gridCol w:w="6361"/>
       </w:tblGrid>
       <w:tr>
         <w:tc>
@@ -29740,8 +29808,8 @@
         <w:tblLook w:val="04A0" w:firstRow="1" w:lastRow="0" w:firstColumn="1" w:lastColumn="0" w:noHBand="0" w:noVBand="1"/>
       </w:tblPr>
       <w:tblGrid>
-        <w:gridCol w:w="2518"/>
-        <w:gridCol w:w="6515"/>
+        <w:gridCol w:w="2432"/>
+        <w:gridCol w:w="6396"/>
       </w:tblGrid>
       <w:tr>
         <w:tc>
@@ -29864,9 +29932,9 @@
               </w:rPr>
               <w:object w:dxaOrig="4560" w:dyaOrig="3080" w14:anchorId="33BC0BBF">
                 <v:shape id="_x0000_i1029" type="#_x0000_t75" style="width:226.5pt;height:154.5pt" o:ole="">
-                  <v:imagedata r:id="rId17" o:title=""/>
+                  <v:imagedata r:id="rId16" o:title=""/>
                 </v:shape>
-                <o:OLEObject Type="Embed" ProgID="PBrush" ShapeID="_x0000_i1029" DrawAspect="Content" ObjectID="_1511429816" r:id="rId18"/>
+                <o:OLEObject Type="Embed" ProgID="PBrush" ShapeID="_x0000_i1029" DrawAspect="Content" ObjectID="_1511865652" r:id="rId17"/>
               </w:object>
             </w:r>
           </w:p>
@@ -30056,8 +30124,8 @@
         <w:tblLook w:val="04A0" w:firstRow="1" w:lastRow="0" w:firstColumn="1" w:lastColumn="0" w:noHBand="0" w:noVBand="1"/>
       </w:tblPr>
       <w:tblGrid>
-        <w:gridCol w:w="2518"/>
-        <w:gridCol w:w="6515"/>
+        <w:gridCol w:w="2467"/>
+        <w:gridCol w:w="6361"/>
       </w:tblGrid>
       <w:tr>
         <w:tc>
@@ -30260,8 +30328,8 @@
         <w:tblLook w:val="04A0" w:firstRow="1" w:lastRow="0" w:firstColumn="1" w:lastColumn="0" w:noHBand="0" w:noVBand="1"/>
       </w:tblPr>
       <w:tblGrid>
-        <w:gridCol w:w="2518"/>
-        <w:gridCol w:w="6515"/>
+        <w:gridCol w:w="2467"/>
+        <w:gridCol w:w="6361"/>
       </w:tblGrid>
       <w:tr>
         <w:tc>
@@ -31169,6 +31237,8 @@
         </w:rPr>
         <w:t>&gt;&gt;</w:t>
       </w:r>
+      <w:bookmarkStart w:id="0" w:name="_GoBack"/>
+      <w:bookmarkEnd w:id="0"/>
     </w:p>
     <w:p>
       <w:pPr>
@@ -31232,8 +31302,8 @@
         <w:tblLook w:val="04A0" w:firstRow="1" w:lastRow="0" w:firstColumn="1" w:lastColumn="0" w:noHBand="0" w:noVBand="1"/>
       </w:tblPr>
       <w:tblGrid>
-        <w:gridCol w:w="2518"/>
-        <w:gridCol w:w="6515"/>
+        <w:gridCol w:w="2467"/>
+        <w:gridCol w:w="6361"/>
       </w:tblGrid>
       <w:tr>
         <w:tc>
@@ -31353,7 +31423,7 @@
                 <w:rFonts w:ascii="Times New Roman" w:hAnsi="Times New Roman" w:cs="Times New Roman"/>
                 <w:color w:val="000000"/>
               </w:rPr>
-              <w:t>Divide expresiones algebraicas con monomios</w:t>
+              <w:t>Divide expresiones algebraicas</w:t>
             </w:r>
           </w:p>
         </w:tc>
@@ -32426,8 +32496,8 @@
         <w:tblLook w:val="04A0" w:firstRow="1" w:lastRow="0" w:firstColumn="1" w:lastColumn="0" w:noHBand="0" w:noVBand="1"/>
       </w:tblPr>
       <w:tblGrid>
-        <w:gridCol w:w="2518"/>
-        <w:gridCol w:w="6515"/>
+        <w:gridCol w:w="2467"/>
+        <w:gridCol w:w="6361"/>
       </w:tblGrid>
       <w:tr>
         <w:tc>
@@ -32630,8 +32700,8 @@
         <w:tblLook w:val="04A0" w:firstRow="1" w:lastRow="0" w:firstColumn="1" w:lastColumn="0" w:noHBand="0" w:noVBand="1"/>
       </w:tblPr>
       <w:tblGrid>
-        <w:gridCol w:w="2518"/>
-        <w:gridCol w:w="6515"/>
+        <w:gridCol w:w="2467"/>
+        <w:gridCol w:w="6361"/>
       </w:tblGrid>
       <w:tr>
         <w:tc>
@@ -32910,8 +32980,8 @@
         <w:tblLook w:val="04A0" w:firstRow="1" w:lastRow="0" w:firstColumn="1" w:lastColumn="0" w:noHBand="0" w:noVBand="1"/>
       </w:tblPr>
       <w:tblGrid>
-        <w:gridCol w:w="2518"/>
-        <w:gridCol w:w="6515"/>
+        <w:gridCol w:w="2467"/>
+        <w:gridCol w:w="6361"/>
       </w:tblGrid>
       <w:tr>
         <w:tc>
@@ -33244,8 +33314,8 @@
         <w:tblLook w:val="04A0" w:firstRow="1" w:lastRow="0" w:firstColumn="1" w:lastColumn="0" w:noHBand="0" w:noVBand="1"/>
       </w:tblPr>
       <w:tblGrid>
-        <w:gridCol w:w="2518"/>
-        <w:gridCol w:w="6515"/>
+        <w:gridCol w:w="2467"/>
+        <w:gridCol w:w="6361"/>
       </w:tblGrid>
       <w:tr>
         <w:tc>
@@ -34253,8 +34323,8 @@
         <w:tblLook w:val="04A0" w:firstRow="1" w:lastRow="0" w:firstColumn="1" w:lastColumn="0" w:noHBand="0" w:noVBand="1"/>
       </w:tblPr>
       <w:tblGrid>
-        <w:gridCol w:w="2518"/>
-        <w:gridCol w:w="6515"/>
+        <w:gridCol w:w="2467"/>
+        <w:gridCol w:w="6361"/>
       </w:tblGrid>
       <w:tr>
         <w:tc>
@@ -34513,8 +34583,8 @@
         <w:tblLook w:val="04A0" w:firstRow="1" w:lastRow="0" w:firstColumn="1" w:lastColumn="0" w:noHBand="0" w:noVBand="1"/>
       </w:tblPr>
       <w:tblGrid>
-        <w:gridCol w:w="2518"/>
-        <w:gridCol w:w="6515"/>
+        <w:gridCol w:w="2467"/>
+        <w:gridCol w:w="6361"/>
       </w:tblGrid>
       <w:tr>
         <w:tc>
@@ -34806,8 +34876,8 @@
         <w:tblLook w:val="04A0" w:firstRow="1" w:lastRow="0" w:firstColumn="1" w:lastColumn="0" w:noHBand="0" w:noVBand="1"/>
       </w:tblPr>
       <w:tblGrid>
-        <w:gridCol w:w="2518"/>
-        <w:gridCol w:w="6515"/>
+        <w:gridCol w:w="2467"/>
+        <w:gridCol w:w="6361"/>
       </w:tblGrid>
       <w:tr>
         <w:tc>
@@ -35089,8 +35159,8 @@
         <w:tblLook w:val="04A0" w:firstRow="1" w:lastRow="0" w:firstColumn="1" w:lastColumn="0" w:noHBand="0" w:noVBand="1"/>
       </w:tblPr>
       <w:tblGrid>
-        <w:gridCol w:w="2518"/>
-        <w:gridCol w:w="6515"/>
+        <w:gridCol w:w="2467"/>
+        <w:gridCol w:w="6361"/>
       </w:tblGrid>
       <w:tr>
         <w:tc>
@@ -35298,8 +35368,8 @@
         <w:tblLook w:val="04A0" w:firstRow="1" w:lastRow="0" w:firstColumn="1" w:lastColumn="0" w:noHBand="0" w:noVBand="1"/>
       </w:tblPr>
       <w:tblGrid>
-        <w:gridCol w:w="2518"/>
-        <w:gridCol w:w="6515"/>
+        <w:gridCol w:w="2467"/>
+        <w:gridCol w:w="6361"/>
       </w:tblGrid>
       <w:tr>
         <w:tc>
@@ -35610,23 +35680,7 @@
                 <w:rFonts w:ascii="Times New Roman" w:hAnsi="Times New Roman" w:cs="Times New Roman"/>
                 <w:color w:val="000000"/>
               </w:rPr>
-              <w:t>MA_08_05_REC3</w:t>
-            </w:r>
-            <w:bookmarkStart w:id="0" w:name="_GoBack"/>
-            <w:bookmarkEnd w:id="0"/>
-            <w:r>
-              <w:rPr>
-                <w:rFonts w:ascii="Times New Roman" w:hAnsi="Times New Roman" w:cs="Times New Roman"/>
-                <w:color w:val="000000"/>
-              </w:rPr>
-              <w:t>5</w:t>
-            </w:r>
-            <w:r>
-              <w:rPr>
-                <w:rFonts w:ascii="Times New Roman" w:hAnsi="Times New Roman" w:cs="Times New Roman"/>
-                <w:color w:val="000000"/>
-              </w:rPr>
-              <w:t>0</w:t>
+              <w:t>MA_08_05_REC350</w:t>
             </w:r>
           </w:p>
         </w:tc>
@@ -35688,7 +35742,7 @@
                 <w:i/>
               </w:rPr>
             </w:pPr>
-            <w:hyperlink r:id="rId19" w:history="1">
+            <w:hyperlink r:id="rId18" w:history="1">
               <w:r>
                 <w:rPr>
                   <w:rStyle w:val="Hipervnculo"/>
@@ -35765,7 +35819,7 @@
                 <w:i/>
               </w:rPr>
             </w:pPr>
-            <w:hyperlink r:id="rId20" w:history="1">
+            <w:hyperlink r:id="rId19" w:history="1">
               <w:r>
                 <w:rPr>
                   <w:rStyle w:val="Hipervnculo"/>
@@ -35851,8 +35905,8 @@
       </w:pPr>
     </w:p>
     <w:sectPr>
-      <w:headerReference w:type="even" r:id="rId21"/>
-      <w:headerReference w:type="default" r:id="rId22"/>
+      <w:headerReference w:type="even" r:id="rId20"/>
+      <w:headerReference w:type="default" r:id="rId21"/>
       <w:pgSz w:w="12240" w:h="15840"/>
       <w:pgMar w:top="1417" w:right="1701" w:bottom="1417" w:left="1701" w:header="708" w:footer="708" w:gutter="0"/>
       <w:cols w:space="708"/>
@@ -35862,7 +35916,7 @@
 </file>
 
 <file path=word/endnotes.xml><?xml version="1.0" encoding="utf-8"?>
-<w:endnotes xmlns:wpc="http://schemas.microsoft.com/office/word/2010/wordprocessingCanvas" xmlns:mc="http://schemas.openxmlformats.org/markup-compatibility/2006" xmlns:o="urn:schemas-microsoft-com:office:office" xmlns:r="http://schemas.openxmlformats.org/officeDocument/2006/relationships" xmlns:m="http://schemas.openxmlformats.org/officeDocument/2006/math" xmlns:v="urn:schemas-microsoft-com:vml" xmlns:wp14="http://schemas.microsoft.com/office/word/2010/wordprocessingDrawing" xmlns:wp="http://schemas.openxmlformats.org/drawingml/2006/wordprocessingDrawing" xmlns:w10="urn:schemas-microsoft-com:office:word" xmlns:w="http://schemas.openxmlformats.org/wordprocessingml/2006/main" xmlns:w14="http://schemas.microsoft.com/office/word/2010/wordml" xmlns:wpg="http://schemas.microsoft.com/office/word/2010/wordprocessingGroup" xmlns:wpi="http://schemas.microsoft.com/office/word/2010/wordprocessingInk" xmlns:wne="http://schemas.microsoft.com/office/word/2006/wordml" xmlns:wps="http://schemas.microsoft.com/office/word/2010/wordprocessingShape" mc:Ignorable="w14 wp14">
+<w:endnotes xmlns:wpc="http://schemas.microsoft.com/office/word/2010/wordprocessingCanvas" xmlns:mc="http://schemas.openxmlformats.org/markup-compatibility/2006" xmlns:o="urn:schemas-microsoft-com:office:office" xmlns:r="http://schemas.openxmlformats.org/officeDocument/2006/relationships" xmlns:m="http://schemas.openxmlformats.org/officeDocument/2006/math" xmlns:v="urn:schemas-microsoft-com:vml" xmlns:wp14="http://schemas.microsoft.com/office/word/2010/wordprocessingDrawing" xmlns:wp="http://schemas.openxmlformats.org/drawingml/2006/wordprocessingDrawing" xmlns:w10="urn:schemas-microsoft-com:office:word" xmlns:w="http://schemas.openxmlformats.org/wordprocessingml/2006/main" xmlns:w14="http://schemas.microsoft.com/office/word/2010/wordml" xmlns:w15="http://schemas.microsoft.com/office/word/2012/wordml" xmlns:wpg="http://schemas.microsoft.com/office/word/2010/wordprocessingGroup" xmlns:wpi="http://schemas.microsoft.com/office/word/2010/wordprocessingInk" xmlns:wne="http://schemas.microsoft.com/office/word/2006/wordml" xmlns:wps="http://schemas.microsoft.com/office/word/2010/wordprocessingShape" mc:Ignorable="w14 w15 wp14">
   <w:endnote w:type="separator" w:id="-1">
     <w:p>
       <w:pPr>
@@ -35887,7 +35941,7 @@
 </file>
 
 <file path=word/footnotes.xml><?xml version="1.0" encoding="utf-8"?>
-<w:footnotes xmlns:wpc="http://schemas.microsoft.com/office/word/2010/wordprocessingCanvas" xmlns:mc="http://schemas.openxmlformats.org/markup-compatibility/2006" xmlns:o="urn:schemas-microsoft-com:office:office" xmlns:r="http://schemas.openxmlformats.org/officeDocument/2006/relationships" xmlns:m="http://schemas.openxmlformats.org/officeDocument/2006/math" xmlns:v="urn:schemas-microsoft-com:vml" xmlns:wp14="http://schemas.microsoft.com/office/word/2010/wordprocessingDrawing" xmlns:wp="http://schemas.openxmlformats.org/drawingml/2006/wordprocessingDrawing" xmlns:w10="urn:schemas-microsoft-com:office:word" xmlns:w="http://schemas.openxmlformats.org/wordprocessingml/2006/main" xmlns:w14="http://schemas.microsoft.com/office/word/2010/wordml" xmlns:wpg="http://schemas.microsoft.com/office/word/2010/wordprocessingGroup" xmlns:wpi="http://schemas.microsoft.com/office/word/2010/wordprocessingInk" xmlns:wne="http://schemas.microsoft.com/office/word/2006/wordml" xmlns:wps="http://schemas.microsoft.com/office/word/2010/wordprocessingShape" mc:Ignorable="w14 wp14">
+<w:footnotes xmlns:wpc="http://schemas.microsoft.com/office/word/2010/wordprocessingCanvas" xmlns:mc="http://schemas.openxmlformats.org/markup-compatibility/2006" xmlns:o="urn:schemas-microsoft-com:office:office" xmlns:r="http://schemas.openxmlformats.org/officeDocument/2006/relationships" xmlns:m="http://schemas.openxmlformats.org/officeDocument/2006/math" xmlns:v="urn:schemas-microsoft-com:vml" xmlns:wp14="http://schemas.microsoft.com/office/word/2010/wordprocessingDrawing" xmlns:wp="http://schemas.openxmlformats.org/drawingml/2006/wordprocessingDrawing" xmlns:w10="urn:schemas-microsoft-com:office:word" xmlns:w="http://schemas.openxmlformats.org/wordprocessingml/2006/main" xmlns:w14="http://schemas.microsoft.com/office/word/2010/wordml" xmlns:w15="http://schemas.microsoft.com/office/word/2012/wordml" xmlns:wpg="http://schemas.microsoft.com/office/word/2010/wordprocessingGroup" xmlns:wpi="http://schemas.microsoft.com/office/word/2010/wordprocessingInk" xmlns:wne="http://schemas.microsoft.com/office/word/2006/wordml" xmlns:wps="http://schemas.microsoft.com/office/word/2010/wordprocessingShape" mc:Ignorable="w14 w15 wp14">
   <w:footnote w:type="separator" w:id="-1">
     <w:p>
       <w:pPr>
@@ -35912,7 +35966,7 @@
 </file>
 
 <file path=word/header1.xml><?xml version="1.0" encoding="utf-8"?>
-<w:hdr xmlns:wpc="http://schemas.microsoft.com/office/word/2010/wordprocessingCanvas" xmlns:mc="http://schemas.openxmlformats.org/markup-compatibility/2006" xmlns:o="urn:schemas-microsoft-com:office:office" xmlns:r="http://schemas.openxmlformats.org/officeDocument/2006/relationships" xmlns:m="http://schemas.openxmlformats.org/officeDocument/2006/math" xmlns:v="urn:schemas-microsoft-com:vml" xmlns:wp14="http://schemas.microsoft.com/office/word/2010/wordprocessingDrawing" xmlns:wp="http://schemas.openxmlformats.org/drawingml/2006/wordprocessingDrawing" xmlns:w10="urn:schemas-microsoft-com:office:word" xmlns:w="http://schemas.openxmlformats.org/wordprocessingml/2006/main" xmlns:w14="http://schemas.microsoft.com/office/word/2010/wordml" xmlns:wpg="http://schemas.microsoft.com/office/word/2010/wordprocessingGroup" xmlns:wpi="http://schemas.microsoft.com/office/word/2010/wordprocessingInk" xmlns:wne="http://schemas.microsoft.com/office/word/2006/wordml" xmlns:wps="http://schemas.microsoft.com/office/word/2010/wordprocessingShape" mc:Ignorable="w14 wp14">
+<w:hdr xmlns:wpc="http://schemas.microsoft.com/office/word/2010/wordprocessingCanvas" xmlns:mc="http://schemas.openxmlformats.org/markup-compatibility/2006" xmlns:o="urn:schemas-microsoft-com:office:office" xmlns:r="http://schemas.openxmlformats.org/officeDocument/2006/relationships" xmlns:m="http://schemas.openxmlformats.org/officeDocument/2006/math" xmlns:v="urn:schemas-microsoft-com:vml" xmlns:wp14="http://schemas.microsoft.com/office/word/2010/wordprocessingDrawing" xmlns:wp="http://schemas.openxmlformats.org/drawingml/2006/wordprocessingDrawing" xmlns:w10="urn:schemas-microsoft-com:office:word" xmlns:w="http://schemas.openxmlformats.org/wordprocessingml/2006/main" xmlns:w14="http://schemas.microsoft.com/office/word/2010/wordml" xmlns:w15="http://schemas.microsoft.com/office/word/2012/wordml" xmlns:wpg="http://schemas.microsoft.com/office/word/2010/wordprocessingGroup" xmlns:wpi="http://schemas.microsoft.com/office/word/2010/wordprocessingInk" xmlns:wne="http://schemas.microsoft.com/office/word/2006/wordml" xmlns:wps="http://schemas.microsoft.com/office/word/2010/wordprocessingShape" mc:Ignorable="w14 w15 wp14">
   <w:p>
     <w:pPr>
       <w:pStyle w:val="Encabezado"/>
@@ -35950,7 +36004,7 @@
 </file>
 
 <file path=word/header2.xml><?xml version="1.0" encoding="utf-8"?>
-<w:hdr xmlns:wpc="http://schemas.microsoft.com/office/word/2010/wordprocessingCanvas" xmlns:mc="http://schemas.openxmlformats.org/markup-compatibility/2006" xmlns:o="urn:schemas-microsoft-com:office:office" xmlns:r="http://schemas.openxmlformats.org/officeDocument/2006/relationships" xmlns:m="http://schemas.openxmlformats.org/officeDocument/2006/math" xmlns:v="urn:schemas-microsoft-com:vml" xmlns:wp14="http://schemas.microsoft.com/office/word/2010/wordprocessingDrawing" xmlns:wp="http://schemas.openxmlformats.org/drawingml/2006/wordprocessingDrawing" xmlns:w10="urn:schemas-microsoft-com:office:word" xmlns:w="http://schemas.openxmlformats.org/wordprocessingml/2006/main" xmlns:w14="http://schemas.microsoft.com/office/word/2010/wordml" xmlns:wpg="http://schemas.microsoft.com/office/word/2010/wordprocessingGroup" xmlns:wpi="http://schemas.microsoft.com/office/word/2010/wordprocessingInk" xmlns:wne="http://schemas.microsoft.com/office/word/2006/wordml" xmlns:wps="http://schemas.microsoft.com/office/word/2010/wordprocessingShape" mc:Ignorable="w14 wp14">
+<w:hdr xmlns:wpc="http://schemas.microsoft.com/office/word/2010/wordprocessingCanvas" xmlns:mc="http://schemas.openxmlformats.org/markup-compatibility/2006" xmlns:o="urn:schemas-microsoft-com:office:office" xmlns:r="http://schemas.openxmlformats.org/officeDocument/2006/relationships" xmlns:m="http://schemas.openxmlformats.org/officeDocument/2006/math" xmlns:v="urn:schemas-microsoft-com:vml" xmlns:wp14="http://schemas.microsoft.com/office/word/2010/wordprocessingDrawing" xmlns:wp="http://schemas.openxmlformats.org/drawingml/2006/wordprocessingDrawing" xmlns:w10="urn:schemas-microsoft-com:office:word" xmlns:w="http://schemas.openxmlformats.org/wordprocessingml/2006/main" xmlns:w14="http://schemas.microsoft.com/office/word/2010/wordml" xmlns:w15="http://schemas.microsoft.com/office/word/2012/wordml" xmlns:wpg="http://schemas.microsoft.com/office/word/2010/wordprocessingGroup" xmlns:wpi="http://schemas.microsoft.com/office/word/2010/wordprocessingInk" xmlns:wne="http://schemas.microsoft.com/office/word/2006/wordml" xmlns:wps="http://schemas.microsoft.com/office/word/2010/wordprocessingShape" mc:Ignorable="w14 w15 wp14">
   <w:p>
     <w:pPr>
       <w:pStyle w:val="Encabezado"/>
@@ -35982,7 +36036,7 @@
         <w:rStyle w:val="Nmerodepgina"/>
         <w:noProof/>
       </w:rPr>
-      <w:t>27</w:t>
+      <w:t>25</w:t>
     </w:r>
     <w:r>
       <w:rPr>
@@ -36108,7 +36162,7 @@
 </file>
 
 <file path=word/numbering.xml><?xml version="1.0" encoding="utf-8"?>
-<w:numbering xmlns:wpc="http://schemas.microsoft.com/office/word/2010/wordprocessingCanvas" xmlns:mc="http://schemas.openxmlformats.org/markup-compatibility/2006" xmlns:o="urn:schemas-microsoft-com:office:office" xmlns:r="http://schemas.openxmlformats.org/officeDocument/2006/relationships" xmlns:m="http://schemas.openxmlformats.org/officeDocument/2006/math" xmlns:v="urn:schemas-microsoft-com:vml" xmlns:wp14="http://schemas.microsoft.com/office/word/2010/wordprocessingDrawing" xmlns:wp="http://schemas.openxmlformats.org/drawingml/2006/wordprocessingDrawing" xmlns:w10="urn:schemas-microsoft-com:office:word" xmlns:w="http://schemas.openxmlformats.org/wordprocessingml/2006/main" xmlns:w14="http://schemas.microsoft.com/office/word/2010/wordml" xmlns:wpg="http://schemas.microsoft.com/office/word/2010/wordprocessingGroup" xmlns:wpi="http://schemas.microsoft.com/office/word/2010/wordprocessingInk" xmlns:wne="http://schemas.microsoft.com/office/word/2006/wordml" xmlns:wps="http://schemas.microsoft.com/office/word/2010/wordprocessingShape" mc:Ignorable="w14 wp14">
+<w:numbering xmlns:wpc="http://schemas.microsoft.com/office/word/2010/wordprocessingCanvas" xmlns:mc="http://schemas.openxmlformats.org/markup-compatibility/2006" xmlns:o="urn:schemas-microsoft-com:office:office" xmlns:r="http://schemas.openxmlformats.org/officeDocument/2006/relationships" xmlns:m="http://schemas.openxmlformats.org/officeDocument/2006/math" xmlns:v="urn:schemas-microsoft-com:vml" xmlns:wp14="http://schemas.microsoft.com/office/word/2010/wordprocessingDrawing" xmlns:wp="http://schemas.openxmlformats.org/drawingml/2006/wordprocessingDrawing" xmlns:w10="urn:schemas-microsoft-com:office:word" xmlns:w="http://schemas.openxmlformats.org/wordprocessingml/2006/main" xmlns:w14="http://schemas.microsoft.com/office/word/2010/wordml" xmlns:w15="http://schemas.microsoft.com/office/word/2012/wordml" xmlns:wpg="http://schemas.microsoft.com/office/word/2010/wordprocessingGroup" xmlns:wpi="http://schemas.microsoft.com/office/word/2010/wordprocessingInk" xmlns:wne="http://schemas.microsoft.com/office/word/2006/wordml" xmlns:wps="http://schemas.microsoft.com/office/word/2010/wordprocessingShape" mc:Ignorable="w14 w15 wp14">
   <w:abstractNum w:abstractNumId="0">
     <w:nsid w:val="01333405"/>
     <w:multiLevelType w:val="hybridMultilevel"/>
@@ -38506,16 +38560,8 @@
 </w:numbering>
 </file>
 
-<file path=word/people.xml><?xml version="1.0" encoding="utf-8"?>
-<w15:people xmlns:wpc="http://schemas.microsoft.com/office/word/2010/wordprocessingCanvas" xmlns:mc="http://schemas.openxmlformats.org/markup-compatibility/2006" xmlns:o="urn:schemas-microsoft-com:office:office" xmlns:r="http://schemas.openxmlformats.org/officeDocument/2006/relationships" xmlns:m="http://schemas.openxmlformats.org/officeDocument/2006/math" xmlns:v="urn:schemas-microsoft-com:vml" xmlns:wp14="http://schemas.microsoft.com/office/word/2010/wordprocessingDrawing" xmlns:wp="http://schemas.openxmlformats.org/drawingml/2006/wordprocessingDrawing" xmlns:w10="urn:schemas-microsoft-com:office:word" xmlns:w="http://schemas.openxmlformats.org/wordprocessingml/2006/main" xmlns:w14="http://schemas.microsoft.com/office/word/2010/wordml" xmlns:w15="http://schemas.microsoft.com/office/word/2012/wordml" xmlns:wpg="http://schemas.microsoft.com/office/word/2010/wordprocessingGroup" xmlns:wpi="http://schemas.microsoft.com/office/word/2010/wordprocessingInk" xmlns:wne="http://schemas.microsoft.com/office/word/2006/wordml" xmlns:wps="http://schemas.microsoft.com/office/word/2010/wordprocessingShape" mc:Ignorable="w14 w15 wp14">
-  <w15:person w15:author="Edgar Josué Malagón Montaña">
-    <w15:presenceInfo w15:providerId="Windows Live" w15:userId="a2cef99131b85b94"/>
-  </w15:person>
-</w15:people>
-</file>
-
 <file path=word/styles.xml><?xml version="1.0" encoding="utf-8"?>
-<w:styles xmlns:mc="http://schemas.openxmlformats.org/markup-compatibility/2006" xmlns:r="http://schemas.openxmlformats.org/officeDocument/2006/relationships" xmlns:w="http://schemas.openxmlformats.org/wordprocessingml/2006/main" xmlns:w14="http://schemas.microsoft.com/office/word/2010/wordml" mc:Ignorable="w14">
+<w:styles xmlns:mc="http://schemas.openxmlformats.org/markup-compatibility/2006" xmlns:r="http://schemas.openxmlformats.org/officeDocument/2006/relationships" xmlns:w="http://schemas.openxmlformats.org/wordprocessingml/2006/main" xmlns:w14="http://schemas.microsoft.com/office/word/2010/wordml" xmlns:w15="http://schemas.microsoft.com/office/word/2012/wordml" mc:Ignorable="w14 w15">
   <w:docDefaults>
     <w:rPrDefault>
       <w:rPr>
@@ -38531,603 +38577,378 @@
       </w:pPr>
     </w:pPrDefault>
   </w:docDefaults>
-  <w:latentStyles w:defLockedState="0" w:defUIPriority="99" w:defSemiHidden="1" w:defUnhideWhenUsed="1" w:defQFormat="0" w:count="267">
-    <w:lsdException w:name="Normal" w:semiHidden="0" w:uiPriority="0" w:unhideWhenUsed="0" w:qFormat="1"/>
-    <w:lsdException w:name="heading 1" w:semiHidden="0" w:uiPriority="9" w:unhideWhenUsed="0" w:qFormat="1"/>
-    <w:lsdException w:name="heading 2" w:uiPriority="9" w:qFormat="1"/>
-    <w:lsdException w:name="heading 3" w:uiPriority="9" w:qFormat="1"/>
-    <w:lsdException w:name="heading 4" w:uiPriority="9" w:qFormat="1"/>
-    <w:lsdException w:name="heading 5" w:uiPriority="9" w:qFormat="1"/>
-    <w:lsdException w:name="heading 6" w:uiPriority="9" w:qFormat="1"/>
-    <w:lsdException w:name="heading 7" w:uiPriority="9" w:qFormat="1"/>
-    <w:lsdException w:name="heading 8" w:uiPriority="9" w:qFormat="1"/>
-    <w:lsdException w:name="heading 9" w:uiPriority="9" w:qFormat="1"/>
-    <w:lsdException w:name="toc 1" w:uiPriority="39"/>
-    <w:lsdException w:name="toc 2" w:uiPriority="39"/>
-    <w:lsdException w:name="toc 3" w:uiPriority="39"/>
-    <w:lsdException w:name="toc 4" w:uiPriority="39"/>
-    <w:lsdException w:name="toc 5" w:uiPriority="39"/>
-    <w:lsdException w:name="toc 6" w:uiPriority="39"/>
-    <w:lsdException w:name="toc 7" w:uiPriority="39"/>
-    <w:lsdException w:name="toc 8" w:uiPriority="39"/>
-    <w:lsdException w:name="toc 9" w:uiPriority="39"/>
-    <w:lsdException w:name="caption" w:uiPriority="35" w:qFormat="1"/>
-    <w:lsdException w:name="page number" w:uiPriority="0"/>
-    <w:lsdException w:name="Title" w:semiHidden="0" w:uiPriority="10" w:unhideWhenUsed="0" w:qFormat="1"/>
-    <w:lsdException w:name="Default Paragraph Font" w:uiPriority="1"/>
-    <w:lsdException w:name="Subtitle" w:semiHidden="0" w:uiPriority="11" w:unhideWhenUsed="0" w:qFormat="1"/>
-    <w:lsdException w:name="Strong" w:semiHidden="0" w:uiPriority="22" w:unhideWhenUsed="0" w:qFormat="1"/>
-    <w:lsdException w:name="Emphasis" w:semiHidden="0" w:uiPriority="20" w:unhideWhenUsed="0" w:qFormat="1"/>
-    <w:lsdException w:name="Table Grid" w:semiHidden="0" w:uiPriority="0" w:unhideWhenUsed="0"/>
-    <w:lsdException w:name="Placeholder Text" w:unhideWhenUsed="0"/>
-    <w:lsdException w:name="No Spacing" w:semiHidden="0" w:uiPriority="1" w:unhideWhenUsed="0" w:qFormat="1"/>
-    <w:lsdException w:name="Light Shading" w:semiHidden="0" w:uiPriority="60" w:unhideWhenUsed="0"/>
-    <w:lsdException w:name="Light List" w:semiHidden="0" w:uiPriority="61" w:unhideWhenUsed="0"/>
-    <w:lsdException w:name="Light Grid" w:semiHidden="0" w:uiPriority="62" w:unhideWhenUsed="0"/>
-    <w:lsdException w:name="Medium Shading 1" w:semiHidden="0" w:uiPriority="63" w:unhideWhenUsed="0"/>
-    <w:lsdException w:name="Medium Shading 2" w:semiHidden="0" w:uiPriority="64" w:unhideWhenUsed="0"/>
-    <w:lsdException w:name="Medium List 1" w:semiHidden="0" w:uiPriority="65" w:unhideWhenUsed="0"/>
-    <w:lsdException w:name="Medium List 2" w:semiHidden="0" w:uiPriority="66" w:unhideWhenUsed="0"/>
-    <w:lsdException w:name="Medium Grid 1" w:semiHidden="0" w:uiPriority="67" w:unhideWhenUsed="0"/>
-    <w:lsdException w:name="Medium Grid 2" w:semiHidden="0" w:uiPriority="68" w:unhideWhenUsed="0"/>
-    <w:lsdException w:name="Medium Grid 3" w:semiHidden="0" w:uiPriority="69" w:unhideWhenUsed="0"/>
-    <w:lsdException w:name="Dark List" w:semiHidden="0" w:uiPriority="70" w:unhideWhenUsed="0"/>
-    <w:lsdException w:name="Colorful Shading" w:semiHidden="0" w:uiPriority="71" w:unhideWhenUsed="0"/>
-    <w:lsdException w:name="Colorful List" w:semiHidden="0" w:uiPriority="72" w:unhideWhenUsed="0"/>
-    <w:lsdException w:name="Colorful Grid" w:semiHidden="0" w:uiPriority="73" w:unhideWhenUsed="0"/>
-    <w:lsdException w:name="Light Shading Accent 1" w:semiHidden="0" w:uiPriority="60" w:unhideWhenUsed="0"/>
-    <w:lsdException w:name="Light List Accent 1" w:semiHidden="0" w:uiPriority="61" w:unhideWhenUsed="0"/>
-    <w:lsdException w:name="Light Grid Accent 1" w:semiHidden="0" w:uiPriority="62" w:unhideWhenUsed="0"/>
-    <w:lsdException w:name="Medium Shading 1 Accent 1" w:semiHidden="0" w:uiPriority="63" w:unhideWhenUsed="0"/>
-    <w:lsdException w:name="Medium Shading 2 Accent 1" w:semiHidden="0" w:uiPriority="64" w:unhideWhenUsed="0"/>
-    <w:lsdException w:name="Medium List 1 Accent 1" w:semiHidden="0" w:uiPriority="65" w:unhideWhenUsed="0"/>
-    <w:lsdException w:name="Revision" w:unhideWhenUsed="0"/>
-    <w:lsdException w:name="List Paragraph" w:semiHidden="0" w:uiPriority="0" w:unhideWhenUsed="0" w:qFormat="1"/>
-    <w:lsdException w:name="Quote" w:semiHidden="0" w:uiPriority="29" w:unhideWhenUsed="0" w:qFormat="1"/>
-    <w:lsdException w:name="Intense Quote" w:semiHidden="0" w:uiPriority="30" w:unhideWhenUsed="0" w:qFormat="1"/>
-    <w:lsdException w:name="Medium List 2 Accent 1" w:semiHidden="0" w:uiPriority="66" w:unhideWhenUsed="0"/>
-    <w:lsdException w:name="Medium Grid 1 Accent 1" w:semiHidden="0" w:uiPriority="67" w:unhideWhenUsed="0"/>
-    <w:lsdException w:name="Medium Grid 2 Accent 1" w:semiHidden="0" w:uiPriority="68" w:unhideWhenUsed="0"/>
-    <w:lsdException w:name="Medium Grid 3 Accent 1" w:semiHidden="0" w:uiPriority="69" w:unhideWhenUsed="0"/>
-    <w:lsdException w:name="Dark List Accent 1" w:semiHidden="0" w:uiPriority="70" w:unhideWhenUsed="0"/>
-    <w:lsdException w:name="Colorful Shading Accent 1" w:semiHidden="0" w:uiPriority="71" w:unhideWhenUsed="0"/>
-    <w:lsdException w:name="Colorful List Accent 1" w:semiHidden="0" w:uiPriority="72" w:unhideWhenUsed="0"/>
-    <w:lsdException w:name="Colorful Grid Accent 1" w:semiHidden="0" w:uiPriority="73" w:unhideWhenUsed="0"/>
-    <w:lsdException w:name="Light Shading Accent 2" w:semiHidden="0" w:uiPriority="60" w:unhideWhenUsed="0"/>
-    <w:lsdException w:name="Light List Accent 2" w:semiHidden="0" w:uiPriority="61" w:unhideWhenUsed="0"/>
-    <w:lsdException w:name="Light Grid Accent 2" w:semiHidden="0" w:uiPriority="62" w:unhideWhenUsed="0"/>
-    <w:lsdException w:name="Medium Shading 1 Accent 2" w:semiHidden="0" w:uiPriority="63" w:unhideWhenUsed="0"/>
-    <w:lsdException w:name="Medium Shading 2 Accent 2" w:semiHidden="0" w:uiPriority="64" w:unhideWhenUsed="0"/>
-    <w:lsdException w:name="Medium List 1 Accent 2" w:semiHidden="0" w:uiPriority="65" w:unhideWhenUsed="0"/>
-    <w:lsdException w:name="Medium List 2 Accent 2" w:semiHidden="0" w:uiPriority="66" w:unhideWhenUsed="0"/>
-    <w:lsdException w:name="Medium Grid 1 Accent 2" w:semiHidden="0" w:uiPriority="67" w:unhideWhenUsed="0"/>
-    <w:lsdException w:name="Medium Grid 2 Accent 2" w:semiHidden="0" w:uiPriority="68" w:unhideWhenUsed="0"/>
-    <w:lsdException w:name="Medium Grid 3 Accent 2" w:semiHidden="0" w:uiPriority="69" w:unhideWhenUsed="0"/>
-    <w:lsdException w:name="Dark List Accent 2" w:semiHidden="0" w:uiPriority="70" w:unhideWhenUsed="0"/>
-    <w:lsdException w:name="Colorful Shading Accent 2" w:semiHidden="0" w:uiPriority="71" w:unhideWhenUsed="0"/>
-    <w:lsdException w:name="Colorful List Accent 2" w:semiHidden="0" w:uiPriority="72" w:unhideWhenUsed="0"/>
-    <w:lsdException w:name="Colorful Grid Accent 2" w:semiHidden="0" w:uiPriority="73" w:unhideWhenUsed="0"/>
-    <w:lsdException w:name="Light Shading Accent 3" w:semiHidden="0" w:uiPriority="60" w:unhideWhenUsed="0"/>
-    <w:lsdException w:name="Light List Accent 3" w:semiHidden="0" w:uiPriority="61" w:unhideWhenUsed="0"/>
-    <w:lsdException w:name="Light Grid Accent 3" w:semiHidden="0" w:uiPriority="62" w:unhideWhenUsed="0"/>
-    <w:lsdException w:name="Medium Shading 1 Accent 3" w:semiHidden="0" w:uiPriority="63" w:unhideWhenUsed="0"/>
-    <w:lsdException w:name="Medium Shading 2 Accent 3" w:semiHidden="0" w:uiPriority="64" w:unhideWhenUsed="0"/>
-    <w:lsdException w:name="Medium List 1 Accent 3" w:semiHidden="0" w:uiPriority="65" w:unhideWhenUsed="0"/>
-    <w:lsdException w:name="Medium List 2 Accent 3" w:semiHidden="0" w:uiPriority="66" w:unhideWhenUsed="0"/>
-    <w:lsdException w:name="Medium Grid 1 Accent 3" w:semiHidden="0" w:uiPriority="67" w:unhideWhenUsed="0"/>
-    <w:lsdException w:name="Medium Grid 2 Accent 3" w:semiHidden="0" w:uiPriority="68" w:unhideWhenUsed="0"/>
-    <w:lsdException w:name="Medium Grid 3 Accent 3" w:semiHidden="0" w:uiPriority="69" w:unhideWhenUsed="0"/>
-    <w:lsdException w:name="Dark List Accent 3" w:semiHidden="0" w:uiPriority="70" w:unhideWhenUsed="0"/>
-    <w:lsdException w:name="Colorful Shading Accent 3" w:semiHidden="0" w:uiPriority="71" w:unhideWhenUsed="0"/>
-    <w:lsdException w:name="Colorful List Accent 3" w:semiHidden="0" w:uiPriority="72" w:unhideWhenUsed="0"/>
-    <w:lsdException w:name="Colorful Grid Accent 3" w:semiHidden="0" w:uiPriority="73" w:unhideWhenUsed="0"/>
-    <w:lsdException w:name="Light Shading Accent 4" w:semiHidden="0" w:uiPriority="60" w:unhideWhenUsed="0"/>
-    <w:lsdException w:name="Light List Accent 4" w:semiHidden="0" w:uiPriority="61" w:unhideWhenUsed="0"/>
-    <w:lsdException w:name="Light Grid Accent 4" w:semiHidden="0" w:uiPriority="62" w:unhideWhenUsed="0"/>
-    <w:lsdException w:name="Medium Shading 1 Accent 4" w:semiHidden="0" w:uiPriority="63" w:unhideWhenUsed="0"/>
-    <w:lsdException w:name="Medium Shading 2 Accent 4" w:semiHidden="0" w:uiPriority="64" w:unhideWhenUsed="0"/>
-    <w:lsdException w:name="Medium List 1 Accent 4" w:semiHidden="0" w:uiPriority="65" w:unhideWhenUsed="0"/>
-    <w:lsdException w:name="Medium List 2 Accent 4" w:semiHidden="0" w:uiPriority="66" w:unhideWhenUsed="0"/>
-    <w:lsdException w:name="Medium Grid 1 Accent 4" w:semiHidden="0" w:uiPriority="67" w:unhideWhenUsed="0"/>
-    <w:lsdException w:name="Medium Grid 2 Accent 4" w:semiHidden="0" w:uiPriority="68" w:unhideWhenUsed="0"/>
-    <w:lsdException w:name="Medium Grid 3 Accent 4" w:semiHidden="0" w:uiPriority="69" w:unhideWhenUsed="0"/>
-    <w:lsdException w:name="Dark List Accent 4" w:semiHidden="0" w:uiPriority="70" w:unhideWhenUsed="0"/>
-    <w:lsdException w:name="Colorful Shading Accent 4" w:semiHidden="0" w:uiPriority="71" w:unhideWhenUsed="0"/>
-    <w:lsdException w:name="Colorful List Accent 4" w:semiHidden="0" w:uiPriority="72" w:unhideWhenUsed="0"/>
-    <w:lsdException w:name="Colorful Grid Accent 4" w:semiHidden="0" w:uiPriority="73" w:unhideWhenUsed="0"/>
-    <w:lsdException w:name="Light Shading Accent 5" w:semiHidden="0" w:uiPriority="60" w:unhideWhenUsed="0"/>
-    <w:lsdException w:name="Light List Accent 5" w:semiHidden="0" w:uiPriority="61" w:unhideWhenUsed="0"/>
-    <w:lsdException w:name="Light Grid Accent 5" w:semiHidden="0" w:uiPriority="62" w:unhideWhenUsed="0"/>
-    <w:lsdException w:name="Medium Shading 1 Accent 5" w:semiHidden="0" w:uiPriority="63" w:unhideWhenUsed="0"/>
-    <w:lsdException w:name="Medium Shading 2 Accent 5" w:semiHidden="0" w:uiPriority="64" w:unhideWhenUsed="0"/>
-    <w:lsdException w:name="Medium List 1 Accent 5" w:semiHidden="0" w:uiPriority="65" w:unhideWhenUsed="0"/>
-    <w:lsdException w:name="Medium List 2 Accent 5" w:semiHidden="0" w:uiPriority="66" w:unhideWhenUsed="0"/>
-    <w:lsdException w:name="Medium Grid 1 Accent 5" w:semiHidden="0" w:uiPriority="67" w:unhideWhenUsed="0"/>
-    <w:lsdException w:name="Medium Grid 2 Accent 5" w:semiHidden="0" w:uiPriority="68" w:unhideWhenUsed="0"/>
-    <w:lsdException w:name="Medium Grid 3 Accent 5" w:semiHidden="0" w:uiPriority="69" w:unhideWhenUsed="0"/>
-    <w:lsdException w:name="Dark List Accent 5" w:semiHidden="0" w:uiPriority="70" w:unhideWhenUsed="0"/>
-    <w:lsdException w:name="Colorful Shading Accent 5" w:semiHidden="0" w:uiPriority="71" w:unhideWhenUsed="0"/>
-    <w:lsdException w:name="Colorful List Accent 5" w:semiHidden="0" w:uiPriority="72" w:unhideWhenUsed="0"/>
-    <w:lsdException w:name="Colorful Grid Accent 5" w:semiHidden="0" w:uiPriority="73" w:unhideWhenUsed="0"/>
-    <w:lsdException w:name="Light Shading Accent 6" w:semiHidden="0" w:uiPriority="60" w:unhideWhenUsed="0"/>
-    <w:lsdException w:name="Light List Accent 6" w:semiHidden="0" w:uiPriority="61" w:unhideWhenUsed="0"/>
-    <w:lsdException w:name="Light Grid Accent 6" w:semiHidden="0" w:uiPriority="62" w:unhideWhenUsed="0"/>
-    <w:lsdException w:name="Medium Shading 1 Accent 6" w:semiHidden="0" w:uiPriority="63" w:unhideWhenUsed="0"/>
-    <w:lsdException w:name="Medium Shading 2 Accent 6" w:semiHidden="0" w:uiPriority="64" w:unhideWhenUsed="0"/>
-    <w:lsdException w:name="Medium List 1 Accent 6" w:semiHidden="0" w:uiPriority="65" w:unhideWhenUsed="0"/>
-    <w:lsdException w:name="Medium List 2 Accent 6" w:semiHidden="0" w:uiPriority="66" w:unhideWhenUsed="0"/>
-    <w:lsdException w:name="Medium Grid 1 Accent 6" w:semiHidden="0" w:uiPriority="67" w:unhideWhenUsed="0"/>
-    <w:lsdException w:name="Medium Grid 2 Accent 6" w:semiHidden="0" w:uiPriority="68" w:unhideWhenUsed="0"/>
-    <w:lsdException w:name="Medium Grid 3 Accent 6" w:semiHidden="0" w:uiPriority="69" w:unhideWhenUsed="0"/>
-    <w:lsdException w:name="Dark List Accent 6" w:semiHidden="0" w:uiPriority="70" w:unhideWhenUsed="0"/>
-    <w:lsdException w:name="Colorful Shading Accent 6" w:semiHidden="0" w:uiPriority="71" w:unhideWhenUsed="0"/>
-    <w:lsdException w:name="Colorful List Accent 6" w:semiHidden="0" w:uiPriority="72" w:unhideWhenUsed="0"/>
-    <w:lsdException w:name="Colorful Grid Accent 6" w:semiHidden="0" w:uiPriority="73" w:unhideWhenUsed="0"/>
-    <w:lsdException w:name="Subtle Emphasis" w:semiHidden="0" w:uiPriority="19" w:unhideWhenUsed="0" w:qFormat="1"/>
-    <w:lsdException w:name="Intense Emphasis" w:semiHidden="0" w:uiPriority="21" w:unhideWhenUsed="0" w:qFormat="1"/>
-    <w:lsdException w:name="Subtle Reference" w:semiHidden="0" w:uiPriority="31" w:unhideWhenUsed="0" w:qFormat="1"/>
-    <w:lsdException w:name="Intense Reference" w:semiHidden="0" w:uiPriority="32" w:unhideWhenUsed="0" w:qFormat="1"/>
-    <w:lsdException w:name="Book Title" w:semiHidden="0" w:uiPriority="33" w:unhideWhenUsed="0" w:qFormat="1"/>
-    <w:lsdException w:name="Bibliography" w:uiPriority="37"/>
-    <w:lsdException w:name="TOC Heading" w:uiPriority="39" w:qFormat="1"/>
-  </w:latentStyles>
-  <w:style w:type="paragraph" w:default="1" w:styleId="Normal">
-    <w:name w:val="Normal"/>
-    <w:qFormat/>
-    <w:rsid w:val="00005818"/>
-    <w:pPr>
-      <w:spacing w:line="240" w:lineRule="auto"/>
-    </w:pPr>
-    <w:rPr>
-      <w:sz w:val="24"/>
-      <w:szCs w:val="24"/>
-      <w:lang w:val="es-ES_tradnl"/>
-    </w:rPr>
-  </w:style>
-  <w:style w:type="character" w:default="1" w:styleId="Fuentedeprrafopredeter">
-    <w:name w:val="Default Paragraph Font"/>
-    <w:uiPriority w:val="1"/>
-    <w:semiHidden/>
-    <w:unhideWhenUsed/>
-  </w:style>
-  <w:style w:type="table" w:default="1" w:styleId="Tablanormal">
-    <w:name w:val="Normal Table"/>
-    <w:uiPriority w:val="99"/>
-    <w:semiHidden/>
-    <w:unhideWhenUsed/>
-    <w:tblPr>
-      <w:tblInd w:w="0" w:type="dxa"/>
-      <w:tblCellMar>
-        <w:top w:w="0" w:type="dxa"/>
-        <w:left w:w="108" w:type="dxa"/>
-        <w:bottom w:w="0" w:type="dxa"/>
-        <w:right w:w="108" w:type="dxa"/>
-      </w:tblCellMar>
-    </w:tblPr>
-  </w:style>
-  <w:style w:type="numbering" w:default="1" w:styleId="Sinlista">
-    <w:name w:val="No List"/>
-    <w:uiPriority w:val="99"/>
-    <w:semiHidden/>
-    <w:unhideWhenUsed/>
-  </w:style>
-  <w:style w:type="paragraph" w:styleId="Encabezado">
-    <w:name w:val="header"/>
-    <w:basedOn w:val="Normal"/>
-    <w:link w:val="EncabezadoCar"/>
-    <w:uiPriority w:val="99"/>
-    <w:unhideWhenUsed/>
-    <w:rsid w:val="00005818"/>
-    <w:pPr>
-      <w:tabs>
-        <w:tab w:val="center" w:pos="4252"/>
-        <w:tab w:val="right" w:pos="8504"/>
-      </w:tabs>
-      <w:spacing w:after="0"/>
-    </w:pPr>
-  </w:style>
-  <w:style w:type="character" w:customStyle="1" w:styleId="EncabezadoCar">
-    <w:name w:val="Encabezado Car"/>
-    <w:basedOn w:val="Fuentedeprrafopredeter"/>
-    <w:link w:val="Encabezado"/>
-    <w:uiPriority w:val="99"/>
-    <w:rsid w:val="00005818"/>
-    <w:rPr>
-      <w:sz w:val="24"/>
-      <w:szCs w:val="24"/>
-      <w:lang w:val="es-ES_tradnl"/>
-    </w:rPr>
-  </w:style>
-  <w:style w:type="character" w:styleId="Hipervnculo">
-    <w:name w:val="Hyperlink"/>
-    <w:basedOn w:val="Fuentedeprrafopredeter"/>
-    <w:uiPriority w:val="99"/>
-    <w:rsid w:val="00005818"/>
-    <w:rPr>
-      <w:color w:val="0000FF"/>
-      <w:u w:val="single"/>
-    </w:rPr>
-  </w:style>
-  <w:style w:type="table" w:styleId="Tablaconcuadrcula">
-    <w:name w:val="Table Grid"/>
-    <w:basedOn w:val="Tablanormal"/>
-    <w:rsid w:val="00005818"/>
-    <w:pPr>
-      <w:spacing w:after="0" w:line="240" w:lineRule="auto"/>
-    </w:pPr>
-    <w:rPr>
-      <w:lang w:val="es-MX"/>
-    </w:rPr>
-    <w:tblPr>
-      <w:tblInd w:w="0" w:type="dxa"/>
-      <w:tblBorders>
-        <w:top w:val="single" w:sz="4" w:space="0" w:color="000000" w:themeColor="text1"/>
-        <w:left w:val="single" w:sz="4" w:space="0" w:color="000000" w:themeColor="text1"/>
-        <w:bottom w:val="single" w:sz="4" w:space="0" w:color="000000" w:themeColor="text1"/>
-        <w:right w:val="single" w:sz="4" w:space="0" w:color="000000" w:themeColor="text1"/>
-        <w:insideH w:val="single" w:sz="4" w:space="0" w:color="000000" w:themeColor="text1"/>
-        <w:insideV w:val="single" w:sz="4" w:space="0" w:color="000000" w:themeColor="text1"/>
-      </w:tblBorders>
-      <w:tblCellMar>
-        <w:top w:w="0" w:type="dxa"/>
-        <w:left w:w="108" w:type="dxa"/>
-        <w:bottom w:w="0" w:type="dxa"/>
-        <w:right w:w="108" w:type="dxa"/>
-      </w:tblCellMar>
-    </w:tblPr>
-  </w:style>
-  <w:style w:type="paragraph" w:styleId="Prrafodelista">
-    <w:name w:val="List Paragraph"/>
-    <w:basedOn w:val="Normal"/>
-    <w:rsid w:val="00005818"/>
-    <w:pPr>
-      <w:ind w:left="720"/>
-      <w:contextualSpacing/>
-    </w:pPr>
-  </w:style>
-  <w:style w:type="character" w:styleId="Nmerodepgina">
-    <w:name w:val="page number"/>
-    <w:basedOn w:val="Fuentedeprrafopredeter"/>
-    <w:rsid w:val="00005818"/>
-  </w:style>
-  <w:style w:type="character" w:customStyle="1" w:styleId="PiedepginaCar">
-    <w:name w:val="Pie de página Car"/>
-    <w:basedOn w:val="Fuentedeprrafopredeter"/>
-    <w:link w:val="Piedepgina"/>
-    <w:uiPriority w:val="99"/>
-    <w:rsid w:val="00005818"/>
-    <w:rPr>
-      <w:sz w:val="24"/>
-      <w:szCs w:val="24"/>
-      <w:lang w:val="es-ES_tradnl"/>
-    </w:rPr>
-  </w:style>
-  <w:style w:type="paragraph" w:styleId="Piedepgina">
-    <w:name w:val="footer"/>
-    <w:basedOn w:val="Normal"/>
-    <w:link w:val="PiedepginaCar"/>
-    <w:uiPriority w:val="99"/>
-    <w:unhideWhenUsed/>
-    <w:rsid w:val="00005818"/>
-    <w:pPr>
-      <w:tabs>
-        <w:tab w:val="center" w:pos="4419"/>
-        <w:tab w:val="right" w:pos="8838"/>
-      </w:tabs>
-      <w:spacing w:after="0"/>
-    </w:pPr>
-  </w:style>
-  <w:style w:type="character" w:styleId="Textodelmarcadordeposicin">
-    <w:name w:val="Placeholder Text"/>
-    <w:basedOn w:val="Fuentedeprrafopredeter"/>
-    <w:uiPriority w:val="99"/>
-    <w:semiHidden/>
-    <w:rsid w:val="00FA78C4"/>
-    <w:rPr>
-      <w:color w:val="808080"/>
-    </w:rPr>
-  </w:style>
-  <w:style w:type="paragraph" w:customStyle="1" w:styleId="u">
-    <w:name w:val="u"/>
-    <w:basedOn w:val="Normal"/>
-    <w:rsid w:val="00681457"/>
-    <w:pPr>
-      <w:spacing w:before="100" w:beforeAutospacing="1" w:after="100" w:afterAutospacing="1"/>
-    </w:pPr>
-    <w:rPr>
-      <w:rFonts w:ascii="Times New Roman" w:eastAsia="Times New Roman" w:hAnsi="Times New Roman" w:cs="Times New Roman"/>
-      <w:lang w:val="es-CO" w:eastAsia="es-CO"/>
-    </w:rPr>
-  </w:style>
-  <w:style w:type="character" w:customStyle="1" w:styleId="un">
-    <w:name w:val="un"/>
-    <w:basedOn w:val="Fuentedeprrafopredeter"/>
-    <w:rsid w:val="00681457"/>
-  </w:style>
-  <w:style w:type="paragraph" w:styleId="Textodeglobo">
-    <w:name w:val="Balloon Text"/>
-    <w:basedOn w:val="Normal"/>
-    <w:link w:val="TextodegloboCar"/>
-    <w:uiPriority w:val="99"/>
-    <w:semiHidden/>
-    <w:unhideWhenUsed/>
-    <w:rsid w:val="00681457"/>
-    <w:pPr>
-      <w:spacing w:after="0"/>
-    </w:pPr>
-    <w:rPr>
-      <w:rFonts w:ascii="Segoe UI" w:hAnsi="Segoe UI" w:cs="Segoe UI"/>
-      <w:sz w:val="18"/>
-      <w:szCs w:val="18"/>
-    </w:rPr>
-  </w:style>
-  <w:style w:type="character" w:customStyle="1" w:styleId="TextodegloboCar">
-    <w:name w:val="Texto de globo Car"/>
-    <w:basedOn w:val="Fuentedeprrafopredeter"/>
-    <w:link w:val="Textodeglobo"/>
-    <w:uiPriority w:val="99"/>
-    <w:semiHidden/>
-    <w:rsid w:val="00681457"/>
-    <w:rPr>
-      <w:rFonts w:ascii="Segoe UI" w:hAnsi="Segoe UI" w:cs="Segoe UI"/>
-      <w:sz w:val="18"/>
-      <w:szCs w:val="18"/>
-      <w:lang w:val="es-ES_tradnl"/>
-    </w:rPr>
-  </w:style>
-  <w:style w:type="character" w:styleId="Refdecomentario">
-    <w:name w:val="annotation reference"/>
-    <w:basedOn w:val="Fuentedeprrafopredeter"/>
-    <w:uiPriority w:val="99"/>
-    <w:semiHidden/>
-    <w:unhideWhenUsed/>
-    <w:rsid w:val="00B462AC"/>
-    <w:rPr>
-      <w:sz w:val="16"/>
-      <w:szCs w:val="16"/>
-    </w:rPr>
-  </w:style>
-  <w:style w:type="paragraph" w:styleId="Textocomentario">
-    <w:name w:val="annotation text"/>
-    <w:basedOn w:val="Normal"/>
-    <w:link w:val="TextocomentarioCar"/>
-    <w:uiPriority w:val="99"/>
-    <w:semiHidden/>
-    <w:unhideWhenUsed/>
-    <w:rsid w:val="00B462AC"/>
-    <w:rPr>
-      <w:sz w:val="20"/>
-      <w:szCs w:val="20"/>
-    </w:rPr>
-  </w:style>
-  <w:style w:type="character" w:customStyle="1" w:styleId="TextocomentarioCar">
-    <w:name w:val="Texto comentario Car"/>
-    <w:basedOn w:val="Fuentedeprrafopredeter"/>
-    <w:link w:val="Textocomentario"/>
-    <w:uiPriority w:val="99"/>
-    <w:semiHidden/>
-    <w:rsid w:val="00B462AC"/>
-    <w:rPr>
-      <w:sz w:val="20"/>
-      <w:szCs w:val="20"/>
-      <w:lang w:val="es-ES_tradnl"/>
-    </w:rPr>
-  </w:style>
-  <w:style w:type="paragraph" w:styleId="Asuntodelcomentario">
-    <w:name w:val="annotation subject"/>
-    <w:basedOn w:val="Textocomentario"/>
-    <w:next w:val="Textocomentario"/>
-    <w:link w:val="AsuntodelcomentarioCar"/>
-    <w:uiPriority w:val="99"/>
-    <w:semiHidden/>
-    <w:unhideWhenUsed/>
-    <w:rsid w:val="00B462AC"/>
-    <w:rPr>
-      <w:b/>
-      <w:bCs/>
-    </w:rPr>
-  </w:style>
-  <w:style w:type="character" w:customStyle="1" w:styleId="AsuntodelcomentarioCar">
-    <w:name w:val="Asunto del comentario Car"/>
-    <w:basedOn w:val="TextocomentarioCar"/>
-    <w:link w:val="Asuntodelcomentario"/>
-    <w:uiPriority w:val="99"/>
-    <w:semiHidden/>
-    <w:rsid w:val="00B462AC"/>
-    <w:rPr>
-      <w:b/>
-      <w:bCs/>
-      <w:sz w:val="20"/>
-      <w:szCs w:val="20"/>
-      <w:lang w:val="es-ES_tradnl"/>
-    </w:rPr>
-  </w:style>
-  <w:style w:type="paragraph" w:styleId="Revisin">
-    <w:name w:val="Revision"/>
-    <w:hidden/>
-    <w:uiPriority w:val="99"/>
-    <w:semiHidden/>
-    <w:rsid w:val="009963B9"/>
-    <w:pPr>
-      <w:spacing w:after="0" w:line="240" w:lineRule="auto"/>
-    </w:pPr>
-    <w:rPr>
-      <w:sz w:val="24"/>
-      <w:szCs w:val="24"/>
-      <w:lang w:val="es-ES_tradnl"/>
-    </w:rPr>
-  </w:style>
-  <w:style w:type="character" w:styleId="Hipervnculovisitado">
-    <w:name w:val="FollowedHyperlink"/>
-    <w:basedOn w:val="Fuentedeprrafopredeter"/>
-    <w:uiPriority w:val="99"/>
-    <w:semiHidden/>
-    <w:unhideWhenUsed/>
-    <w:rsid w:val="00A45E91"/>
-    <w:rPr>
-      <w:color w:val="800080" w:themeColor="followedHyperlink"/>
-      <w:u w:val="single"/>
-    </w:rPr>
-  </w:style>
-</w:styles>
-</file>
-
-<file path=word/stylesWithEffects.xml><?xml version="1.0" encoding="utf-8"?>
-<w:styles xmlns:wpc="http://schemas.microsoft.com/office/word/2010/wordprocessingCanvas" xmlns:mc="http://schemas.openxmlformats.org/markup-compatibility/2006" xmlns:o="urn:schemas-microsoft-com:office:office" xmlns:r="http://schemas.openxmlformats.org/officeDocument/2006/relationships" xmlns:m="http://schemas.openxmlformats.org/officeDocument/2006/math" xmlns:v="urn:schemas-microsoft-com:vml" xmlns:wp14="http://schemas.microsoft.com/office/word/2010/wordprocessingDrawing" xmlns:wp="http://schemas.openxmlformats.org/drawingml/2006/wordprocessingDrawing" xmlns:w10="urn:schemas-microsoft-com:office:word" xmlns:w="http://schemas.openxmlformats.org/wordprocessingml/2006/main" xmlns:w14="http://schemas.microsoft.com/office/word/2010/wordml" xmlns:wpg="http://schemas.microsoft.com/office/word/2010/wordprocessingGroup" xmlns:wpi="http://schemas.microsoft.com/office/word/2010/wordprocessingInk" xmlns:wne="http://schemas.microsoft.com/office/word/2006/wordml" xmlns:wps="http://schemas.microsoft.com/office/word/2010/wordprocessingShape" mc:Ignorable="w14 wp14">
-  <w:docDefaults>
-    <w:rPrDefault>
-      <w:rPr>
-        <w:rFonts w:asciiTheme="minorHAnsi" w:eastAsiaTheme="minorHAnsi" w:hAnsiTheme="minorHAnsi" w:cstheme="minorBidi"/>
-        <w:sz w:val="22"/>
-        <w:szCs w:val="22"/>
-        <w:lang w:val="es-CO" w:eastAsia="en-US" w:bidi="ar-SA"/>
-      </w:rPr>
-    </w:rPrDefault>
-    <w:pPrDefault>
-      <w:pPr>
-        <w:spacing w:after="200" w:line="276" w:lineRule="auto"/>
-      </w:pPr>
-    </w:pPrDefault>
-  </w:docDefaults>
-  <w:latentStyles w:defLockedState="0" w:defUIPriority="99" w:defSemiHidden="1" w:defUnhideWhenUsed="1" w:defQFormat="0" w:count="267">
-    <w:lsdException w:name="Normal" w:semiHidden="0" w:uiPriority="0" w:unhideWhenUsed="0" w:qFormat="1"/>
-    <w:lsdException w:name="heading 1" w:semiHidden="0" w:uiPriority="9" w:unhideWhenUsed="0" w:qFormat="1"/>
-    <w:lsdException w:name="heading 2" w:uiPriority="9" w:qFormat="1"/>
-    <w:lsdException w:name="heading 3" w:uiPriority="9" w:qFormat="1"/>
-    <w:lsdException w:name="heading 4" w:uiPriority="9" w:qFormat="1"/>
-    <w:lsdException w:name="heading 5" w:uiPriority="9" w:qFormat="1"/>
-    <w:lsdException w:name="heading 6" w:uiPriority="9" w:qFormat="1"/>
-    <w:lsdException w:name="heading 7" w:uiPriority="9" w:qFormat="1"/>
-    <w:lsdException w:name="heading 8" w:uiPriority="9" w:qFormat="1"/>
-    <w:lsdException w:name="heading 9" w:uiPriority="9" w:qFormat="1"/>
-    <w:lsdException w:name="toc 1" w:uiPriority="39"/>
-    <w:lsdException w:name="toc 2" w:uiPriority="39"/>
-    <w:lsdException w:name="toc 3" w:uiPriority="39"/>
-    <w:lsdException w:name="toc 4" w:uiPriority="39"/>
-    <w:lsdException w:name="toc 5" w:uiPriority="39"/>
-    <w:lsdException w:name="toc 6" w:uiPriority="39"/>
-    <w:lsdException w:name="toc 7" w:uiPriority="39"/>
-    <w:lsdException w:name="toc 8" w:uiPriority="39"/>
-    <w:lsdException w:name="toc 9" w:uiPriority="39"/>
-    <w:lsdException w:name="caption" w:uiPriority="35" w:qFormat="1"/>
-    <w:lsdException w:name="page number" w:uiPriority="0"/>
-    <w:lsdException w:name="Title" w:semiHidden="0" w:uiPriority="10" w:unhideWhenUsed="0" w:qFormat="1"/>
-    <w:lsdException w:name="Default Paragraph Font" w:uiPriority="1"/>
-    <w:lsdException w:name="Subtitle" w:semiHidden="0" w:uiPriority="11" w:unhideWhenUsed="0" w:qFormat="1"/>
-    <w:lsdException w:name="Strong" w:semiHidden="0" w:uiPriority="22" w:unhideWhenUsed="0" w:qFormat="1"/>
-    <w:lsdException w:name="Emphasis" w:semiHidden="0" w:uiPriority="20" w:unhideWhenUsed="0" w:qFormat="1"/>
-    <w:lsdException w:name="Table Grid" w:semiHidden="0" w:uiPriority="0" w:unhideWhenUsed="0"/>
-    <w:lsdException w:name="Placeholder Text" w:unhideWhenUsed="0"/>
-    <w:lsdException w:name="No Spacing" w:semiHidden="0" w:uiPriority="1" w:unhideWhenUsed="0" w:qFormat="1"/>
-    <w:lsdException w:name="Light Shading" w:semiHidden="0" w:uiPriority="60" w:unhideWhenUsed="0"/>
-    <w:lsdException w:name="Light List" w:semiHidden="0" w:uiPriority="61" w:unhideWhenUsed="0"/>
-    <w:lsdException w:name="Light Grid" w:semiHidden="0" w:uiPriority="62" w:unhideWhenUsed="0"/>
-    <w:lsdException w:name="Medium Shading 1" w:semiHidden="0" w:uiPriority="63" w:unhideWhenUsed="0"/>
-    <w:lsdException w:name="Medium Shading 2" w:semiHidden="0" w:uiPriority="64" w:unhideWhenUsed="0"/>
-    <w:lsdException w:name="Medium List 1" w:semiHidden="0" w:uiPriority="65" w:unhideWhenUsed="0"/>
-    <w:lsdException w:name="Medium List 2" w:semiHidden="0" w:uiPriority="66" w:unhideWhenUsed="0"/>
-    <w:lsdException w:name="Medium Grid 1" w:semiHidden="0" w:uiPriority="67" w:unhideWhenUsed="0"/>
-    <w:lsdException w:name="Medium Grid 2" w:semiHidden="0" w:uiPriority="68" w:unhideWhenUsed="0"/>
-    <w:lsdException w:name="Medium Grid 3" w:semiHidden="0" w:uiPriority="69" w:unhideWhenUsed="0"/>
-    <w:lsdException w:name="Dark List" w:semiHidden="0" w:uiPriority="70" w:unhideWhenUsed="0"/>
-    <w:lsdException w:name="Colorful Shading" w:semiHidden="0" w:uiPriority="71" w:unhideWhenUsed="0"/>
-    <w:lsdException w:name="Colorful List" w:semiHidden="0" w:uiPriority="72" w:unhideWhenUsed="0"/>
-    <w:lsdException w:name="Colorful Grid" w:semiHidden="0" w:uiPriority="73" w:unhideWhenUsed="0"/>
-    <w:lsdException w:name="Light Shading Accent 1" w:semiHidden="0" w:uiPriority="60" w:unhideWhenUsed="0"/>
-    <w:lsdException w:name="Light List Accent 1" w:semiHidden="0" w:uiPriority="61" w:unhideWhenUsed="0"/>
-    <w:lsdException w:name="Light Grid Accent 1" w:semiHidden="0" w:uiPriority="62" w:unhideWhenUsed="0"/>
-    <w:lsdException w:name="Medium Shading 1 Accent 1" w:semiHidden="0" w:uiPriority="63" w:unhideWhenUsed="0"/>
-    <w:lsdException w:name="Medium Shading 2 Accent 1" w:semiHidden="0" w:uiPriority="64" w:unhideWhenUsed="0"/>
-    <w:lsdException w:name="Medium List 1 Accent 1" w:semiHidden="0" w:uiPriority="65" w:unhideWhenUsed="0"/>
-    <w:lsdException w:name="Revision" w:unhideWhenUsed="0"/>
-    <w:lsdException w:name="List Paragraph" w:semiHidden="0" w:uiPriority="0" w:unhideWhenUsed="0" w:qFormat="1"/>
-    <w:lsdException w:name="Quote" w:semiHidden="0" w:uiPriority="29" w:unhideWhenUsed="0" w:qFormat="1"/>
-    <w:lsdException w:name="Intense Quote" w:semiHidden="0" w:uiPriority="30" w:unhideWhenUsed="0" w:qFormat="1"/>
-    <w:lsdException w:name="Medium List 2 Accent 1" w:semiHidden="0" w:uiPriority="66" w:unhideWhenUsed="0"/>
-    <w:lsdException w:name="Medium Grid 1 Accent 1" w:semiHidden="0" w:uiPriority="67" w:unhideWhenUsed="0"/>
-    <w:lsdException w:name="Medium Grid 2 Accent 1" w:semiHidden="0" w:uiPriority="68" w:unhideWhenUsed="0"/>
-    <w:lsdException w:name="Medium Grid 3 Accent 1" w:semiHidden="0" w:uiPriority="69" w:unhideWhenUsed="0"/>
-    <w:lsdException w:name="Dark List Accent 1" w:semiHidden="0" w:uiPriority="70" w:unhideWhenUsed="0"/>
-    <w:lsdException w:name="Colorful Shading Accent 1" w:semiHidden="0" w:uiPriority="71" w:unhideWhenUsed="0"/>
-    <w:lsdException w:name="Colorful List Accent 1" w:semiHidden="0" w:uiPriority="72" w:unhideWhenUsed="0"/>
-    <w:lsdException w:name="Colorful Grid Accent 1" w:semiHidden="0" w:uiPriority="73" w:unhideWhenUsed="0"/>
-    <w:lsdException w:name="Light Shading Accent 2" w:semiHidden="0" w:uiPriority="60" w:unhideWhenUsed="0"/>
-    <w:lsdException w:name="Light List Accent 2" w:semiHidden="0" w:uiPriority="61" w:unhideWhenUsed="0"/>
-    <w:lsdException w:name="Light Grid Accent 2" w:semiHidden="0" w:uiPriority="62" w:unhideWhenUsed="0"/>
-    <w:lsdException w:name="Medium Shading 1 Accent 2" w:semiHidden="0" w:uiPriority="63" w:unhideWhenUsed="0"/>
-    <w:lsdException w:name="Medium Shading 2 Accent 2" w:semiHidden="0" w:uiPriority="64" w:unhideWhenUsed="0"/>
-    <w:lsdException w:name="Medium List 1 Accent 2" w:semiHidden="0" w:uiPriority="65" w:unhideWhenUsed="0"/>
-    <w:lsdException w:name="Medium List 2 Accent 2" w:semiHidden="0" w:uiPriority="66" w:unhideWhenUsed="0"/>
-    <w:lsdException w:name="Medium Grid 1 Accent 2" w:semiHidden="0" w:uiPriority="67" w:unhideWhenUsed="0"/>
-    <w:lsdException w:name="Medium Grid 2 Accent 2" w:semiHidden="0" w:uiPriority="68" w:unhideWhenUsed="0"/>
-    <w:lsdException w:name="Medium Grid 3 Accent 2" w:semiHidden="0" w:uiPriority="69" w:unhideWhenUsed="0"/>
-    <w:lsdException w:name="Dark List Accent 2" w:semiHidden="0" w:uiPriority="70" w:unhideWhenUsed="0"/>
-    <w:lsdException w:name="Colorful Shading Accent 2" w:semiHidden="0" w:uiPriority="71" w:unhideWhenUsed="0"/>
-    <w:lsdException w:name="Colorful List Accent 2" w:semiHidden="0" w:uiPriority="72" w:unhideWhenUsed="0"/>
-    <w:lsdException w:name="Colorful Grid Accent 2" w:semiHidden="0" w:uiPriority="73" w:unhideWhenUsed="0"/>
-    <w:lsdException w:name="Light Shading Accent 3" w:semiHidden="0" w:uiPriority="60" w:unhideWhenUsed="0"/>
-    <w:lsdException w:name="Light List Accent 3" w:semiHidden="0" w:uiPriority="61" w:unhideWhenUsed="0"/>
-    <w:lsdException w:name="Light Grid Accent 3" w:semiHidden="0" w:uiPriority="62" w:unhideWhenUsed="0"/>
-    <w:lsdException w:name="Medium Shading 1 Accent 3" w:semiHidden="0" w:uiPriority="63" w:unhideWhenUsed="0"/>
-    <w:lsdException w:name="Medium Shading 2 Accent 3" w:semiHidden="0" w:uiPriority="64" w:unhideWhenUsed="0"/>
-    <w:lsdException w:name="Medium List 1 Accent 3" w:semiHidden="0" w:uiPriority="65" w:unhideWhenUsed="0"/>
-    <w:lsdException w:name="Medium List 2 Accent 3" w:semiHidden="0" w:uiPriority="66" w:unhideWhenUsed="0"/>
-    <w:lsdException w:name="Medium Grid 1 Accent 3" w:semiHidden="0" w:uiPriority="67" w:unhideWhenUsed="0"/>
-    <w:lsdException w:name="Medium Grid 2 Accent 3" w:semiHidden="0" w:uiPriority="68" w:unhideWhenUsed="0"/>
-    <w:lsdException w:name="Medium Grid 3 Accent 3" w:semiHidden="0" w:uiPriority="69" w:unhideWhenUsed="0"/>
-    <w:lsdException w:name="Dark List Accent 3" w:semiHidden="0" w:uiPriority="70" w:unhideWhenUsed="0"/>
-    <w:lsdException w:name="Colorful Shading Accent 3" w:semiHidden="0" w:uiPriority="71" w:unhideWhenUsed="0"/>
-    <w:lsdException w:name="Colorful List Accent 3" w:semiHidden="0" w:uiPriority="72" w:unhideWhenUsed="0"/>
-    <w:lsdException w:name="Colorful Grid Accent 3" w:semiHidden="0" w:uiPriority="73" w:unhideWhenUsed="0"/>
-    <w:lsdException w:name="Light Shading Accent 4" w:semiHidden="0" w:uiPriority="60" w:unhideWhenUsed="0"/>
-    <w:lsdException w:name="Light List Accent 4" w:semiHidden="0" w:uiPriority="61" w:unhideWhenUsed="0"/>
-    <w:lsdException w:name="Light Grid Accent 4" w:semiHidden="0" w:uiPriority="62" w:unhideWhenUsed="0"/>
-    <w:lsdException w:name="Medium Shading 1 Accent 4" w:semiHidden="0" w:uiPriority="63" w:unhideWhenUsed="0"/>
-    <w:lsdException w:name="Medium Shading 2 Accent 4" w:semiHidden="0" w:uiPriority="64" w:unhideWhenUsed="0"/>
-    <w:lsdException w:name="Medium List 1 Accent 4" w:semiHidden="0" w:uiPriority="65" w:unhideWhenUsed="0"/>
-    <w:lsdException w:name="Medium List 2 Accent 4" w:semiHidden="0" w:uiPriority="66" w:unhideWhenUsed="0"/>
-    <w:lsdException w:name="Medium Grid 1 Accent 4" w:semiHidden="0" w:uiPriority="67" w:unhideWhenUsed="0"/>
-    <w:lsdException w:name="Medium Grid 2 Accent 4" w:semiHidden="0" w:uiPriority="68" w:unhideWhenUsed="0"/>
-    <w:lsdException w:name="Medium Grid 3 Accent 4" w:semiHidden="0" w:uiPriority="69" w:unhideWhenUsed="0"/>
-    <w:lsdException w:name="Dark List Accent 4" w:semiHidden="0" w:uiPriority="70" w:unhideWhenUsed="0"/>
-    <w:lsdException w:name="Colorful Shading Accent 4" w:semiHidden="0" w:uiPriority="71" w:unhideWhenUsed="0"/>
-    <w:lsdException w:name="Colorful List Accent 4" w:semiHidden="0" w:uiPriority="72" w:unhideWhenUsed="0"/>
-    <w:lsdException w:name="Colorful Grid Accent 4" w:semiHidden="0" w:uiPriority="73" w:unhideWhenUsed="0"/>
-    <w:lsdException w:name="Light Shading Accent 5" w:semiHidden="0" w:uiPriority="60" w:unhideWhenUsed="0"/>
-    <w:lsdException w:name="Light List Accent 5" w:semiHidden="0" w:uiPriority="61" w:unhideWhenUsed="0"/>
-    <w:lsdException w:name="Light Grid Accent 5" w:semiHidden="0" w:uiPriority="62" w:unhideWhenUsed="0"/>
-    <w:lsdException w:name="Medium Shading 1 Accent 5" w:semiHidden="0" w:uiPriority="63" w:unhideWhenUsed="0"/>
-    <w:lsdException w:name="Medium Shading 2 Accent 5" w:semiHidden="0" w:uiPriority="64" w:unhideWhenUsed="0"/>
-    <w:lsdException w:name="Medium List 1 Accent 5" w:semiHidden="0" w:uiPriority="65" w:unhideWhenUsed="0"/>
-    <w:lsdException w:name="Medium List 2 Accent 5" w:semiHidden="0" w:uiPriority="66" w:unhideWhenUsed="0"/>
-    <w:lsdException w:name="Medium Grid 1 Accent 5" w:semiHidden="0" w:uiPriority="67" w:unhideWhenUsed="0"/>
-    <w:lsdException w:name="Medium Grid 2 Accent 5" w:semiHidden="0" w:uiPriority="68" w:unhideWhenUsed="0"/>
-    <w:lsdException w:name="Medium Grid 3 Accent 5" w:semiHidden="0" w:uiPriority="69" w:unhideWhenUsed="0"/>
-    <w:lsdException w:name="Dark List Accent 5" w:semiHidden="0" w:uiPriority="70" w:unhideWhenUsed="0"/>
-    <w:lsdException w:name="Colorful Shading Accent 5" w:semiHidden="0" w:uiPriority="71" w:unhideWhenUsed="0"/>
-    <w:lsdException w:name="Colorful List Accent 5" w:semiHidden="0" w:uiPriority="72" w:unhideWhenUsed="0"/>
-    <w:lsdException w:name="Colorful Grid Accent 5" w:semiHidden="0" w:uiPriority="73" w:unhideWhenUsed="0"/>
-    <w:lsdException w:name="Light Shading Accent 6" w:semiHidden="0" w:uiPriority="60" w:unhideWhenUsed="0"/>
-    <w:lsdException w:name="Light List Accent 6" w:semiHidden="0" w:uiPriority="61" w:unhideWhenUsed="0"/>
-    <w:lsdException w:name="Light Grid Accent 6" w:semiHidden="0" w:uiPriority="62" w:unhideWhenUsed="0"/>
-    <w:lsdException w:name="Medium Shading 1 Accent 6" w:semiHidden="0" w:uiPriority="63" w:unhideWhenUsed="0"/>
-    <w:lsdException w:name="Medium Shading 2 Accent 6" w:semiHidden="0" w:uiPriority="64" w:unhideWhenUsed="0"/>
-    <w:lsdException w:name="Medium List 1 Accent 6" w:semiHidden="0" w:uiPriority="65" w:unhideWhenUsed="0"/>
-    <w:lsdException w:name="Medium List 2 Accent 6" w:semiHidden="0" w:uiPriority="66" w:unhideWhenUsed="0"/>
-    <w:lsdException w:name="Medium Grid 1 Accent 6" w:semiHidden="0" w:uiPriority="67" w:unhideWhenUsed="0"/>
-    <w:lsdException w:name="Medium Grid 2 Accent 6" w:semiHidden="0" w:uiPriority="68" w:unhideWhenUsed="0"/>
-    <w:lsdException w:name="Medium Grid 3 Accent 6" w:semiHidden="0" w:uiPriority="69" w:unhideWhenUsed="0"/>
-    <w:lsdException w:name="Dark List Accent 6" w:semiHidden="0" w:uiPriority="70" w:unhideWhenUsed="0"/>
-    <w:lsdException w:name="Colorful Shading Accent 6" w:semiHidden="0" w:uiPriority="71" w:unhideWhenUsed="0"/>
-    <w:lsdException w:name="Colorful List Accent 6" w:semiHidden="0" w:uiPriority="72" w:unhideWhenUsed="0"/>
-    <w:lsdException w:name="Colorful Grid Accent 6" w:semiHidden="0" w:uiPriority="73" w:unhideWhenUsed="0"/>
-    <w:lsdException w:name="Subtle Emphasis" w:semiHidden="0" w:uiPriority="19" w:unhideWhenUsed="0" w:qFormat="1"/>
-    <w:lsdException w:name="Intense Emphasis" w:semiHidden="0" w:uiPriority="21" w:unhideWhenUsed="0" w:qFormat="1"/>
-    <w:lsdException w:name="Subtle Reference" w:semiHidden="0" w:uiPriority="31" w:unhideWhenUsed="0" w:qFormat="1"/>
-    <w:lsdException w:name="Intense Reference" w:semiHidden="0" w:uiPriority="32" w:unhideWhenUsed="0" w:qFormat="1"/>
-    <w:lsdException w:name="Book Title" w:semiHidden="0" w:uiPriority="33" w:unhideWhenUsed="0" w:qFormat="1"/>
-    <w:lsdException w:name="Bibliography" w:uiPriority="37"/>
-    <w:lsdException w:name="TOC Heading" w:uiPriority="39" w:qFormat="1"/>
+  <w:latentStyles w:defLockedState="0" w:defUIPriority="99" w:defSemiHidden="0" w:defUnhideWhenUsed="0" w:defQFormat="0" w:count="371">
+    <w:lsdException w:name="Normal" w:uiPriority="0" w:qFormat="1"/>
+    <w:lsdException w:name="heading 1" w:uiPriority="9" w:qFormat="1"/>
+    <w:lsdException w:name="heading 2" w:semiHidden="1" w:uiPriority="9" w:unhideWhenUsed="1" w:qFormat="1"/>
+    <w:lsdException w:name="heading 3" w:semiHidden="1" w:uiPriority="9" w:unhideWhenUsed="1" w:qFormat="1"/>
+    <w:lsdException w:name="heading 4" w:semiHidden="1" w:uiPriority="9" w:unhideWhenUsed="1" w:qFormat="1"/>
+    <w:lsdException w:name="heading 5" w:semiHidden="1" w:uiPriority="9" w:unhideWhenUsed="1" w:qFormat="1"/>
+    <w:lsdException w:name="heading 6" w:semiHidden="1" w:uiPriority="9" w:unhideWhenUsed="1" w:qFormat="1"/>
+    <w:lsdException w:name="heading 7" w:semiHidden="1" w:uiPriority="9" w:unhideWhenUsed="1" w:qFormat="1"/>
+    <w:lsdException w:name="heading 8" w:semiHidden="1" w:uiPriority="9" w:unhideWhenUsed="1" w:qFormat="1"/>
+    <w:lsdException w:name="heading 9" w:semiHidden="1" w:uiPriority="9" w:unhideWhenUsed="1" w:qFormat="1"/>
+    <w:lsdException w:name="index 1" w:semiHidden="1" w:unhideWhenUsed="1"/>
+    <w:lsdException w:name="index 2" w:semiHidden="1" w:unhideWhenUsed="1"/>
+    <w:lsdException w:name="index 3" w:semiHidden="1" w:unhideWhenUsed="1"/>
+    <w:lsdException w:name="index 4" w:semiHidden="1" w:unhideWhenUsed="1"/>
+    <w:lsdException w:name="index 5" w:semiHidden="1" w:unhideWhenUsed="1"/>
+    <w:lsdException w:name="index 6" w:semiHidden="1" w:unhideWhenUsed="1"/>
+    <w:lsdException w:name="index 7" w:semiHidden="1" w:unhideWhenUsed="1"/>
+    <w:lsdException w:name="index 8" w:semiHidden="1" w:unhideWhenUsed="1"/>
+    <w:lsdException w:name="index 9" w:semiHidden="1" w:unhideWhenUsed="1"/>
+    <w:lsdException w:name="toc 1" w:semiHidden="1" w:uiPriority="39" w:unhideWhenUsed="1"/>
+    <w:lsdException w:name="toc 2" w:semiHidden="1" w:uiPriority="39" w:unhideWhenUsed="1"/>
+    <w:lsdException w:name="toc 3" w:semiHidden="1" w:uiPriority="39" w:unhideWhenUsed="1"/>
+    <w:lsdException w:name="toc 4" w:semiHidden="1" w:uiPriority="39" w:unhideWhenUsed="1"/>
+    <w:lsdException w:name="toc 5" w:semiHidden="1" w:uiPriority="39" w:unhideWhenUsed="1"/>
+    <w:lsdException w:name="toc 6" w:semiHidden="1" w:uiPriority="39" w:unhideWhenUsed="1"/>
+    <w:lsdException w:name="toc 7" w:semiHidden="1" w:uiPriority="39" w:unhideWhenUsed="1"/>
+    <w:lsdException w:name="toc 8" w:semiHidden="1" w:uiPriority="39" w:unhideWhenUsed="1"/>
+    <w:lsdException w:name="toc 9" w:semiHidden="1" w:uiPriority="39" w:unhideWhenUsed="1"/>
+    <w:lsdException w:name="Normal Indent" w:semiHidden="1" w:unhideWhenUsed="1"/>
+    <w:lsdException w:name="footnote text" w:semiHidden="1" w:unhideWhenUsed="1"/>
+    <w:lsdException w:name="annotation text" w:semiHidden="1" w:unhideWhenUsed="1"/>
+    <w:lsdException w:name="header" w:semiHidden="1" w:unhideWhenUsed="1"/>
+    <w:lsdException w:name="footer" w:semiHidden="1" w:unhideWhenUsed="1"/>
+    <w:lsdException w:name="index heading" w:semiHidden="1" w:unhideWhenUsed="1"/>
+    <w:lsdException w:name="caption" w:semiHidden="1" w:uiPriority="35" w:unhideWhenUsed="1" w:qFormat="1"/>
+    <w:lsdException w:name="table of figures" w:semiHidden="1" w:unhideWhenUsed="1"/>
+    <w:lsdException w:name="envelope address" w:semiHidden="1" w:unhideWhenUsed="1"/>
+    <w:lsdException w:name="envelope return" w:semiHidden="1" w:unhideWhenUsed="1"/>
+    <w:lsdException w:name="footnote reference" w:semiHidden="1" w:unhideWhenUsed="1"/>
+    <w:lsdException w:name="annotation reference" w:semiHidden="1" w:unhideWhenUsed="1"/>
+    <w:lsdException w:name="line number" w:semiHidden="1" w:unhideWhenUsed="1"/>
+    <w:lsdException w:name="page number" w:semiHidden="1" w:uiPriority="0" w:unhideWhenUsed="1"/>
+    <w:lsdException w:name="endnote reference" w:semiHidden="1" w:unhideWhenUsed="1"/>
+    <w:lsdException w:name="endnote text" w:semiHidden="1" w:unhideWhenUsed="1"/>
+    <w:lsdException w:name="table of authorities" w:semiHidden="1" w:unhideWhenUsed="1"/>
+    <w:lsdException w:name="macro" w:semiHidden="1" w:unhideWhenUsed="1"/>
+    <w:lsdException w:name="toa heading" w:semiHidden="1" w:unhideWhenUsed="1"/>
+    <w:lsdException w:name="List" w:semiHidden="1" w:unhideWhenUsed="1"/>
+    <w:lsdException w:name="List Bullet" w:semiHidden="1" w:unhideWhenUsed="1"/>
+    <w:lsdException w:name="List Number" w:semiHidden="1" w:unhideWhenUsed="1"/>
+    <w:lsdException w:name="List 2" w:semiHidden="1" w:unhideWhenUsed="1"/>
+    <w:lsdException w:name="List 3" w:semiHidden="1" w:unhideWhenUsed="1"/>
+    <w:lsdException w:name="List 4" w:semiHidden="1" w:unhideWhenUsed="1"/>
+    <w:lsdException w:name="List 5" w:semiHidden="1" w:unhideWhenUsed="1"/>
+    <w:lsdException w:name="List Bullet 2" w:semiHidden="1" w:unhideWhenUsed="1"/>
+    <w:lsdException w:name="List Bullet 3" w:semiHidden="1" w:unhideWhenUsed="1"/>
+    <w:lsdException w:name="List Bullet 4" w:semiHidden="1" w:unhideWhenUsed="1"/>
+    <w:lsdException w:name="List Bullet 5" w:semiHidden="1" w:unhideWhenUsed="1"/>
+    <w:lsdException w:name="List Number 2" w:semiHidden="1" w:unhideWhenUsed="1"/>
+    <w:lsdException w:name="List Number 3" w:semiHidden="1" w:unhideWhenUsed="1"/>
+    <w:lsdException w:name="List Number 4" w:semiHidden="1" w:unhideWhenUsed="1"/>
+    <w:lsdException w:name="List Number 5" w:semiHidden="1" w:unhideWhenUsed="1"/>
+    <w:lsdException w:name="Title" w:uiPriority="10" w:qFormat="1"/>
+    <w:lsdException w:name="Closing" w:semiHidden="1" w:unhideWhenUsed="1"/>
+    <w:lsdException w:name="Signature" w:semiHidden="1" w:unhideWhenUsed="1"/>
+    <w:lsdException w:name="Default Paragraph Font" w:semiHidden="1" w:uiPriority="1" w:unhideWhenUsed="1"/>
+    <w:lsdException w:name="Body Text" w:semiHidden="1" w:unhideWhenUsed="1"/>
+    <w:lsdException w:name="Body Text Indent" w:semiHidden="1" w:unhideWhenUsed="1"/>
+    <w:lsdException w:name="List Continue" w:semiHidden="1" w:unhideWhenUsed="1"/>
+    <w:lsdException w:name="List Continue 2" w:semiHidden="1" w:unhideWhenUsed="1"/>
+    <w:lsdException w:name="List Continue 3" w:semiHidden="1" w:unhideWhenUsed="1"/>
+    <w:lsdException w:name="List Continue 4" w:semiHidden="1" w:unhideWhenUsed="1"/>
+    <w:lsdException w:name="List Continue 5" w:semiHidden="1" w:unhideWhenUsed="1"/>
+    <w:lsdException w:name="Message Header" w:semiHidden="1" w:unhideWhenUsed="1"/>
+    <w:lsdException w:name="Subtitle" w:uiPriority="11" w:qFormat="1"/>
+    <w:lsdException w:name="Salutation" w:semiHidden="1" w:unhideWhenUsed="1"/>
+    <w:lsdException w:name="Date" w:semiHidden="1" w:unhideWhenUsed="1"/>
+    <w:lsdException w:name="Body Text First Indent" w:semiHidden="1" w:unhideWhenUsed="1"/>
+    <w:lsdException w:name="Body Text First Indent 2" w:semiHidden="1" w:unhideWhenUsed="1"/>
+    <w:lsdException w:name="Note Heading" w:semiHidden="1" w:unhideWhenUsed="1"/>
+    <w:lsdException w:name="Body Text 2" w:semiHidden="1" w:unhideWhenUsed="1"/>
+    <w:lsdException w:name="Body Text 3" w:semiHidden="1" w:unhideWhenUsed="1"/>
+    <w:lsdException w:name="Body Text Indent 2" w:semiHidden="1" w:unhideWhenUsed="1"/>
+    <w:lsdException w:name="Body Text Indent 3" w:semiHidden="1" w:unhideWhenUsed="1"/>
+    <w:lsdException w:name="Block Text" w:semiHidden="1" w:unhideWhenUsed="1"/>
+    <w:lsdException w:name="Hyperlink" w:semiHidden="1" w:unhideWhenUsed="1"/>
+    <w:lsdException w:name="FollowedHyperlink" w:semiHidden="1" w:unhideWhenUsed="1"/>
+    <w:lsdException w:name="Strong" w:uiPriority="22" w:qFormat="1"/>
+    <w:lsdException w:name="Emphasis" w:uiPriority="20" w:qFormat="1"/>
+    <w:lsdException w:name="Document Map" w:semiHidden="1" w:unhideWhenUsed="1"/>
+    <w:lsdException w:name="Plain Text" w:semiHidden="1" w:unhideWhenUsed="1"/>
+    <w:lsdException w:name="E-mail Signature" w:semiHidden="1" w:unhideWhenUsed="1"/>
+    <w:lsdException w:name="HTML Top of Form" w:semiHidden="1" w:unhideWhenUsed="1"/>
+    <w:lsdException w:name="HTML Bottom of Form" w:semiHidden="1" w:unhideWhenUsed="1"/>
+    <w:lsdException w:name="Normal (Web)" w:semiHidden="1" w:unhideWhenUsed="1"/>
+    <w:lsdException w:name="HTML Acronym" w:semiHidden="1" w:unhideWhenUsed="1"/>
+    <w:lsdException w:name="HTML Address" w:semiHidden="1" w:unhideWhenUsed="1"/>
+    <w:lsdException w:name="HTML Cite" w:semiHidden="1" w:unhideWhenUsed="1"/>
+    <w:lsdException w:name="HTML Code" w:semiHidden="1" w:unhideWhenUsed="1"/>
+    <w:lsdException w:name="HTML Definition" w:semiHidden="1" w:unhideWhenUsed="1"/>
+    <w:lsdException w:name="HTML Keyboard" w:semiHidden="1" w:unhideWhenUsed="1"/>
+    <w:lsdException w:name="HTML Preformatted" w:semiHidden="1" w:unhideWhenUsed="1"/>
+    <w:lsdException w:name="HTML Sample" w:semiHidden="1" w:unhideWhenUsed="1"/>
+    <w:lsdException w:name="HTML Typewriter" w:semiHidden="1" w:unhideWhenUsed="1"/>
+    <w:lsdException w:name="HTML Variable" w:semiHidden="1" w:unhideWhenUsed="1"/>
+    <w:lsdException w:name="Normal Table" w:semiHidden="1" w:unhideWhenUsed="1"/>
+    <w:lsdException w:name="annotation subject" w:semiHidden="1" w:unhideWhenUsed="1"/>
+    <w:lsdException w:name="No List" w:semiHidden="1" w:unhideWhenUsed="1"/>
+    <w:lsdException w:name="Outline List 1" w:semiHidden="1" w:unhideWhenUsed="1"/>
+    <w:lsdException w:name="Outline List 2" w:semiHidden="1" w:unhideWhenUsed="1"/>
+    <w:lsdException w:name="Outline List 3" w:semiHidden="1" w:unhideWhenUsed="1"/>
+    <w:lsdException w:name="Table Simple 1" w:semiHidden="1" w:unhideWhenUsed="1"/>
+    <w:lsdException w:name="Table Simple 2" w:semiHidden="1" w:unhideWhenUsed="1"/>
+    <w:lsdException w:name="Table Simple 3" w:semiHidden="1" w:unhideWhenUsed="1"/>
+    <w:lsdException w:name="Table Classic 1" w:semiHidden="1" w:unhideWhenUsed="1"/>
+    <w:lsdException w:name="Table Classic 2" w:semiHidden="1" w:unhideWhenUsed="1"/>
+    <w:lsdException w:name="Table Classic 3" w:semiHidden="1" w:unhideWhenUsed="1"/>
+    <w:lsdException w:name="Table Classic 4" w:semiHidden="1" w:unhideWhenUsed="1"/>
+    <w:lsdException w:name="Table Colorful 1" w:semiHidden="1" w:unhideWhenUsed="1"/>
+    <w:lsdException w:name="Table Colorful 2" w:semiHidden="1" w:unhideWhenUsed="1"/>
+    <w:lsdException w:name="Table Colorful 3" w:semiHidden="1" w:unhideWhenUsed="1"/>
+    <w:lsdException w:name="Table Columns 1" w:semiHidden="1" w:unhideWhenUsed="1"/>
+    <w:lsdException w:name="Table Columns 2" w:semiHidden="1" w:unhideWhenUsed="1"/>
+    <w:lsdException w:name="Table Columns 3" w:semiHidden="1" w:unhideWhenUsed="1"/>
+    <w:lsdException w:name="Table Columns 4" w:semiHidden="1" w:unhideWhenUsed="1"/>
+    <w:lsdException w:name="Table Columns 5" w:semiHidden="1" w:unhideWhenUsed="1"/>
+    <w:lsdException w:name="Table Grid 1" w:semiHidden="1" w:unhideWhenUsed="1"/>
+    <w:lsdException w:name="Table Grid 2" w:semiHidden="1" w:unhideWhenUsed="1"/>
+    <w:lsdException w:name="Table Grid 3" w:semiHidden="1" w:unhideWhenUsed="1"/>
+    <w:lsdException w:name="Table Grid 4" w:semiHidden="1" w:unhideWhenUsed="1"/>
+    <w:lsdException w:name="Table Grid 5" w:semiHidden="1" w:unhideWhenUsed="1"/>
+    <w:lsdException w:name="Table Grid 6" w:semiHidden="1" w:unhideWhenUsed="1"/>
+    <w:lsdException w:name="Table Grid 7" w:semiHidden="1" w:unhideWhenUsed="1"/>
+    <w:lsdException w:name="Table Grid 8" w:semiHidden="1" w:unhideWhenUsed="1"/>
+    <w:lsdException w:name="Table List 1" w:semiHidden="1" w:unhideWhenUsed="1"/>
+    <w:lsdException w:name="Table List 2" w:semiHidden="1" w:unhideWhenUsed="1"/>
+    <w:lsdException w:name="Table List 3" w:semiHidden="1" w:unhideWhenUsed="1"/>
+    <w:lsdException w:name="Table List 4" w:semiHidden="1" w:unhideWhenUsed="1"/>
+    <w:lsdException w:name="Table List 5" w:semiHidden="1" w:unhideWhenUsed="1"/>
+    <w:lsdException w:name="Table List 6" w:semiHidden="1" w:unhideWhenUsed="1"/>
+    <w:lsdException w:name="Table List 7" w:semiHidden="1" w:unhideWhenUsed="1"/>
+    <w:lsdException w:name="Table List 8" w:semiHidden="1" w:unhideWhenUsed="1"/>
+    <w:lsdException w:name="Table 3D effects 1" w:semiHidden="1" w:unhideWhenUsed="1"/>
+    <w:lsdException w:name="Table 3D effects 2" w:semiHidden="1" w:unhideWhenUsed="1"/>
+    <w:lsdException w:name="Table 3D effects 3" w:semiHidden="1" w:unhideWhenUsed="1"/>
+    <w:lsdException w:name="Table Contemporary" w:semiHidden="1" w:unhideWhenUsed="1"/>
+    <w:lsdException w:name="Table Elegant" w:semiHidden="1" w:unhideWhenUsed="1"/>
+    <w:lsdException w:name="Table Professional" w:semiHidden="1" w:unhideWhenUsed="1"/>
+    <w:lsdException w:name="Table Subtle 1" w:semiHidden="1" w:unhideWhenUsed="1"/>
+    <w:lsdException w:name="Table Subtle 2" w:semiHidden="1" w:unhideWhenUsed="1"/>
+    <w:lsdException w:name="Table Web 1" w:semiHidden="1" w:unhideWhenUsed="1"/>
+    <w:lsdException w:name="Table Web 2" w:semiHidden="1" w:unhideWhenUsed="1"/>
+    <w:lsdException w:name="Table Web 3" w:semiHidden="1" w:unhideWhenUsed="1"/>
+    <w:lsdException w:name="Balloon Text" w:semiHidden="1" w:unhideWhenUsed="1"/>
+    <w:lsdException w:name="Table Grid" w:uiPriority="0"/>
+    <w:lsdException w:name="Table Theme" w:semiHidden="1" w:unhideWhenUsed="1"/>
+    <w:lsdException w:name="Placeholder Text" w:semiHidden="1"/>
+    <w:lsdException w:name="No Spacing" w:uiPriority="1" w:qFormat="1"/>
+    <w:lsdException w:name="Light Shading" w:uiPriority="60"/>
+    <w:lsdException w:name="Light List" w:uiPriority="61"/>
+    <w:lsdException w:name="Light Grid" w:uiPriority="62"/>
+    <w:lsdException w:name="Medium Shading 1" w:uiPriority="63"/>
+    <w:lsdException w:name="Medium Shading 2" w:uiPriority="64"/>
+    <w:lsdException w:name="Medium List 1" w:uiPriority="65"/>
+    <w:lsdException w:name="Medium List 2" w:uiPriority="66"/>
+    <w:lsdException w:name="Medium Grid 1" w:uiPriority="67"/>
+    <w:lsdException w:name="Medium Grid 2" w:uiPriority="68"/>
+    <w:lsdException w:name="Medium Grid 3" w:uiPriority="69"/>
+    <w:lsdException w:name="Dark List" w:uiPriority="70"/>
+    <w:lsdException w:name="Colorful Shading" w:uiPriority="71"/>
+    <w:lsdException w:name="Colorful List" w:uiPriority="72"/>
+    <w:lsdException w:name="Colorful Grid" w:uiPriority="73"/>
+    <w:lsdException w:name="Light Shading Accent 1" w:uiPriority="60"/>
+    <w:lsdException w:name="Light List Accent 1" w:uiPriority="61"/>
+    <w:lsdException w:name="Light Grid Accent 1" w:uiPriority="62"/>
+    <w:lsdException w:name="Medium Shading 1 Accent 1" w:uiPriority="63"/>
+    <w:lsdException w:name="Medium Shading 2 Accent 1" w:uiPriority="64"/>
+    <w:lsdException w:name="Medium List 1 Accent 1" w:uiPriority="65"/>
+    <w:lsdException w:name="Revision" w:semiHidden="1"/>
+    <w:lsdException w:name="List Paragraph" w:uiPriority="0" w:qFormat="1"/>
+    <w:lsdException w:name="Quote" w:uiPriority="29" w:qFormat="1"/>
+    <w:lsdException w:name="Intense Quote" w:uiPriority="30" w:qFormat="1"/>
+    <w:lsdException w:name="Medium List 2 Accent 1" w:uiPriority="66"/>
+    <w:lsdException w:name="Medium Grid 1 Accent 1" w:uiPriority="67"/>
+    <w:lsdException w:name="Medium Grid 2 Accent 1" w:uiPriority="68"/>
+    <w:lsdException w:name="Medium Grid 3 Accent 1" w:uiPriority="69"/>
+    <w:lsdException w:name="Dark List Accent 1" w:uiPriority="70"/>
+    <w:lsdException w:name="Colorful Shading Accent 1" w:uiPriority="71"/>
+    <w:lsdException w:name="Colorful List Accent 1" w:uiPriority="72"/>
+    <w:lsdException w:name="Colorful Grid Accent 1" w:uiPriority="73"/>
+    <w:lsdException w:name="Light Shading Accent 2" w:uiPriority="60"/>
+    <w:lsdException w:name="Light List Accent 2" w:uiPriority="61"/>
+    <w:lsdException w:name="Light Grid Accent 2" w:uiPriority="62"/>
+    <w:lsdException w:name="Medium Shading 1 Accent 2" w:uiPriority="63"/>
+    <w:lsdException w:name="Medium Shading 2 Accent 2" w:uiPriority="64"/>
+    <w:lsdException w:name="Medium List 1 Accent 2" w:uiPriority="65"/>
+    <w:lsdException w:name="Medium List 2 Accent 2" w:uiPriority="66"/>
+    <w:lsdException w:name="Medium Grid 1 Accent 2" w:uiPriority="67"/>
+    <w:lsdException w:name="Medium Grid 2 Accent 2" w:uiPriority="68"/>
+    <w:lsdException w:name="Medium Grid 3 Accent 2" w:uiPriority="69"/>
+    <w:lsdException w:name="Dark List Accent 2" w:uiPriority="70"/>
+    <w:lsdException w:name="Colorful Shading Accent 2" w:uiPriority="71"/>
+    <w:lsdException w:name="Colorful List Accent 2" w:uiPriority="72"/>
+    <w:lsdException w:name="Colorful Grid Accent 2" w:uiPriority="73"/>
+    <w:lsdException w:name="Light Shading Accent 3" w:uiPriority="60"/>
+    <w:lsdException w:name="Light List Accent 3" w:uiPriority="61"/>
+    <w:lsdException w:name="Light Grid Accent 3" w:uiPriority="62"/>
+    <w:lsdException w:name="Medium Shading 1 Accent 3" w:uiPriority="63"/>
+    <w:lsdException w:name="Medium Shading 2 Accent 3" w:uiPriority="64"/>
+    <w:lsdException w:name="Medium List 1 Accent 3" w:uiPriority="65"/>
+    <w:lsdException w:name="Medium List 2 Accent 3" w:uiPriority="66"/>
+    <w:lsdException w:name="Medium Grid 1 Accent 3" w:uiPriority="67"/>
+    <w:lsdException w:name="Medium Grid 2 Accent 3" w:uiPriority="68"/>
+    <w:lsdException w:name="Medium Grid 3 Accent 3" w:uiPriority="69"/>
+    <w:lsdException w:name="Dark List Accent 3" w:uiPriority="70"/>
+    <w:lsdException w:name="Colorful Shading Accent 3" w:uiPriority="71"/>
+    <w:lsdException w:name="Colorful List Accent 3" w:uiPriority="72"/>
+    <w:lsdException w:name="Colorful Grid Accent 3" w:uiPriority="73"/>
+    <w:lsdException w:name="Light Shading Accent 4" w:uiPriority="60"/>
+    <w:lsdException w:name="Light List Accent 4" w:uiPriority="61"/>
+    <w:lsdException w:name="Light Grid Accent 4" w:uiPriority="62"/>
+    <w:lsdException w:name="Medium Shading 1 Accent 4" w:uiPriority="63"/>
+    <w:lsdException w:name="Medium Shading 2 Accent 4" w:uiPriority="64"/>
+    <w:lsdException w:name="Medium List 1 Accent 4" w:uiPriority="65"/>
+    <w:lsdException w:name="Medium List 2 Accent 4" w:uiPriority="66"/>
+    <w:lsdException w:name="Medium Grid 1 Accent 4" w:uiPriority="67"/>
+    <w:lsdException w:name="Medium Grid 2 Accent 4" w:uiPriority="68"/>
+    <w:lsdException w:name="Medium Grid 3 Accent 4" w:uiPriority="69"/>
+    <w:lsdException w:name="Dark List Accent 4" w:uiPriority="70"/>
+    <w:lsdException w:name="Colorful Shading Accent 4" w:uiPriority="71"/>
+    <w:lsdException w:name="Colorful List Accent 4" w:uiPriority="72"/>
+    <w:lsdException w:name="Colorful Grid Accent 4" w:uiPriority="73"/>
+    <w:lsdException w:name="Light Shading Accent 5" w:uiPriority="60"/>
+    <w:lsdException w:name="Light List Accent 5" w:uiPriority="61"/>
+    <w:lsdException w:name="Light Grid Accent 5" w:uiPriority="62"/>
+    <w:lsdException w:name="Medium Shading 1 Accent 5" w:uiPriority="63"/>
+    <w:lsdException w:name="Medium Shading 2 Accent 5" w:uiPriority="64"/>
+    <w:lsdException w:name="Medium List 1 Accent 5" w:uiPriority="65"/>
+    <w:lsdException w:name="Medium List 2 Accent 5" w:uiPriority="66"/>
+    <w:lsdException w:name="Medium Grid 1 Accent 5" w:uiPriority="67"/>
+    <w:lsdException w:name="Medium Grid 2 Accent 5" w:uiPriority="68"/>
+    <w:lsdException w:name="Medium Grid 3 Accent 5" w:uiPriority="69"/>
+    <w:lsdException w:name="Dark List Accent 5" w:uiPriority="70"/>
+    <w:lsdException w:name="Colorful Shading Accent 5" w:uiPriority="71"/>
+    <w:lsdException w:name="Colorful List Accent 5" w:uiPriority="72"/>
+    <w:lsdException w:name="Colorful Grid Accent 5" w:uiPriority="73"/>
+    <w:lsdException w:name="Light Shading Accent 6" w:uiPriority="60"/>
+    <w:lsdException w:name="Light List Accent 6" w:uiPriority="61"/>
+    <w:lsdException w:name="Light Grid Accent 6" w:uiPriority="62"/>
+    <w:lsdException w:name="Medium Shading 1 Accent 6" w:uiPriority="63"/>
+    <w:lsdException w:name="Medium Shading 2 Accent 6" w:uiPriority="64"/>
+    <w:lsdException w:name="Medium List 1 Accent 6" w:uiPriority="65"/>
+    <w:lsdException w:name="Medium List 2 Accent 6" w:uiPriority="66"/>
+    <w:lsdException w:name="Medium Grid 1 Accent 6" w:uiPriority="67"/>
+    <w:lsdException w:name="Medium Grid 2 Accent 6" w:uiPriority="68"/>
+    <w:lsdException w:name="Medium Grid 3 Accent 6" w:uiPriority="69"/>
+    <w:lsdException w:name="Dark List Accent 6" w:uiPriority="70"/>
+    <w:lsdException w:name="Colorful Shading Accent 6" w:uiPriority="71"/>
+    <w:lsdException w:name="Colorful List Accent 6" w:uiPriority="72"/>
+    <w:lsdException w:name="Colorful Grid Accent 6" w:uiPriority="73"/>
+    <w:lsdException w:name="Subtle Emphasis" w:uiPriority="19" w:qFormat="1"/>
+    <w:lsdException w:name="Intense Emphasis" w:uiPriority="21" w:qFormat="1"/>
+    <w:lsdException w:name="Subtle Reference" w:uiPriority="31" w:qFormat="1"/>
+    <w:lsdException w:name="Intense Reference" w:uiPriority="32" w:qFormat="1"/>
+    <w:lsdException w:name="Book Title" w:uiPriority="33" w:qFormat="1"/>
+    <w:lsdException w:name="Bibliography" w:semiHidden="1" w:uiPriority="37" w:unhideWhenUsed="1"/>
+    <w:lsdException w:name="TOC Heading" w:semiHidden="1" w:uiPriority="39" w:unhideWhenUsed="1" w:qFormat="1"/>
+    <w:lsdException w:name="Plain Table 1" w:uiPriority="41"/>
+    <w:lsdException w:name="Plain Table 2" w:uiPriority="42"/>
+    <w:lsdException w:name="Plain Table 3" w:uiPriority="43"/>
+    <w:lsdException w:name="Plain Table 4" w:uiPriority="44"/>
+    <w:lsdException w:name="Plain Table 5" w:uiPriority="45"/>
+    <w:lsdException w:name="Grid Table Light" w:uiPriority="40"/>
+    <w:lsdException w:name="Grid Table 1 Light" w:uiPriority="46"/>
+    <w:lsdException w:name="Grid Table 2" w:uiPriority="47"/>
+    <w:lsdException w:name="Grid Table 3" w:uiPriority="48"/>
+    <w:lsdException w:name="Grid Table 4" w:uiPriority="49"/>
+    <w:lsdException w:name="Grid Table 5 Dark" w:uiPriority="50"/>
+    <w:lsdException w:name="Grid Table 6 Colorful" w:uiPriority="51"/>
+    <w:lsdException w:name="Grid Table 7 Colorful" w:uiPriority="52"/>
+    <w:lsdException w:name="Grid Table 1 Light Accent 1" w:uiPriority="46"/>
+    <w:lsdException w:name="Grid Table 2 Accent 1" w:uiPriority="47"/>
+    <w:lsdException w:name="Grid Table 3 Accent 1" w:uiPriority="48"/>
+    <w:lsdException w:name="Grid Table 4 Accent 1" w:uiPriority="49"/>
+    <w:lsdException w:name="Grid Table 5 Dark Accent 1" w:uiPriority="50"/>
+    <w:lsdException w:name="Grid Table 6 Colorful Accent 1" w:uiPriority="51"/>
+    <w:lsdException w:name="Grid Table 7 Colorful Accent 1" w:uiPriority="52"/>
+    <w:lsdException w:name="Grid Table 1 Light Accent 2" w:uiPriority="46"/>
+    <w:lsdException w:name="Grid Table 2 Accent 2" w:uiPriority="47"/>
+    <w:lsdException w:name="Grid Table 3 Accent 2" w:uiPriority="48"/>
+    <w:lsdException w:name="Grid Table 4 Accent 2" w:uiPriority="49"/>
+    <w:lsdException w:name="Grid Table 5 Dark Accent 2" w:uiPriority="50"/>
+    <w:lsdException w:name="Grid Table 6 Colorful Accent 2" w:uiPriority="51"/>
+    <w:lsdException w:name="Grid Table 7 Colorful Accent 2" w:uiPriority="52"/>
+    <w:lsdException w:name="Grid Table 1 Light Accent 3" w:uiPriority="46"/>
+    <w:lsdException w:name="Grid Table 2 Accent 3" w:uiPriority="47"/>
+    <w:lsdException w:name="Grid Table 3 Accent 3" w:uiPriority="48"/>
+    <w:lsdException w:name="Grid Table 4 Accent 3" w:uiPriority="49"/>
+    <w:lsdException w:name="Grid Table 5 Dark Accent 3" w:uiPriority="50"/>
+    <w:lsdException w:name="Grid Table 6 Colorful Accent 3" w:uiPriority="51"/>
+    <w:lsdException w:name="Grid Table 7 Colorful Accent 3" w:uiPriority="52"/>
+    <w:lsdException w:name="Grid Table 1 Light Accent 4" w:uiPriority="46"/>
+    <w:lsdException w:name="Grid Table 2 Accent 4" w:uiPriority="47"/>
+    <w:lsdException w:name="Grid Table 3 Accent 4" w:uiPriority="48"/>
+    <w:lsdException w:name="Grid Table 4 Accent 4" w:uiPriority="49"/>
+    <w:lsdException w:name="Grid Table 5 Dark Accent 4" w:uiPriority="50"/>
+    <w:lsdException w:name="Grid Table 6 Colorful Accent 4" w:uiPriority="51"/>
+    <w:lsdException w:name="Grid Table 7 Colorful Accent 4" w:uiPriority="52"/>
+    <w:lsdException w:name="Grid Table 1 Light Accent 5" w:uiPriority="46"/>
+    <w:lsdException w:name="Grid Table 2 Accent 5" w:uiPriority="47"/>
+    <w:lsdException w:name="Grid Table 3 Accent 5" w:uiPriority="48"/>
+    <w:lsdException w:name="Grid Table 4 Accent 5" w:uiPriority="49"/>
+    <w:lsdException w:name="Grid Table 5 Dark Accent 5" w:uiPriority="50"/>
+    <w:lsdException w:name="Grid Table 6 Colorful Accent 5" w:uiPriority="51"/>
+    <w:lsdException w:name="Grid Table 7 Colorful Accent 5" w:uiPriority="52"/>
+    <w:lsdException w:name="Grid Table 1 Light Accent 6" w:uiPriority="46"/>
+    <w:lsdException w:name="Grid Table 2 Accent 6" w:uiPriority="47"/>
+    <w:lsdException w:name="Grid Table 3 Accent 6" w:uiPriority="48"/>
+    <w:lsdException w:name="Grid Table 4 Accent 6" w:uiPriority="49"/>
+    <w:lsdException w:name="Grid Table 5 Dark Accent 6" w:uiPriority="50"/>
+    <w:lsdException w:name="Grid Table 6 Colorful Accent 6" w:uiPriority="51"/>
+    <w:lsdException w:name="Grid Table 7 Colorful Accent 6" w:uiPriority="52"/>
+    <w:lsdException w:name="List Table 1 Light" w:uiPriority="46"/>
+    <w:lsdException w:name="List Table 2" w:uiPriority="47"/>
+    <w:lsdException w:name="List Table 3" w:uiPriority="48"/>
+    <w:lsdException w:name="List Table 4" w:uiPriority="49"/>
+    <w:lsdException w:name="List Table 5 Dark" w:uiPriority="50"/>
+    <w:lsdException w:name="List Table 6 Colorful" w:uiPriority="51"/>
+    <w:lsdException w:name="List Table 7 Colorful" w:uiPriority="52"/>
+    <w:lsdException w:name="List Table 1 Light Accent 1" w:uiPriority="46"/>
+    <w:lsdException w:name="List Table 2 Accent 1" w:uiPriority="47"/>
+    <w:lsdException w:name="List Table 3 Accent 1" w:uiPriority="48"/>
+    <w:lsdException w:name="List Table 4 Accent 1" w:uiPriority="49"/>
+    <w:lsdException w:name="List Table 5 Dark Accent 1" w:uiPriority="50"/>
+    <w:lsdException w:name="List Table 6 Colorful Accent 1" w:uiPriority="51"/>
+    <w:lsdException w:name="List Table 7 Colorful Accent 1" w:uiPriority="52"/>
+    <w:lsdException w:name="List Table 1 Light Accent 2" w:uiPriority="46"/>
+    <w:lsdException w:name="List Table 2 Accent 2" w:uiPriority="47"/>
+    <w:lsdException w:name="List Table 3 Accent 2" w:uiPriority="48"/>
+    <w:lsdException w:name="List Table 4 Accent 2" w:uiPriority="49"/>
+    <w:lsdException w:name="List Table 5 Dark Accent 2" w:uiPriority="50"/>
+    <w:lsdException w:name="List Table 6 Colorful Accent 2" w:uiPriority="51"/>
+    <w:lsdException w:name="List Table 7 Colorful Accent 2" w:uiPriority="52"/>
+    <w:lsdException w:name="List Table 1 Light Accent 3" w:uiPriority="46"/>
+    <w:lsdException w:name="List Table 2 Accent 3" w:uiPriority="47"/>
+    <w:lsdException w:name="List Table 3 Accent 3" w:uiPriority="48"/>
+    <w:lsdException w:name="List Table 4 Accent 3" w:uiPriority="49"/>
+    <w:lsdException w:name="List Table 5 Dark Accent 3" w:uiPriority="50"/>
+    <w:lsdException w:name="List Table 6 Colorful Accent 3" w:uiPriority="51"/>
+    <w:lsdException w:name="List Table 7 Colorful Accent 3" w:uiPriority="52"/>
+    <w:lsdException w:name="List Table 1 Light Accent 4" w:uiPriority="46"/>
+    <w:lsdException w:name="List Table 2 Accent 4" w:uiPriority="47"/>
+    <w:lsdException w:name="List Table 3 Accent 4" w:uiPriority="48"/>
+    <w:lsdException w:name="List Table 4 Accent 4" w:uiPriority="49"/>
+    <w:lsdException w:name="List Table 5 Dark Accent 4" w:uiPriority="50"/>
+    <w:lsdException w:name="List Table 6 Colorful Accent 4" w:uiPriority="51"/>
+    <w:lsdException w:name="List Table 7 Colorful Accent 4" w:uiPriority="52"/>
+    <w:lsdException w:name="List Table 1 Light Accent 5" w:uiPriority="46"/>
+    <w:lsdException w:name="List Table 2 Accent 5" w:uiPriority="47"/>
+    <w:lsdException w:name="List Table 3 Accent 5" w:uiPriority="48"/>
+    <w:lsdException w:name="List Table 4 Accent 5" w:uiPriority="49"/>
+    <w:lsdException w:name="List Table 5 Dark Accent 5" w:uiPriority="50"/>
+    <w:lsdException w:name="List Table 6 Colorful Accent 5" w:uiPriority="51"/>
+    <w:lsdException w:name="List Table 7 Colorful Accent 5" w:uiPriority="52"/>
+    <w:lsdException w:name="List Table 1 Light Accent 6" w:uiPriority="46"/>
+    <w:lsdException w:name="List Table 2 Accent 6" w:uiPriority="47"/>
+    <w:lsdException w:name="List Table 3 Accent 6" w:uiPriority="48"/>
+    <w:lsdException w:name="List Table 4 Accent 6" w:uiPriority="49"/>
+    <w:lsdException w:name="List Table 5 Dark Accent 6" w:uiPriority="50"/>
+    <w:lsdException w:name="List Table 6 Colorful Accent 6" w:uiPriority="51"/>
+    <w:lsdException w:name="List Table 7 Colorful Accent 6" w:uiPriority="52"/>
   </w:latentStyles>
   <w:style w:type="paragraph" w:default="1" w:styleId="Normal">
     <w:name w:val="Normal"/>
@@ -39720,7 +39541,7 @@
 </file>
 
 <file path=customXml/itemProps1.xml><?xml version="1.0" encoding="utf-8"?>
-<ds:datastoreItem xmlns:ds="http://schemas.openxmlformats.org/officeDocument/2006/customXml" ds:itemID="{00110A4A-12D1-417B-AB8A-899630A02AEC}">
+<ds:datastoreItem xmlns:ds="http://schemas.openxmlformats.org/officeDocument/2006/customXml" ds:itemID="{D655DDA2-54B2-4F94-B799-85DF519E6B6B}">
   <ds:schemaRefs>
     <ds:schemaRef ds:uri="http://schemas.openxmlformats.org/officeDocument/2006/bibliography"/>
   </ds:schemaRefs>

</xml_diff>

<commit_message>
Se quita recurso M102ab de cuaderno de etudio
</commit_message>
<xml_diff>
--- a/fuentes/contenidos/grado08/guion05/MA_08_05_CO.docx
+++ b/fuentes/contenidos/grado08/guion05/MA_08_05_CO.docx
@@ -1074,7 +1074,7 @@
                 <v:shape id="_x0000_i1025" type="#_x0000_t75" style="width:248.25pt;height:237.75pt" o:ole="">
                   <v:imagedata r:id="rId8" o:title=""/>
                 </v:shape>
-                <o:OLEObject Type="Embed" ProgID="PBrush" ShapeID="_x0000_i1025" DrawAspect="Content" ObjectID="_1511865648" r:id="rId9"/>
+                <o:OLEObject Type="Embed" ProgID="PBrush" ShapeID="_x0000_i1025" DrawAspect="Content" ObjectID="_1512293540" r:id="rId9"/>
               </w:object>
             </w:r>
           </w:p>
@@ -7670,7 +7670,7 @@
                 <v:shape id="_x0000_i1026" type="#_x0000_t75" style="width:164.25pt;height:159.75pt" o:ole="">
                   <v:imagedata r:id="rId10" o:title=""/>
                 </v:shape>
-                <o:OLEObject Type="Embed" ProgID="PBrush" ShapeID="_x0000_i1026" DrawAspect="Content" ObjectID="_1511865649" r:id="rId11"/>
+                <o:OLEObject Type="Embed" ProgID="PBrush" ShapeID="_x0000_i1026" DrawAspect="Content" ObjectID="_1512293541" r:id="rId11"/>
               </w:object>
             </w:r>
           </w:p>
@@ -21438,7 +21438,7 @@
                 <v:shape id="_x0000_i1027" type="#_x0000_t75" style="width:257.25pt;height:3in" o:ole="">
                   <v:imagedata r:id="rId12" o:title=""/>
                 </v:shape>
-                <o:OLEObject Type="Embed" ProgID="PBrush" ShapeID="_x0000_i1027" DrawAspect="Content" ObjectID="_1511865650" r:id="rId13"/>
+                <o:OLEObject Type="Embed" ProgID="PBrush" ShapeID="_x0000_i1027" DrawAspect="Content" ObjectID="_1512293542" r:id="rId13"/>
               </w:object>
             </w:r>
           </w:p>
@@ -28664,7 +28664,7 @@
                 <v:shape id="_x0000_i1028" type="#_x0000_t75" style="width:246.75pt;height:159.75pt" o:ole="">
                   <v:imagedata r:id="rId14" o:title=""/>
                 </v:shape>
-                <o:OLEObject Type="Embed" ProgID="PBrush" ShapeID="_x0000_i1028" DrawAspect="Content" ObjectID="_1511865651" r:id="rId15"/>
+                <o:OLEObject Type="Embed" ProgID="PBrush" ShapeID="_x0000_i1028" DrawAspect="Content" ObjectID="_1512293543" r:id="rId15"/>
               </w:object>
             </w:r>
           </w:p>
@@ -28918,6 +28918,983 @@
         <w:spacing w:after="0"/>
         <w:rPr>
           <w:rFonts w:ascii="Times New Roman" w:eastAsiaTheme="minorEastAsia" w:hAnsi="Times New Roman" w:cs="Times New Roman"/>
+        </w:rPr>
+      </w:pPr>
+    </w:p>
+    <w:p>
+      <w:pPr>
+        <w:pStyle w:val="Prrafodelista"/>
+        <w:spacing w:after="0"/>
+        <w:ind w:left="0"/>
+        <w:rPr>
+          <w:rFonts w:ascii="Times New Roman" w:eastAsiaTheme="minorEastAsia" w:hAnsi="Times New Roman" w:cs="Times New Roman"/>
+        </w:rPr>
+      </w:pPr>
+      <w:bookmarkStart w:id="0" w:name="_GoBack"/>
+      <w:bookmarkEnd w:id="0"/>
+    </w:p>
+    <w:p>
+      <w:pPr>
+        <w:pStyle w:val="Prrafodelista"/>
+        <w:spacing w:after="0"/>
+        <w:ind w:left="0"/>
+        <w:rPr>
+          <w:rFonts w:ascii="Times New Roman" w:eastAsiaTheme="minorEastAsia" w:hAnsi="Times New Roman" w:cs="Times New Roman"/>
+        </w:rPr>
+      </w:pPr>
+    </w:p>
+    <w:p>
+      <w:pPr>
+        <w:pStyle w:val="Prrafodelista"/>
+        <w:spacing w:after="0"/>
+        <w:ind w:left="0"/>
+        <w:rPr>
+          <w:rFonts w:ascii="Times New Roman" w:hAnsi="Times New Roman" w:cs="Times New Roman"/>
+          <w:b/>
+        </w:rPr>
+      </w:pPr>
+      <w:r>
+        <w:rPr>
+          <w:rFonts w:ascii="Times New Roman" w:hAnsi="Times New Roman" w:cs="Times New Roman"/>
+          <w:highlight w:val="yellow"/>
+        </w:rPr>
+        <w:t xml:space="preserve">[SECCIÓN </w:t>
+      </w:r>
+      <w:r>
+        <w:rPr>
+          <w:rFonts w:ascii="Times New Roman" w:hAnsi="Times New Roman" w:cs="Times New Roman"/>
+          <w:highlight w:val="yellow"/>
+        </w:rPr>
+        <w:t>2</w:t>
+      </w:r>
+      <w:r>
+        <w:rPr>
+          <w:rFonts w:ascii="Times New Roman" w:hAnsi="Times New Roman" w:cs="Times New Roman"/>
+          <w:highlight w:val="yellow"/>
+        </w:rPr>
+        <w:t>]</w:t>
+      </w:r>
+      <w:r>
+        <w:rPr>
+          <w:rFonts w:ascii="Times New Roman" w:hAnsi="Times New Roman" w:cs="Times New Roman"/>
+        </w:rPr>
+        <w:t xml:space="preserve"> </w:t>
+      </w:r>
+      <w:r>
+        <w:rPr>
+          <w:rFonts w:ascii="Times New Roman" w:hAnsi="Times New Roman" w:cs="Times New Roman"/>
+          <w:b/>
+        </w:rPr>
+        <w:t>3.</w:t>
+      </w:r>
+      <w:r>
+        <w:rPr>
+          <w:rFonts w:ascii="Times New Roman" w:hAnsi="Times New Roman" w:cs="Times New Roman"/>
+          <w:b/>
+        </w:rPr>
+        <w:t>2</w:t>
+      </w:r>
+      <w:r>
+        <w:rPr>
+          <w:rFonts w:ascii="Times New Roman" w:hAnsi="Times New Roman" w:cs="Times New Roman"/>
+          <w:b/>
+        </w:rPr>
+        <w:t xml:space="preserve"> </w:t>
+      </w:r>
+      <w:r>
+        <w:rPr>
+          <w:rFonts w:ascii="Times New Roman" w:hAnsi="Times New Roman" w:cs="Times New Roman"/>
+          <w:b/>
+        </w:rPr>
+        <w:t>La m</w:t>
+      </w:r>
+      <w:r>
+        <w:rPr>
+          <w:rFonts w:ascii="Times New Roman" w:hAnsi="Times New Roman" w:cs="Times New Roman"/>
+          <w:b/>
+        </w:rPr>
+        <w:t>ultiplicación de fracciones algebraicas</w:t>
+      </w:r>
+    </w:p>
+    <w:p>
+      <w:pPr>
+        <w:pStyle w:val="Prrafodelista"/>
+        <w:spacing w:after="0"/>
+        <w:ind w:left="0"/>
+        <w:rPr>
+          <w:rFonts w:ascii="Times New Roman" w:hAnsi="Times New Roman" w:cs="Times New Roman"/>
+        </w:rPr>
+      </w:pPr>
+      <w:r>
+        <w:rPr>
+          <w:rFonts w:ascii="Times New Roman" w:hAnsi="Times New Roman" w:cs="Times New Roman"/>
+        </w:rPr>
+        <w:t>Para multiplicar dos fracciones algebraica</w:t>
+      </w:r>
+      <w:r>
+        <w:rPr>
+          <w:rFonts w:ascii="Times New Roman" w:hAnsi="Times New Roman" w:cs="Times New Roman"/>
+        </w:rPr>
+        <w:t>s realiza el producto entre los numeradores y el producto entre los denominadores.</w:t>
+      </w:r>
+    </w:p>
+    <w:p>
+      <w:pPr>
+        <w:pStyle w:val="Prrafodelista"/>
+        <w:spacing w:after="0"/>
+        <w:ind w:left="0"/>
+        <w:rPr>
+          <w:rFonts w:ascii="Times New Roman" w:hAnsi="Times New Roman" w:cs="Times New Roman"/>
+        </w:rPr>
+      </w:pPr>
+    </w:p>
+    <w:p>
+      <w:pPr>
+        <w:pStyle w:val="Prrafodelista"/>
+        <w:spacing w:after="0"/>
+        <w:ind w:left="0"/>
+        <w:rPr>
+          <w:rFonts w:ascii="Times New Roman" w:hAnsi="Times New Roman" w:cs="Times New Roman"/>
+        </w:rPr>
+      </w:pPr>
+      <w:r>
+        <w:rPr>
+          <w:highlight w:val="yellow"/>
+        </w:rPr>
+        <w:t>&lt;&lt;MC_08_05_066</w:t>
+      </w:r>
+      <w:r>
+        <w:rPr>
+          <w:highlight w:val="yellow"/>
+        </w:rPr>
+        <w:t>&gt;&gt;</w:t>
+      </w:r>
+    </w:p>
+    <w:p>
+      <w:pPr>
+        <w:pStyle w:val="Prrafodelista"/>
+        <w:spacing w:after="0"/>
+        <w:ind w:left="0"/>
+        <w:rPr>
+          <w:rFonts w:ascii="Times New Roman" w:hAnsi="Times New Roman" w:cs="Times New Roman"/>
+        </w:rPr>
+      </w:pPr>
+    </w:p>
+    <w:p>
+      <w:pPr>
+        <w:spacing w:after="0"/>
+        <w:rPr>
+          <w:rFonts w:ascii="Times New Roman" w:hAnsi="Times New Roman" w:cs="Times New Roman"/>
+        </w:rPr>
+      </w:pPr>
+      <w:r>
+        <w:rPr>
+          <w:rFonts w:ascii="Times New Roman" w:hAnsi="Times New Roman" w:cs="Times New Roman"/>
+        </w:rPr>
+        <w:t>Veamos algunos ejemplos</w:t>
+      </w:r>
+      <w:r>
+        <w:rPr>
+          <w:rFonts w:ascii="Times New Roman" w:hAnsi="Times New Roman" w:cs="Times New Roman"/>
+        </w:rPr>
+        <w:t>:</w:t>
+      </w:r>
+    </w:p>
+    <w:p>
+      <w:pPr>
+        <w:spacing w:after="0"/>
+        <w:rPr>
+          <w:rFonts w:ascii="Times New Roman" w:hAnsi="Times New Roman" w:cs="Times New Roman"/>
+        </w:rPr>
+      </w:pPr>
+    </w:p>
+    <w:p>
+      <w:pPr>
+        <w:pStyle w:val="Prrafodelista"/>
+        <w:numPr>
+          <w:ilvl w:val="0"/>
+          <w:numId w:val="19"/>
+        </w:numPr>
+        <w:spacing w:after="0"/>
+        <w:rPr>
+          <w:rFonts w:ascii="Times New Roman" w:eastAsiaTheme="minorEastAsia" w:hAnsi="Times New Roman" w:cs="Times New Roman"/>
+        </w:rPr>
+      </w:pPr>
+      <w:r>
+        <w:rPr>
+          <w:rFonts w:ascii="Times New Roman" w:hAnsi="Times New Roman" w:cs="Times New Roman"/>
+        </w:rPr>
+        <w:t>Resolver</w:t>
+      </w:r>
+      <w:r>
+        <w:rPr>
+          <w:rFonts w:ascii="Times New Roman" w:hAnsi="Times New Roman" w:cs="Times New Roman"/>
+        </w:rPr>
+        <w:t>:</w:t>
+      </w:r>
+      <m:oMath>
+        <m:r>
+          <w:rPr>
+            <w:rFonts w:ascii="Cambria Math" w:hAnsi="Cambria Math" w:cs="Times New Roman"/>
+          </w:rPr>
+          <m:t xml:space="preserve">  </m:t>
+        </m:r>
+      </m:oMath>
+    </w:p>
+    <w:p>
+      <w:pPr>
+        <w:spacing w:after="0"/>
+        <w:rPr>
+          <w:rFonts w:ascii="Times New Roman" w:eastAsiaTheme="minorEastAsia" w:hAnsi="Times New Roman" w:cs="Times New Roman"/>
+        </w:rPr>
+      </w:pPr>
+    </w:p>
+    <w:p>
+      <w:pPr>
+        <w:spacing w:after="0"/>
+      </w:pPr>
+      <w:r>
+        <w:rPr>
+          <w:highlight w:val="yellow"/>
+        </w:rPr>
+        <w:t>&lt;&lt;MC_08_05_067</w:t>
+      </w:r>
+      <w:r>
+        <w:rPr>
+          <w:highlight w:val="yellow"/>
+        </w:rPr>
+        <w:t>&gt;&gt;</w:t>
+      </w:r>
+    </w:p>
+    <w:p>
+      <w:pPr>
+        <w:spacing w:after="0"/>
+        <w:rPr>
+          <w:rFonts w:ascii="Times New Roman" w:eastAsiaTheme="minorEastAsia" w:hAnsi="Times New Roman" w:cs="Times New Roman"/>
+        </w:rPr>
+      </w:pPr>
+    </w:p>
+    <w:p>
+      <w:pPr>
+        <w:pStyle w:val="Prrafodelista"/>
+        <w:numPr>
+          <w:ilvl w:val="0"/>
+          <w:numId w:val="19"/>
+        </w:numPr>
+        <w:spacing w:after="0"/>
+        <w:rPr>
+          <w:rFonts w:ascii="Times New Roman" w:eastAsiaTheme="minorEastAsia" w:hAnsi="Times New Roman" w:cs="Times New Roman"/>
+        </w:rPr>
+      </w:pPr>
+      <w:r>
+        <w:rPr>
+          <w:rFonts w:ascii="Times New Roman" w:eastAsiaTheme="minorEastAsia" w:hAnsi="Times New Roman" w:cs="Times New Roman"/>
+        </w:rPr>
+        <w:t>Resolver</w:t>
+      </w:r>
+      <w:r>
+        <w:rPr>
+          <w:rFonts w:ascii="Times New Roman" w:eastAsiaTheme="minorEastAsia" w:hAnsi="Times New Roman" w:cs="Times New Roman"/>
+        </w:rPr>
+        <w:t>:</w:t>
+      </w:r>
+    </w:p>
+    <w:p>
+      <w:pPr>
+        <w:spacing w:after="0"/>
+        <w:rPr>
+          <w:rFonts w:ascii="Times New Roman" w:eastAsiaTheme="minorEastAsia" w:hAnsi="Times New Roman" w:cs="Times New Roman"/>
+        </w:rPr>
+      </w:pPr>
+    </w:p>
+    <w:p>
+      <w:pPr>
+        <w:spacing w:after="0"/>
+        <w:rPr>
+          <w:rFonts w:ascii="Times New Roman" w:eastAsiaTheme="minorEastAsia" w:hAnsi="Times New Roman" w:cs="Times New Roman"/>
+        </w:rPr>
+      </w:pPr>
+      <w:r>
+        <w:rPr>
+          <w:highlight w:val="yellow"/>
+        </w:rPr>
+        <w:t>&lt;&lt;MC_08_05_068</w:t>
+      </w:r>
+      <w:r>
+        <w:rPr>
+          <w:highlight w:val="yellow"/>
+        </w:rPr>
+        <w:t>&gt;&gt;</w:t>
+      </w:r>
+    </w:p>
+    <w:p>
+      <w:pPr>
+        <w:pStyle w:val="Prrafodelista"/>
+        <w:spacing w:after="0"/>
+        <w:rPr>
+          <w:rFonts w:ascii="Times New Roman" w:eastAsiaTheme="minorEastAsia" w:hAnsi="Times New Roman" w:cs="Times New Roman"/>
+        </w:rPr>
+      </w:pPr>
+    </w:p>
+    <w:p>
+      <w:pPr>
+        <w:pStyle w:val="Prrafodelista"/>
+        <w:numPr>
+          <w:ilvl w:val="0"/>
+          <w:numId w:val="17"/>
+        </w:numPr>
+        <w:spacing w:after="0"/>
+        <w:rPr>
+          <w:rFonts w:ascii="Times New Roman" w:eastAsiaTheme="minorEastAsia" w:hAnsi="Times New Roman" w:cs="Times New Roman"/>
+        </w:rPr>
+      </w:pPr>
+      <w:r>
+        <w:rPr>
+          <w:rFonts w:ascii="Times New Roman" w:eastAsiaTheme="minorEastAsia" w:hAnsi="Times New Roman" w:cs="Times New Roman"/>
+        </w:rPr>
+        <w:t>Las dimensiones de un rectángulo vienen dadas por las expresiones</w:t>
+      </w:r>
+    </w:p>
+    <w:p>
+      <w:pPr>
+        <w:pStyle w:val="Prrafodelista"/>
+        <w:spacing w:after="0"/>
+        <w:rPr>
+          <w:rFonts w:ascii="Times New Roman" w:eastAsiaTheme="minorEastAsia" w:hAnsi="Times New Roman" w:cs="Times New Roman"/>
+        </w:rPr>
+      </w:pPr>
+      <w:r>
+        <w:rPr>
+          <w:rFonts w:ascii="Times New Roman" w:eastAsiaTheme="minorEastAsia" w:hAnsi="Times New Roman" w:cs="Times New Roman"/>
+        </w:rPr>
+        <w:t xml:space="preserve"> </w:t>
+      </w:r>
+      <w:r>
+        <w:rPr>
+          <w:rFonts w:ascii="Times New Roman" w:eastAsiaTheme="minorEastAsia" w:hAnsi="Times New Roman" w:cs="Times New Roman"/>
+          <w:i/>
+        </w:rPr>
+        <w:t>b</w:t>
+      </w:r>
+      <w:r>
+        <w:rPr>
+          <w:rFonts w:ascii="Times New Roman" w:eastAsiaTheme="minorEastAsia" w:hAnsi="Times New Roman" w:cs="Times New Roman"/>
+        </w:rPr>
+        <w:t xml:space="preserve"> = </w:t>
+      </w:r>
+      <w:r>
+        <w:rPr>
+          <w:rFonts w:ascii="Times New Roman" w:eastAsiaTheme="minorEastAsia" w:hAnsi="Times New Roman" w:cs="Times New Roman"/>
+          <w:i/>
+        </w:rPr>
+        <w:t>x</w:t>
+      </w:r>
+      <w:r>
+        <w:rPr>
+          <w:rFonts w:ascii="Times New Roman" w:eastAsiaTheme="minorEastAsia" w:hAnsi="Times New Roman" w:cs="Times New Roman"/>
+        </w:rPr>
+        <w:t>/(</w:t>
+      </w:r>
+      <w:r>
+        <w:rPr>
+          <w:rFonts w:ascii="Times New Roman" w:eastAsiaTheme="minorEastAsia" w:hAnsi="Times New Roman" w:cs="Times New Roman"/>
+          <w:i/>
+        </w:rPr>
+        <w:t>x</w:t>
+      </w:r>
+      <w:r>
+        <w:rPr>
+          <w:rFonts w:ascii="Times New Roman" w:eastAsiaTheme="minorEastAsia" w:hAnsi="Times New Roman" w:cs="Times New Roman"/>
+        </w:rPr>
+        <w:t xml:space="preserve"> </w:t>
+      </w:r>
+      <w:r>
+        <w:rPr>
+          <w:rFonts w:ascii="Times New Roman" w:eastAsiaTheme="minorEastAsia" w:hAnsi="Times New Roman" w:cs="Times New Roman"/>
+        </w:rPr>
+        <w:t>+</w:t>
+      </w:r>
+      <w:r>
+        <w:rPr>
+          <w:rFonts w:ascii="Times New Roman" w:eastAsiaTheme="minorEastAsia" w:hAnsi="Times New Roman" w:cs="Times New Roman"/>
+        </w:rPr>
+        <w:t xml:space="preserve"> </w:t>
+      </w:r>
+      <w:r>
+        <w:rPr>
+          <w:rFonts w:ascii="Times New Roman" w:eastAsiaTheme="minorEastAsia" w:hAnsi="Times New Roman" w:cs="Times New Roman"/>
+        </w:rPr>
+        <w:t xml:space="preserve">1) y </w:t>
+      </w:r>
+      <w:r>
+        <w:rPr>
+          <w:rFonts w:ascii="Times New Roman" w:eastAsiaTheme="minorEastAsia" w:hAnsi="Times New Roman" w:cs="Times New Roman"/>
+          <w:i/>
+        </w:rPr>
+        <w:t>h</w:t>
+      </w:r>
+      <w:r>
+        <w:rPr>
+          <w:rFonts w:ascii="Times New Roman" w:eastAsiaTheme="minorEastAsia" w:hAnsi="Times New Roman" w:cs="Times New Roman"/>
+        </w:rPr>
+        <w:t xml:space="preserve"> = (</w:t>
+      </w:r>
+      <w:r>
+        <w:rPr>
+          <w:rFonts w:ascii="Times New Roman" w:eastAsiaTheme="minorEastAsia" w:hAnsi="Times New Roman" w:cs="Times New Roman"/>
+          <w:i/>
+        </w:rPr>
+        <w:t>x</w:t>
+      </w:r>
+      <w:r>
+        <w:rPr>
+          <w:rFonts w:ascii="Times New Roman" w:eastAsiaTheme="minorEastAsia" w:hAnsi="Times New Roman" w:cs="Times New Roman"/>
+        </w:rPr>
+        <w:t xml:space="preserve"> - </w:t>
+      </w:r>
+      <w:r>
+        <w:rPr>
+          <w:rFonts w:ascii="Times New Roman" w:eastAsiaTheme="minorEastAsia" w:hAnsi="Times New Roman" w:cs="Times New Roman"/>
+        </w:rPr>
+        <w:t>1)/</w:t>
+      </w:r>
+      <w:r>
+        <w:rPr>
+          <w:rFonts w:ascii="Times New Roman" w:eastAsiaTheme="minorEastAsia" w:hAnsi="Times New Roman" w:cs="Times New Roman"/>
+          <w:i/>
+        </w:rPr>
+        <w:t>x</w:t>
+      </w:r>
+      <w:r>
+        <w:rPr>
+          <w:rFonts w:ascii="Times New Roman" w:eastAsiaTheme="minorEastAsia" w:hAnsi="Times New Roman" w:cs="Times New Roman"/>
+        </w:rPr>
+        <w:t>.</w:t>
+      </w:r>
+      <w:r>
+        <w:rPr>
+          <w:rFonts w:ascii="Times New Roman" w:eastAsiaTheme="minorEastAsia" w:hAnsi="Times New Roman" w:cs="Times New Roman"/>
+        </w:rPr>
+        <w:t xml:space="preserve"> ¿Cuál es la expresión algebraica que representa el área del rectángulo?</w:t>
+      </w:r>
+    </w:p>
+    <w:p>
+      <w:pPr>
+        <w:pStyle w:val="Prrafodelista"/>
+        <w:spacing w:after="0"/>
+        <w:rPr>
+          <w:rFonts w:ascii="Times New Roman" w:eastAsiaTheme="minorEastAsia" w:hAnsi="Times New Roman" w:cs="Times New Roman"/>
+        </w:rPr>
+      </w:pPr>
+    </w:p>
+    <w:p>
+      <w:pPr>
+        <w:pStyle w:val="Prrafodelista"/>
+        <w:spacing w:after="0"/>
+        <w:rPr>
+          <w:rFonts w:ascii="Times New Roman" w:eastAsiaTheme="minorEastAsia" w:hAnsi="Times New Roman" w:cs="Times New Roman"/>
+        </w:rPr>
+      </w:pPr>
+      <w:r>
+        <w:rPr>
+          <w:rFonts w:ascii="Times New Roman" w:eastAsiaTheme="minorEastAsia" w:hAnsi="Times New Roman" w:cs="Times New Roman"/>
+        </w:rPr>
+        <w:t>Como sabemos</w:t>
+      </w:r>
+      <w:r>
+        <w:rPr>
+          <w:rFonts w:ascii="Times New Roman" w:eastAsiaTheme="minorEastAsia" w:hAnsi="Times New Roman" w:cs="Times New Roman"/>
+        </w:rPr>
+        <w:t>,</w:t>
+      </w:r>
+      <w:r>
+        <w:rPr>
+          <w:rFonts w:ascii="Times New Roman" w:eastAsiaTheme="minorEastAsia" w:hAnsi="Times New Roman" w:cs="Times New Roman"/>
+        </w:rPr>
+        <w:t xml:space="preserve"> el área de un rectángulo es el producto de la base por la altura, es decir</w:t>
+      </w:r>
+      <w:r>
+        <w:rPr>
+          <w:rFonts w:ascii="Times New Roman" w:eastAsiaTheme="minorEastAsia" w:hAnsi="Times New Roman" w:cs="Times New Roman"/>
+        </w:rPr>
+        <w:t>:</w:t>
+      </w:r>
+      <w:r>
+        <w:rPr>
+          <w:rFonts w:ascii="Times New Roman" w:eastAsiaTheme="minorEastAsia" w:hAnsi="Times New Roman" w:cs="Times New Roman"/>
+        </w:rPr>
+        <w:t xml:space="preserve"> </w:t>
+      </w:r>
+      <w:r>
+        <w:rPr>
+          <w:rFonts w:ascii="Times New Roman" w:eastAsiaTheme="minorEastAsia" w:hAnsi="Times New Roman" w:cs="Times New Roman"/>
+          <w:i/>
+        </w:rPr>
+        <w:t>A</w:t>
+      </w:r>
+      <w:r>
+        <w:rPr>
+          <w:rFonts w:ascii="Times New Roman" w:eastAsiaTheme="minorEastAsia" w:hAnsi="Times New Roman" w:cs="Times New Roman"/>
+        </w:rPr>
+        <w:t xml:space="preserve"> = </w:t>
+      </w:r>
+      <w:r>
+        <w:rPr>
+          <w:rFonts w:ascii="Times New Roman" w:eastAsiaTheme="minorEastAsia" w:hAnsi="Times New Roman" w:cs="Times New Roman"/>
+          <w:i/>
+        </w:rPr>
+        <w:t>b</w:t>
+      </w:r>
+      <w:r>
+        <w:rPr>
+          <w:rFonts w:ascii="Times New Roman" w:eastAsiaTheme="minorEastAsia" w:hAnsi="Times New Roman" w:cs="Times New Roman"/>
+        </w:rPr>
+        <w:t xml:space="preserve"> ∙ </w:t>
+      </w:r>
+      <w:r>
+        <w:rPr>
+          <w:rFonts w:ascii="Times New Roman" w:eastAsiaTheme="minorEastAsia" w:hAnsi="Times New Roman" w:cs="Times New Roman"/>
+          <w:i/>
+        </w:rPr>
+        <w:t>h</w:t>
+      </w:r>
+      <w:r>
+        <w:rPr>
+          <w:rFonts w:ascii="Times New Roman" w:eastAsiaTheme="minorEastAsia" w:hAnsi="Times New Roman" w:cs="Times New Roman"/>
+        </w:rPr>
+        <w:t>,</w:t>
+      </w:r>
+      <w:r>
+        <w:rPr>
+          <w:rFonts w:ascii="Times New Roman" w:eastAsiaTheme="minorEastAsia" w:hAnsi="Times New Roman" w:cs="Times New Roman"/>
+        </w:rPr>
+        <w:t xml:space="preserve"> por lo tanto</w:t>
+      </w:r>
+      <w:r>
+        <w:rPr>
+          <w:rFonts w:ascii="Times New Roman" w:eastAsiaTheme="minorEastAsia" w:hAnsi="Times New Roman" w:cs="Times New Roman"/>
+        </w:rPr>
+        <w:t>,</w:t>
+      </w:r>
+      <w:r>
+        <w:rPr>
+          <w:rFonts w:ascii="Times New Roman" w:eastAsiaTheme="minorEastAsia" w:hAnsi="Times New Roman" w:cs="Times New Roman"/>
+        </w:rPr>
+        <w:t xml:space="preserve"> tenemos que:</w:t>
+      </w:r>
+    </w:p>
+    <w:p>
+      <w:pPr>
+        <w:pStyle w:val="Prrafodelista"/>
+        <w:spacing w:after="0"/>
+        <w:rPr>
+          <w:rFonts w:ascii="Times New Roman" w:eastAsiaTheme="minorEastAsia" w:hAnsi="Times New Roman" w:cs="Times New Roman"/>
+        </w:rPr>
+      </w:pPr>
+    </w:p>
+    <w:p>
+      <w:pPr>
+        <w:pStyle w:val="Prrafodelista"/>
+        <w:spacing w:after="0"/>
+        <w:rPr>
+          <w:rFonts w:ascii="Times New Roman" w:eastAsiaTheme="minorEastAsia" w:hAnsi="Times New Roman" w:cs="Times New Roman"/>
+        </w:rPr>
+      </w:pPr>
+      <w:r>
+        <w:rPr>
+          <w:highlight w:val="yellow"/>
+        </w:rPr>
+        <w:t>&lt;&lt;MC_08_05_069</w:t>
+      </w:r>
+      <w:r>
+        <w:rPr>
+          <w:highlight w:val="yellow"/>
+        </w:rPr>
+        <w:t>&gt;&gt;</w:t>
+      </w:r>
+    </w:p>
+    <w:p>
+      <w:pPr>
+        <w:pStyle w:val="Prrafodelista"/>
+        <w:spacing w:after="0"/>
+        <w:rPr>
+          <w:rFonts w:ascii="Times New Roman" w:eastAsiaTheme="minorEastAsia" w:hAnsi="Times New Roman" w:cs="Times New Roman"/>
+        </w:rPr>
+      </w:pPr>
+    </w:p>
+    <w:p>
+      <w:pPr>
+        <w:pStyle w:val="Prrafodelista"/>
+        <w:spacing w:after="0"/>
+        <w:rPr>
+          <w:rFonts w:ascii="Times New Roman" w:eastAsiaTheme="minorEastAsia" w:hAnsi="Times New Roman" w:cs="Times New Roman"/>
+        </w:rPr>
+      </w:pPr>
+      <w:r>
+        <w:rPr>
+          <w:rFonts w:ascii="Times New Roman" w:eastAsiaTheme="minorEastAsia" w:hAnsi="Times New Roman" w:cs="Times New Roman"/>
+        </w:rPr>
+        <w:t>Luego</w:t>
+      </w:r>
+      <w:r>
+        <w:rPr>
+          <w:rFonts w:ascii="Times New Roman" w:eastAsiaTheme="minorEastAsia" w:hAnsi="Times New Roman" w:cs="Times New Roman"/>
+        </w:rPr>
+        <w:t xml:space="preserve"> el área del rectángulo viene dada por la expresión:</w:t>
+      </w:r>
+    </w:p>
+    <w:p>
+      <w:pPr>
+        <w:pStyle w:val="Prrafodelista"/>
+        <w:spacing w:after="0"/>
+        <w:rPr>
+          <w:rFonts w:ascii="Times New Roman" w:eastAsiaTheme="minorEastAsia" w:hAnsi="Times New Roman" w:cs="Times New Roman"/>
+        </w:rPr>
+      </w:pPr>
+    </w:p>
+    <w:p>
+      <w:pPr>
+        <w:pStyle w:val="Prrafodelista"/>
+        <w:spacing w:after="0"/>
+        <w:rPr>
+          <w:rFonts w:ascii="Times New Roman" w:eastAsiaTheme="minorEastAsia" w:hAnsi="Times New Roman" w:cs="Times New Roman"/>
+        </w:rPr>
+      </w:pPr>
+      <w:r>
+        <w:rPr>
+          <w:highlight w:val="yellow"/>
+        </w:rPr>
+        <w:t>&lt;&lt;MC_08_05_070</w:t>
+      </w:r>
+      <w:r>
+        <w:rPr>
+          <w:highlight w:val="yellow"/>
+        </w:rPr>
+        <w:t>&gt;&gt;</w:t>
+      </w:r>
+    </w:p>
+    <w:p>
+      <w:pPr>
+        <w:pStyle w:val="Prrafodelista"/>
+        <w:spacing w:after="0"/>
+        <w:rPr>
+          <w:rFonts w:ascii="Times New Roman" w:eastAsiaTheme="minorEastAsia" w:hAnsi="Times New Roman" w:cs="Times New Roman"/>
+        </w:rPr>
+      </w:pPr>
+    </w:p>
+    <w:tbl>
+      <w:tblPr>
+        <w:tblStyle w:val="Tablaconcuadrcula"/>
+        <w:tblW w:w="0" w:type="auto"/>
+        <w:tblLook w:val="04A0" w:firstRow="1" w:lastRow="0" w:firstColumn="1" w:lastColumn="0" w:noHBand="0" w:noVBand="1"/>
+      </w:tblPr>
+      <w:tblGrid>
+        <w:gridCol w:w="2432"/>
+        <w:gridCol w:w="6396"/>
+      </w:tblGrid>
+      <w:tr>
+        <w:tc>
+          <w:tcPr>
+            <w:tcW w:w="9033" w:type="dxa"/>
+            <w:gridSpan w:val="2"/>
+            <w:shd w:val="clear" w:color="auto" w:fill="0D0D0D" w:themeFill="text1" w:themeFillTint="F2"/>
+          </w:tcPr>
+          <w:p>
+            <w:pPr>
+              <w:jc w:val="center"/>
+              <w:rPr>
+                <w:rFonts w:ascii="Times New Roman" w:hAnsi="Times New Roman" w:cs="Times New Roman"/>
+                <w:b/>
+                <w:color w:val="FFFFFF" w:themeColor="background1"/>
+              </w:rPr>
+            </w:pPr>
+            <w:r>
+              <w:rPr>
+                <w:rFonts w:ascii="Times New Roman" w:hAnsi="Times New Roman" w:cs="Times New Roman"/>
+                <w:b/>
+                <w:color w:val="FFFFFF" w:themeColor="background1"/>
+              </w:rPr>
+              <w:t>Imagen (fotografía, gráfica o ilustración)</w:t>
+            </w:r>
+          </w:p>
+        </w:tc>
+      </w:tr>
+      <w:tr>
+        <w:tc>
+          <w:tcPr>
+            <w:tcW w:w="2518" w:type="dxa"/>
+          </w:tcPr>
+          <w:p>
+            <w:pPr>
+              <w:rPr>
+                <w:rFonts w:ascii="Times New Roman" w:hAnsi="Times New Roman" w:cs="Times New Roman"/>
+                <w:b/>
+                <w:color w:val="000000"/>
+                <w:sz w:val="18"/>
+                <w:szCs w:val="18"/>
+              </w:rPr>
+            </w:pPr>
+            <w:r>
+              <w:rPr>
+                <w:rFonts w:ascii="Times New Roman" w:hAnsi="Times New Roman" w:cs="Times New Roman"/>
+                <w:b/>
+                <w:color w:val="000000"/>
+                <w:sz w:val="18"/>
+                <w:szCs w:val="18"/>
+              </w:rPr>
+              <w:t>Código</w:t>
+            </w:r>
+          </w:p>
+        </w:tc>
+        <w:tc>
+          <w:tcPr>
+            <w:tcW w:w="6515" w:type="dxa"/>
+          </w:tcPr>
+          <w:p>
+            <w:pPr>
+              <w:rPr>
+                <w:rFonts w:ascii="Times New Roman" w:hAnsi="Times New Roman" w:cs="Times New Roman"/>
+                <w:b/>
+                <w:color w:val="000000"/>
+                <w:sz w:val="18"/>
+                <w:szCs w:val="18"/>
+              </w:rPr>
+            </w:pPr>
+            <w:r>
+              <w:rPr>
+                <w:rFonts w:ascii="Times New Roman" w:hAnsi="Times New Roman" w:cs="Times New Roman"/>
+                <w:color w:val="000000"/>
+              </w:rPr>
+              <w:t>MA_08_05_IMG05</w:t>
+            </w:r>
+          </w:p>
+        </w:tc>
+      </w:tr>
+      <w:tr>
+        <w:tc>
+          <w:tcPr>
+            <w:tcW w:w="2518" w:type="dxa"/>
+          </w:tcPr>
+          <w:p>
+            <w:pPr>
+              <w:rPr>
+                <w:rFonts w:ascii="Times New Roman" w:hAnsi="Times New Roman" w:cs="Times New Roman"/>
+                <w:color w:val="000000"/>
+              </w:rPr>
+            </w:pPr>
+            <w:r>
+              <w:rPr>
+                <w:rFonts w:ascii="Times New Roman" w:hAnsi="Times New Roman" w:cs="Times New Roman"/>
+                <w:b/>
+                <w:color w:val="000000"/>
+                <w:sz w:val="18"/>
+                <w:szCs w:val="18"/>
+              </w:rPr>
+              <w:lastRenderedPageBreak/>
+              <w:t>Descripción</w:t>
+            </w:r>
+          </w:p>
+        </w:tc>
+        <w:tc>
+          <w:tcPr>
+            <w:tcW w:w="6515" w:type="dxa"/>
+          </w:tcPr>
+          <w:p>
+            <w:pPr>
+              <w:jc w:val="center"/>
+              <w:rPr>
+                <w:rFonts w:ascii="Times New Roman" w:hAnsi="Times New Roman" w:cs="Times New Roman"/>
+                <w:color w:val="000000"/>
+              </w:rPr>
+            </w:pPr>
+            <w:r>
+              <w:rPr>
+                <w:rFonts w:ascii="Times New Roman" w:hAnsi="Times New Roman" w:cs="Times New Roman"/>
+              </w:rPr>
+              <w:object w:dxaOrig="4560" w:dyaOrig="3080" w14:anchorId="33BC0BBF">
+                <v:shape id="_x0000_i1029" type="#_x0000_t75" style="width:226.5pt;height:154.5pt" o:ole="">
+                  <v:imagedata r:id="rId16" o:title=""/>
+                </v:shape>
+                <o:OLEObject Type="Embed" ProgID="PBrush" ShapeID="_x0000_i1029" DrawAspect="Content" ObjectID="_1512293544" r:id="rId17"/>
+              </w:object>
+            </w:r>
+          </w:p>
+        </w:tc>
+      </w:tr>
+      <w:tr>
+        <w:tc>
+          <w:tcPr>
+            <w:tcW w:w="2518" w:type="dxa"/>
+          </w:tcPr>
+          <w:p>
+            <w:pPr>
+              <w:rPr>
+                <w:rFonts w:ascii="Times New Roman" w:hAnsi="Times New Roman" w:cs="Times New Roman"/>
+                <w:color w:val="000000"/>
+              </w:rPr>
+            </w:pPr>
+            <w:r>
+              <w:rPr>
+                <w:rFonts w:ascii="Times New Roman" w:hAnsi="Times New Roman" w:cs="Times New Roman"/>
+                <w:b/>
+                <w:color w:val="000000"/>
+                <w:sz w:val="18"/>
+                <w:szCs w:val="18"/>
+              </w:rPr>
+              <w:t xml:space="preserve">Código </w:t>
+            </w:r>
+            <w:proofErr w:type="spellStart"/>
+            <w:r>
+              <w:rPr>
+                <w:rFonts w:ascii="Times New Roman" w:hAnsi="Times New Roman" w:cs="Times New Roman"/>
+                <w:b/>
+                <w:color w:val="000000"/>
+                <w:sz w:val="18"/>
+                <w:szCs w:val="18"/>
+              </w:rPr>
+              <w:t>Shutterstock</w:t>
+            </w:r>
+            <w:proofErr w:type="spellEnd"/>
+            <w:r>
+              <w:rPr>
+                <w:rFonts w:ascii="Times New Roman" w:hAnsi="Times New Roman" w:cs="Times New Roman"/>
+                <w:b/>
+                <w:color w:val="000000"/>
+                <w:sz w:val="18"/>
+                <w:szCs w:val="18"/>
+              </w:rPr>
+              <w:t xml:space="preserve"> (o URL o la ruta en </w:t>
+            </w:r>
+            <w:proofErr w:type="spellStart"/>
+            <w:r>
+              <w:rPr>
+                <w:rFonts w:ascii="Times New Roman" w:hAnsi="Times New Roman" w:cs="Times New Roman"/>
+                <w:b/>
+                <w:color w:val="000000"/>
+                <w:sz w:val="18"/>
+                <w:szCs w:val="18"/>
+              </w:rPr>
+              <w:t>AulaPlaneta</w:t>
+            </w:r>
+            <w:proofErr w:type="spellEnd"/>
+            <w:r>
+              <w:rPr>
+                <w:rFonts w:ascii="Times New Roman" w:hAnsi="Times New Roman" w:cs="Times New Roman"/>
+                <w:b/>
+                <w:color w:val="000000"/>
+                <w:sz w:val="18"/>
+                <w:szCs w:val="18"/>
+              </w:rPr>
+              <w:t>)</w:t>
+            </w:r>
+          </w:p>
+        </w:tc>
+        <w:tc>
+          <w:tcPr>
+            <w:tcW w:w="6515" w:type="dxa"/>
+          </w:tcPr>
+          <w:p>
+            <w:pPr>
+              <w:rPr>
+                <w:rFonts w:ascii="Times New Roman" w:hAnsi="Times New Roman" w:cs="Times New Roman"/>
+                <w:color w:val="000000"/>
+              </w:rPr>
+            </w:pPr>
+          </w:p>
+        </w:tc>
+      </w:tr>
+      <w:tr>
+        <w:tc>
+          <w:tcPr>
+            <w:tcW w:w="2518" w:type="dxa"/>
+          </w:tcPr>
+          <w:p>
+            <w:pPr>
+              <w:rPr>
+                <w:rFonts w:ascii="Times New Roman" w:hAnsi="Times New Roman" w:cs="Times New Roman"/>
+                <w:color w:val="000000"/>
+              </w:rPr>
+            </w:pPr>
+            <w:r>
+              <w:rPr>
+                <w:rFonts w:ascii="Times New Roman" w:hAnsi="Times New Roman" w:cs="Times New Roman"/>
+                <w:b/>
+                <w:color w:val="000000"/>
+                <w:sz w:val="18"/>
+                <w:szCs w:val="18"/>
+              </w:rPr>
+              <w:t>Pie de imagen</w:t>
+            </w:r>
+          </w:p>
+        </w:tc>
+        <w:tc>
+          <w:tcPr>
+            <w:tcW w:w="6515" w:type="dxa"/>
+          </w:tcPr>
+          <w:p>
+            <w:pPr>
+              <w:rPr>
+                <w:rFonts w:ascii="Times New Roman" w:hAnsi="Times New Roman" w:cs="Times New Roman"/>
+                <w:color w:val="000000"/>
+              </w:rPr>
+            </w:pPr>
+            <w:r>
+              <w:rPr>
+                <w:rFonts w:ascii="Times New Roman" w:hAnsi="Times New Roman" w:cs="Times New Roman"/>
+              </w:rPr>
+              <w:t xml:space="preserve">Las fracciones algebraicas representan el área de un rectángulo si sus dimensiones se </w:t>
+            </w:r>
+            <w:r>
+              <w:rPr>
+                <w:rFonts w:ascii="Times New Roman" w:hAnsi="Times New Roman" w:cs="Times New Roman"/>
+              </w:rPr>
+              <w:t>expres</w:t>
+            </w:r>
+            <w:r>
+              <w:rPr>
+                <w:rFonts w:ascii="Times New Roman" w:hAnsi="Times New Roman" w:cs="Times New Roman"/>
+              </w:rPr>
+              <w:t xml:space="preserve">an </w:t>
+            </w:r>
+            <w:r>
+              <w:rPr>
+                <w:rFonts w:ascii="Times New Roman" w:hAnsi="Times New Roman" w:cs="Times New Roman"/>
+              </w:rPr>
+              <w:t>mediante fracciones algebraicas</w:t>
+            </w:r>
+            <w:r>
+              <w:rPr>
+                <w:rFonts w:ascii="Times New Roman" w:hAnsi="Times New Roman" w:cs="Times New Roman"/>
+              </w:rPr>
+              <w:t>.</w:t>
+            </w:r>
+          </w:p>
+        </w:tc>
+      </w:tr>
+    </w:tbl>
+    <w:p>
+      <w:pPr>
+        <w:spacing w:after="0"/>
+        <w:rPr>
+          <w:rFonts w:ascii="Times New Roman" w:eastAsiaTheme="minorEastAsia" w:hAnsi="Times New Roman" w:cs="Times New Roman"/>
+        </w:rPr>
+      </w:pPr>
+    </w:p>
+    <w:p>
+      <w:pPr>
+        <w:spacing w:after="0"/>
+        <w:rPr>
+          <w:rFonts w:ascii="Times New Roman" w:eastAsiaTheme="minorEastAsia" w:hAnsi="Times New Roman" w:cs="Times New Roman"/>
+        </w:rPr>
+      </w:pPr>
+    </w:p>
+    <w:p>
+      <w:pPr>
+        <w:pStyle w:val="Prrafodelista"/>
+        <w:spacing w:after="0"/>
+        <w:ind w:left="0"/>
+        <w:rPr>
+          <w:rFonts w:ascii="Times New Roman" w:hAnsi="Times New Roman" w:cs="Times New Roman"/>
         </w:rPr>
       </w:pPr>
     </w:p>
@@ -29004,14 +29981,7 @@
                 <w:rFonts w:ascii="Times New Roman" w:hAnsi="Times New Roman" w:cs="Times New Roman"/>
                 <w:color w:val="000000"/>
               </w:rPr>
-              <w:t>MA_08_05</w:t>
-            </w:r>
-            <w:r>
-              <w:rPr>
-                <w:rFonts w:ascii="Times New Roman" w:hAnsi="Times New Roman" w:cs="Times New Roman"/>
-                <w:color w:val="000000"/>
-              </w:rPr>
-              <w:t>_REC200</w:t>
+              <w:t>MA_08_05_REC210</w:t>
             </w:r>
           </w:p>
         </w:tc>
@@ -29056,21 +30026,7 @@
                 <w:rFonts w:ascii="Times New Roman" w:hAnsi="Times New Roman" w:cs="Times New Roman"/>
                 <w:color w:val="000000"/>
               </w:rPr>
-              <w:t xml:space="preserve">Analiza situaciones </w:t>
-            </w:r>
-            <w:r>
-              <w:rPr>
-                <w:rFonts w:ascii="Times New Roman" w:hAnsi="Times New Roman" w:cs="Times New Roman"/>
-                <w:color w:val="000000"/>
-              </w:rPr>
-              <w:t>que implican</w:t>
-            </w:r>
-            <w:r>
-              <w:rPr>
-                <w:rFonts w:ascii="Times New Roman" w:hAnsi="Times New Roman" w:cs="Times New Roman"/>
-                <w:color w:val="000000"/>
-              </w:rPr>
-              <w:t xml:space="preserve"> expresiones racionales</w:t>
+              <w:t>Multiplica expresiones racionales</w:t>
             </w:r>
           </w:p>
         </w:tc>
@@ -29115,28 +30071,14 @@
                 <w:rFonts w:ascii="Times New Roman" w:hAnsi="Times New Roman" w:cs="Times New Roman"/>
                 <w:color w:val="000000"/>
               </w:rPr>
-              <w:t xml:space="preserve">Actividad para resolver situaciones en las cuales se apliquen la </w:t>
-            </w:r>
-            <w:r>
-              <w:rPr>
-                <w:rFonts w:ascii="Times New Roman" w:hAnsi="Times New Roman" w:cs="Times New Roman"/>
-                <w:color w:val="000000"/>
-              </w:rPr>
-              <w:t>adición</w:t>
-            </w:r>
-            <w:r>
-              <w:rPr>
-                <w:rFonts w:ascii="Times New Roman" w:hAnsi="Times New Roman" w:cs="Times New Roman"/>
-                <w:color w:val="000000"/>
-              </w:rPr>
-              <w:t xml:space="preserve"> </w:t>
-            </w:r>
-            <w:r>
-              <w:rPr>
-                <w:rFonts w:ascii="Times New Roman" w:hAnsi="Times New Roman" w:cs="Times New Roman"/>
-                <w:color w:val="000000"/>
-              </w:rPr>
-              <w:t>de fracciones algebraicas</w:t>
+              <w:t xml:space="preserve">Actividad para </w:t>
+            </w:r>
+            <w:r>
+              <w:rPr>
+                <w:rFonts w:ascii="Times New Roman" w:hAnsi="Times New Roman" w:cs="Times New Roman"/>
+                <w:color w:val="000000"/>
+              </w:rPr>
+              <w:t>obtener el producto de fracciones algebraicas</w:t>
             </w:r>
           </w:p>
         </w:tc>
@@ -29144,976 +30086,19 @@
     </w:tbl>
     <w:p>
       <w:pPr>
-        <w:pStyle w:val="Prrafodelista"/>
-        <w:spacing w:after="0"/>
-        <w:ind w:left="0"/>
-        <w:rPr>
-          <w:rFonts w:ascii="Times New Roman" w:eastAsiaTheme="minorEastAsia" w:hAnsi="Times New Roman" w:cs="Times New Roman"/>
-        </w:rPr>
-      </w:pPr>
-    </w:p>
-    <w:p>
-      <w:pPr>
-        <w:pStyle w:val="Prrafodelista"/>
-        <w:spacing w:after="0"/>
-        <w:ind w:left="0"/>
-        <w:rPr>
-          <w:rFonts w:ascii="Times New Roman" w:eastAsiaTheme="minorEastAsia" w:hAnsi="Times New Roman" w:cs="Times New Roman"/>
-        </w:rPr>
-      </w:pPr>
-    </w:p>
-    <w:p>
-      <w:pPr>
-        <w:pStyle w:val="Prrafodelista"/>
-        <w:spacing w:after="0"/>
-        <w:ind w:left="0"/>
-        <w:rPr>
-          <w:rFonts w:ascii="Times New Roman" w:hAnsi="Times New Roman" w:cs="Times New Roman"/>
-          <w:b/>
-        </w:rPr>
-      </w:pPr>
-      <w:r>
+        <w:spacing w:after="0"/>
         <w:rPr>
           <w:rFonts w:ascii="Times New Roman" w:hAnsi="Times New Roman" w:cs="Times New Roman"/>
           <w:highlight w:val="yellow"/>
         </w:rPr>
-        <w:t xml:space="preserve">[SECCIÓN </w:t>
-      </w:r>
-      <w:r>
+      </w:pPr>
+    </w:p>
+    <w:p>
+      <w:pPr>
+        <w:spacing w:after="0"/>
         <w:rPr>
           <w:rFonts w:ascii="Times New Roman" w:hAnsi="Times New Roman" w:cs="Times New Roman"/>
           <w:highlight w:val="yellow"/>
-        </w:rPr>
-        <w:t>2</w:t>
-      </w:r>
-      <w:r>
-        <w:rPr>
-          <w:rFonts w:ascii="Times New Roman" w:hAnsi="Times New Roman" w:cs="Times New Roman"/>
-          <w:highlight w:val="yellow"/>
-        </w:rPr>
-        <w:t>]</w:t>
-      </w:r>
-      <w:r>
-        <w:rPr>
-          <w:rFonts w:ascii="Times New Roman" w:hAnsi="Times New Roman" w:cs="Times New Roman"/>
-        </w:rPr>
-        <w:t xml:space="preserve"> </w:t>
-      </w:r>
-      <w:r>
-        <w:rPr>
-          <w:rFonts w:ascii="Times New Roman" w:hAnsi="Times New Roman" w:cs="Times New Roman"/>
-          <w:b/>
-        </w:rPr>
-        <w:t>3.</w:t>
-      </w:r>
-      <w:r>
-        <w:rPr>
-          <w:rFonts w:ascii="Times New Roman" w:hAnsi="Times New Roman" w:cs="Times New Roman"/>
-          <w:b/>
-        </w:rPr>
-        <w:t>2</w:t>
-      </w:r>
-      <w:r>
-        <w:rPr>
-          <w:rFonts w:ascii="Times New Roman" w:hAnsi="Times New Roman" w:cs="Times New Roman"/>
-          <w:b/>
-        </w:rPr>
-        <w:t xml:space="preserve"> </w:t>
-      </w:r>
-      <w:r>
-        <w:rPr>
-          <w:rFonts w:ascii="Times New Roman" w:hAnsi="Times New Roman" w:cs="Times New Roman"/>
-          <w:b/>
-        </w:rPr>
-        <w:t>La m</w:t>
-      </w:r>
-      <w:r>
-        <w:rPr>
-          <w:rFonts w:ascii="Times New Roman" w:hAnsi="Times New Roman" w:cs="Times New Roman"/>
-          <w:b/>
-        </w:rPr>
-        <w:t>ultiplicación de fracciones algebraicas</w:t>
-      </w:r>
-    </w:p>
-    <w:p>
-      <w:pPr>
-        <w:pStyle w:val="Prrafodelista"/>
-        <w:spacing w:after="0"/>
-        <w:ind w:left="0"/>
-        <w:rPr>
-          <w:rFonts w:ascii="Times New Roman" w:hAnsi="Times New Roman" w:cs="Times New Roman"/>
-        </w:rPr>
-      </w:pPr>
-      <w:r>
-        <w:rPr>
-          <w:rFonts w:ascii="Times New Roman" w:hAnsi="Times New Roman" w:cs="Times New Roman"/>
-        </w:rPr>
-        <w:t>Para multiplicar dos fracciones algebraica</w:t>
-      </w:r>
-      <w:r>
-        <w:rPr>
-          <w:rFonts w:ascii="Times New Roman" w:hAnsi="Times New Roman" w:cs="Times New Roman"/>
-        </w:rPr>
-        <w:t>s realiza el producto entre los numeradores y el producto entre los denominadores.</w:t>
-      </w:r>
-    </w:p>
-    <w:p>
-      <w:pPr>
-        <w:pStyle w:val="Prrafodelista"/>
-        <w:spacing w:after="0"/>
-        <w:ind w:left="0"/>
-        <w:rPr>
-          <w:rFonts w:ascii="Times New Roman" w:hAnsi="Times New Roman" w:cs="Times New Roman"/>
-        </w:rPr>
-      </w:pPr>
-    </w:p>
-    <w:p>
-      <w:pPr>
-        <w:pStyle w:val="Prrafodelista"/>
-        <w:spacing w:after="0"/>
-        <w:ind w:left="0"/>
-        <w:rPr>
-          <w:rFonts w:ascii="Times New Roman" w:hAnsi="Times New Roman" w:cs="Times New Roman"/>
-        </w:rPr>
-      </w:pPr>
-      <w:r>
-        <w:rPr>
-          <w:highlight w:val="yellow"/>
-        </w:rPr>
-        <w:t>&lt;&lt;MC_08_05_066</w:t>
-      </w:r>
-      <w:r>
-        <w:rPr>
-          <w:highlight w:val="yellow"/>
-        </w:rPr>
-        <w:t>&gt;&gt;</w:t>
-      </w:r>
-    </w:p>
-    <w:p>
-      <w:pPr>
-        <w:pStyle w:val="Prrafodelista"/>
-        <w:spacing w:after="0"/>
-        <w:ind w:left="0"/>
-        <w:rPr>
-          <w:rFonts w:ascii="Times New Roman" w:hAnsi="Times New Roman" w:cs="Times New Roman"/>
-        </w:rPr>
-      </w:pPr>
-    </w:p>
-    <w:p>
-      <w:pPr>
-        <w:spacing w:after="0"/>
-        <w:rPr>
-          <w:rFonts w:ascii="Times New Roman" w:hAnsi="Times New Roman" w:cs="Times New Roman"/>
-        </w:rPr>
-      </w:pPr>
-      <w:r>
-        <w:rPr>
-          <w:rFonts w:ascii="Times New Roman" w:hAnsi="Times New Roman" w:cs="Times New Roman"/>
-        </w:rPr>
-        <w:t>Veamos algunos ejemplos</w:t>
-      </w:r>
-      <w:r>
-        <w:rPr>
-          <w:rFonts w:ascii="Times New Roman" w:hAnsi="Times New Roman" w:cs="Times New Roman"/>
-        </w:rPr>
-        <w:t>:</w:t>
-      </w:r>
-    </w:p>
-    <w:p>
-      <w:pPr>
-        <w:spacing w:after="0"/>
-        <w:rPr>
-          <w:rFonts w:ascii="Times New Roman" w:hAnsi="Times New Roman" w:cs="Times New Roman"/>
-        </w:rPr>
-      </w:pPr>
-    </w:p>
-    <w:p>
-      <w:pPr>
-        <w:pStyle w:val="Prrafodelista"/>
-        <w:numPr>
-          <w:ilvl w:val="0"/>
-          <w:numId w:val="19"/>
-        </w:numPr>
-        <w:spacing w:after="0"/>
-        <w:rPr>
-          <w:rFonts w:ascii="Times New Roman" w:eastAsiaTheme="minorEastAsia" w:hAnsi="Times New Roman" w:cs="Times New Roman"/>
-        </w:rPr>
-      </w:pPr>
-      <w:r>
-        <w:rPr>
-          <w:rFonts w:ascii="Times New Roman" w:hAnsi="Times New Roman" w:cs="Times New Roman"/>
-        </w:rPr>
-        <w:t>Resolver</w:t>
-      </w:r>
-      <w:r>
-        <w:rPr>
-          <w:rFonts w:ascii="Times New Roman" w:hAnsi="Times New Roman" w:cs="Times New Roman"/>
-        </w:rPr>
-        <w:t>:</w:t>
-      </w:r>
-      <m:oMath>
-        <m:r>
-          <w:rPr>
-            <w:rFonts w:ascii="Cambria Math" w:hAnsi="Cambria Math" w:cs="Times New Roman"/>
-          </w:rPr>
-          <m:t xml:space="preserve">  </m:t>
-        </m:r>
-      </m:oMath>
-    </w:p>
-    <w:p>
-      <w:pPr>
-        <w:spacing w:after="0"/>
-        <w:rPr>
-          <w:rFonts w:ascii="Times New Roman" w:eastAsiaTheme="minorEastAsia" w:hAnsi="Times New Roman" w:cs="Times New Roman"/>
-        </w:rPr>
-      </w:pPr>
-    </w:p>
-    <w:p>
-      <w:pPr>
-        <w:spacing w:after="0"/>
-      </w:pPr>
-      <w:r>
-        <w:rPr>
-          <w:highlight w:val="yellow"/>
-        </w:rPr>
-        <w:t>&lt;&lt;MC_08_05_067</w:t>
-      </w:r>
-      <w:r>
-        <w:rPr>
-          <w:highlight w:val="yellow"/>
-        </w:rPr>
-        <w:t>&gt;&gt;</w:t>
-      </w:r>
-    </w:p>
-    <w:p>
-      <w:pPr>
-        <w:spacing w:after="0"/>
-        <w:rPr>
-          <w:rFonts w:ascii="Times New Roman" w:eastAsiaTheme="minorEastAsia" w:hAnsi="Times New Roman" w:cs="Times New Roman"/>
-        </w:rPr>
-      </w:pPr>
-    </w:p>
-    <w:p>
-      <w:pPr>
-        <w:pStyle w:val="Prrafodelista"/>
-        <w:numPr>
-          <w:ilvl w:val="0"/>
-          <w:numId w:val="19"/>
-        </w:numPr>
-        <w:spacing w:after="0"/>
-        <w:rPr>
-          <w:rFonts w:ascii="Times New Roman" w:eastAsiaTheme="minorEastAsia" w:hAnsi="Times New Roman" w:cs="Times New Roman"/>
-        </w:rPr>
-      </w:pPr>
-      <w:r>
-        <w:rPr>
-          <w:rFonts w:ascii="Times New Roman" w:eastAsiaTheme="minorEastAsia" w:hAnsi="Times New Roman" w:cs="Times New Roman"/>
-        </w:rPr>
-        <w:t>Resolver</w:t>
-      </w:r>
-      <w:r>
-        <w:rPr>
-          <w:rFonts w:ascii="Times New Roman" w:eastAsiaTheme="minorEastAsia" w:hAnsi="Times New Roman" w:cs="Times New Roman"/>
-        </w:rPr>
-        <w:t>:</w:t>
-      </w:r>
-    </w:p>
-    <w:p>
-      <w:pPr>
-        <w:spacing w:after="0"/>
-        <w:rPr>
-          <w:rFonts w:ascii="Times New Roman" w:eastAsiaTheme="minorEastAsia" w:hAnsi="Times New Roman" w:cs="Times New Roman"/>
-        </w:rPr>
-      </w:pPr>
-    </w:p>
-    <w:p>
-      <w:pPr>
-        <w:spacing w:after="0"/>
-        <w:rPr>
-          <w:rFonts w:ascii="Times New Roman" w:eastAsiaTheme="minorEastAsia" w:hAnsi="Times New Roman" w:cs="Times New Roman"/>
-        </w:rPr>
-      </w:pPr>
-      <w:r>
-        <w:rPr>
-          <w:highlight w:val="yellow"/>
-        </w:rPr>
-        <w:t>&lt;&lt;MC_08_05_068</w:t>
-      </w:r>
-      <w:r>
-        <w:rPr>
-          <w:highlight w:val="yellow"/>
-        </w:rPr>
-        <w:t>&gt;&gt;</w:t>
-      </w:r>
-    </w:p>
-    <w:p>
-      <w:pPr>
-        <w:pStyle w:val="Prrafodelista"/>
-        <w:spacing w:after="0"/>
-        <w:rPr>
-          <w:rFonts w:ascii="Times New Roman" w:eastAsiaTheme="minorEastAsia" w:hAnsi="Times New Roman" w:cs="Times New Roman"/>
-        </w:rPr>
-      </w:pPr>
-    </w:p>
-    <w:p>
-      <w:pPr>
-        <w:pStyle w:val="Prrafodelista"/>
-        <w:numPr>
-          <w:ilvl w:val="0"/>
-          <w:numId w:val="17"/>
-        </w:numPr>
-        <w:spacing w:after="0"/>
-        <w:rPr>
-          <w:rFonts w:ascii="Times New Roman" w:eastAsiaTheme="minorEastAsia" w:hAnsi="Times New Roman" w:cs="Times New Roman"/>
-        </w:rPr>
-      </w:pPr>
-      <w:r>
-        <w:rPr>
-          <w:rFonts w:ascii="Times New Roman" w:eastAsiaTheme="minorEastAsia" w:hAnsi="Times New Roman" w:cs="Times New Roman"/>
-        </w:rPr>
-        <w:t>Las dimensiones de un rectángulo vienen dadas por las expresiones</w:t>
-      </w:r>
-    </w:p>
-    <w:p>
-      <w:pPr>
-        <w:pStyle w:val="Prrafodelista"/>
-        <w:spacing w:after="0"/>
-        <w:rPr>
-          <w:rFonts w:ascii="Times New Roman" w:eastAsiaTheme="minorEastAsia" w:hAnsi="Times New Roman" w:cs="Times New Roman"/>
-        </w:rPr>
-      </w:pPr>
-      <w:r>
-        <w:rPr>
-          <w:rFonts w:ascii="Times New Roman" w:eastAsiaTheme="minorEastAsia" w:hAnsi="Times New Roman" w:cs="Times New Roman"/>
-        </w:rPr>
-        <w:t xml:space="preserve"> </w:t>
-      </w:r>
-      <w:r>
-        <w:rPr>
-          <w:rFonts w:ascii="Times New Roman" w:eastAsiaTheme="minorEastAsia" w:hAnsi="Times New Roman" w:cs="Times New Roman"/>
-          <w:i/>
-        </w:rPr>
-        <w:t>b</w:t>
-      </w:r>
-      <w:r>
-        <w:rPr>
-          <w:rFonts w:ascii="Times New Roman" w:eastAsiaTheme="minorEastAsia" w:hAnsi="Times New Roman" w:cs="Times New Roman"/>
-        </w:rPr>
-        <w:t xml:space="preserve"> = </w:t>
-      </w:r>
-      <w:r>
-        <w:rPr>
-          <w:rFonts w:ascii="Times New Roman" w:eastAsiaTheme="minorEastAsia" w:hAnsi="Times New Roman" w:cs="Times New Roman"/>
-          <w:i/>
-        </w:rPr>
-        <w:t>x</w:t>
-      </w:r>
-      <w:r>
-        <w:rPr>
-          <w:rFonts w:ascii="Times New Roman" w:eastAsiaTheme="minorEastAsia" w:hAnsi="Times New Roman" w:cs="Times New Roman"/>
-        </w:rPr>
-        <w:t>/(</w:t>
-      </w:r>
-      <w:r>
-        <w:rPr>
-          <w:rFonts w:ascii="Times New Roman" w:eastAsiaTheme="minorEastAsia" w:hAnsi="Times New Roman" w:cs="Times New Roman"/>
-          <w:i/>
-        </w:rPr>
-        <w:t>x</w:t>
-      </w:r>
-      <w:r>
-        <w:rPr>
-          <w:rFonts w:ascii="Times New Roman" w:eastAsiaTheme="minorEastAsia" w:hAnsi="Times New Roman" w:cs="Times New Roman"/>
-        </w:rPr>
-        <w:t xml:space="preserve"> </w:t>
-      </w:r>
-      <w:r>
-        <w:rPr>
-          <w:rFonts w:ascii="Times New Roman" w:eastAsiaTheme="minorEastAsia" w:hAnsi="Times New Roman" w:cs="Times New Roman"/>
-        </w:rPr>
-        <w:t>+</w:t>
-      </w:r>
-      <w:r>
-        <w:rPr>
-          <w:rFonts w:ascii="Times New Roman" w:eastAsiaTheme="minorEastAsia" w:hAnsi="Times New Roman" w:cs="Times New Roman"/>
-        </w:rPr>
-        <w:t xml:space="preserve"> </w:t>
-      </w:r>
-      <w:r>
-        <w:rPr>
-          <w:rFonts w:ascii="Times New Roman" w:eastAsiaTheme="minorEastAsia" w:hAnsi="Times New Roman" w:cs="Times New Roman"/>
-        </w:rPr>
-        <w:t xml:space="preserve">1) y </w:t>
-      </w:r>
-      <w:r>
-        <w:rPr>
-          <w:rFonts w:ascii="Times New Roman" w:eastAsiaTheme="minorEastAsia" w:hAnsi="Times New Roman" w:cs="Times New Roman"/>
-          <w:i/>
-        </w:rPr>
-        <w:t>h</w:t>
-      </w:r>
-      <w:r>
-        <w:rPr>
-          <w:rFonts w:ascii="Times New Roman" w:eastAsiaTheme="minorEastAsia" w:hAnsi="Times New Roman" w:cs="Times New Roman"/>
-        </w:rPr>
-        <w:t xml:space="preserve"> = (</w:t>
-      </w:r>
-      <w:r>
-        <w:rPr>
-          <w:rFonts w:ascii="Times New Roman" w:eastAsiaTheme="minorEastAsia" w:hAnsi="Times New Roman" w:cs="Times New Roman"/>
-          <w:i/>
-        </w:rPr>
-        <w:t>x</w:t>
-      </w:r>
-      <w:r>
-        <w:rPr>
-          <w:rFonts w:ascii="Times New Roman" w:eastAsiaTheme="minorEastAsia" w:hAnsi="Times New Roman" w:cs="Times New Roman"/>
-        </w:rPr>
-        <w:t xml:space="preserve"> - </w:t>
-      </w:r>
-      <w:r>
-        <w:rPr>
-          <w:rFonts w:ascii="Times New Roman" w:eastAsiaTheme="minorEastAsia" w:hAnsi="Times New Roman" w:cs="Times New Roman"/>
-        </w:rPr>
-        <w:t>1)/</w:t>
-      </w:r>
-      <w:r>
-        <w:rPr>
-          <w:rFonts w:ascii="Times New Roman" w:eastAsiaTheme="minorEastAsia" w:hAnsi="Times New Roman" w:cs="Times New Roman"/>
-          <w:i/>
-        </w:rPr>
-        <w:t>x</w:t>
-      </w:r>
-      <w:r>
-        <w:rPr>
-          <w:rFonts w:ascii="Times New Roman" w:eastAsiaTheme="minorEastAsia" w:hAnsi="Times New Roman" w:cs="Times New Roman"/>
-        </w:rPr>
-        <w:t>.</w:t>
-      </w:r>
-      <w:r>
-        <w:rPr>
-          <w:rFonts w:ascii="Times New Roman" w:eastAsiaTheme="minorEastAsia" w:hAnsi="Times New Roman" w:cs="Times New Roman"/>
-        </w:rPr>
-        <w:t xml:space="preserve"> ¿Cuál es la expresión algebraica que representa el área del rectángulo?</w:t>
-      </w:r>
-    </w:p>
-    <w:p>
-      <w:pPr>
-        <w:pStyle w:val="Prrafodelista"/>
-        <w:spacing w:after="0"/>
-        <w:rPr>
-          <w:rFonts w:ascii="Times New Roman" w:eastAsiaTheme="minorEastAsia" w:hAnsi="Times New Roman" w:cs="Times New Roman"/>
-        </w:rPr>
-      </w:pPr>
-    </w:p>
-    <w:p>
-      <w:pPr>
-        <w:pStyle w:val="Prrafodelista"/>
-        <w:spacing w:after="0"/>
-        <w:rPr>
-          <w:rFonts w:ascii="Times New Roman" w:eastAsiaTheme="minorEastAsia" w:hAnsi="Times New Roman" w:cs="Times New Roman"/>
-        </w:rPr>
-      </w:pPr>
-      <w:r>
-        <w:rPr>
-          <w:rFonts w:ascii="Times New Roman" w:eastAsiaTheme="minorEastAsia" w:hAnsi="Times New Roman" w:cs="Times New Roman"/>
-        </w:rPr>
-        <w:t>Como sabemos</w:t>
-      </w:r>
-      <w:r>
-        <w:rPr>
-          <w:rFonts w:ascii="Times New Roman" w:eastAsiaTheme="minorEastAsia" w:hAnsi="Times New Roman" w:cs="Times New Roman"/>
-        </w:rPr>
-        <w:t>,</w:t>
-      </w:r>
-      <w:r>
-        <w:rPr>
-          <w:rFonts w:ascii="Times New Roman" w:eastAsiaTheme="minorEastAsia" w:hAnsi="Times New Roman" w:cs="Times New Roman"/>
-        </w:rPr>
-        <w:t xml:space="preserve"> el área de un rectángulo es el producto de la base por la altura, es decir</w:t>
-      </w:r>
-      <w:r>
-        <w:rPr>
-          <w:rFonts w:ascii="Times New Roman" w:eastAsiaTheme="minorEastAsia" w:hAnsi="Times New Roman" w:cs="Times New Roman"/>
-        </w:rPr>
-        <w:t>:</w:t>
-      </w:r>
-      <w:r>
-        <w:rPr>
-          <w:rFonts w:ascii="Times New Roman" w:eastAsiaTheme="minorEastAsia" w:hAnsi="Times New Roman" w:cs="Times New Roman"/>
-        </w:rPr>
-        <w:t xml:space="preserve"> </w:t>
-      </w:r>
-      <w:r>
-        <w:rPr>
-          <w:rFonts w:ascii="Times New Roman" w:eastAsiaTheme="minorEastAsia" w:hAnsi="Times New Roman" w:cs="Times New Roman"/>
-          <w:i/>
-        </w:rPr>
-        <w:t>A</w:t>
-      </w:r>
-      <w:r>
-        <w:rPr>
-          <w:rFonts w:ascii="Times New Roman" w:eastAsiaTheme="minorEastAsia" w:hAnsi="Times New Roman" w:cs="Times New Roman"/>
-        </w:rPr>
-        <w:t xml:space="preserve"> = </w:t>
-      </w:r>
-      <w:r>
-        <w:rPr>
-          <w:rFonts w:ascii="Times New Roman" w:eastAsiaTheme="minorEastAsia" w:hAnsi="Times New Roman" w:cs="Times New Roman"/>
-          <w:i/>
-        </w:rPr>
-        <w:t>b</w:t>
-      </w:r>
-      <w:r>
-        <w:rPr>
-          <w:rFonts w:ascii="Times New Roman" w:eastAsiaTheme="minorEastAsia" w:hAnsi="Times New Roman" w:cs="Times New Roman"/>
-        </w:rPr>
-        <w:t xml:space="preserve"> ∙ </w:t>
-      </w:r>
-      <w:r>
-        <w:rPr>
-          <w:rFonts w:ascii="Times New Roman" w:eastAsiaTheme="minorEastAsia" w:hAnsi="Times New Roman" w:cs="Times New Roman"/>
-          <w:i/>
-        </w:rPr>
-        <w:t>h</w:t>
-      </w:r>
-      <w:r>
-        <w:rPr>
-          <w:rFonts w:ascii="Times New Roman" w:eastAsiaTheme="minorEastAsia" w:hAnsi="Times New Roman" w:cs="Times New Roman"/>
-        </w:rPr>
-        <w:t>,</w:t>
-      </w:r>
-      <w:r>
-        <w:rPr>
-          <w:rFonts w:ascii="Times New Roman" w:eastAsiaTheme="minorEastAsia" w:hAnsi="Times New Roman" w:cs="Times New Roman"/>
-        </w:rPr>
-        <w:t xml:space="preserve"> por lo tanto</w:t>
-      </w:r>
-      <w:r>
-        <w:rPr>
-          <w:rFonts w:ascii="Times New Roman" w:eastAsiaTheme="minorEastAsia" w:hAnsi="Times New Roman" w:cs="Times New Roman"/>
-        </w:rPr>
-        <w:t>,</w:t>
-      </w:r>
-      <w:r>
-        <w:rPr>
-          <w:rFonts w:ascii="Times New Roman" w:eastAsiaTheme="minorEastAsia" w:hAnsi="Times New Roman" w:cs="Times New Roman"/>
-        </w:rPr>
-        <w:t xml:space="preserve"> tenemos que:</w:t>
-      </w:r>
-    </w:p>
-    <w:p>
-      <w:pPr>
-        <w:pStyle w:val="Prrafodelista"/>
-        <w:spacing w:after="0"/>
-        <w:rPr>
-          <w:rFonts w:ascii="Times New Roman" w:eastAsiaTheme="minorEastAsia" w:hAnsi="Times New Roman" w:cs="Times New Roman"/>
-        </w:rPr>
-      </w:pPr>
-    </w:p>
-    <w:p>
-      <w:pPr>
-        <w:pStyle w:val="Prrafodelista"/>
-        <w:spacing w:after="0"/>
-        <w:rPr>
-          <w:rFonts w:ascii="Times New Roman" w:eastAsiaTheme="minorEastAsia" w:hAnsi="Times New Roman" w:cs="Times New Roman"/>
-        </w:rPr>
-      </w:pPr>
-      <w:r>
-        <w:rPr>
-          <w:highlight w:val="yellow"/>
-        </w:rPr>
-        <w:t>&lt;&lt;MC_08_05_069</w:t>
-      </w:r>
-      <w:r>
-        <w:rPr>
-          <w:highlight w:val="yellow"/>
-        </w:rPr>
-        <w:t>&gt;&gt;</w:t>
-      </w:r>
-    </w:p>
-    <w:p>
-      <w:pPr>
-        <w:pStyle w:val="Prrafodelista"/>
-        <w:spacing w:after="0"/>
-        <w:rPr>
-          <w:rFonts w:ascii="Times New Roman" w:eastAsiaTheme="minorEastAsia" w:hAnsi="Times New Roman" w:cs="Times New Roman"/>
-        </w:rPr>
-      </w:pPr>
-    </w:p>
-    <w:p>
-      <w:pPr>
-        <w:pStyle w:val="Prrafodelista"/>
-        <w:spacing w:after="0"/>
-        <w:rPr>
-          <w:rFonts w:ascii="Times New Roman" w:eastAsiaTheme="minorEastAsia" w:hAnsi="Times New Roman" w:cs="Times New Roman"/>
-        </w:rPr>
-      </w:pPr>
-      <w:r>
-        <w:rPr>
-          <w:rFonts w:ascii="Times New Roman" w:eastAsiaTheme="minorEastAsia" w:hAnsi="Times New Roman" w:cs="Times New Roman"/>
-        </w:rPr>
-        <w:t>Luego</w:t>
-      </w:r>
-      <w:r>
-        <w:rPr>
-          <w:rFonts w:ascii="Times New Roman" w:eastAsiaTheme="minorEastAsia" w:hAnsi="Times New Roman" w:cs="Times New Roman"/>
-        </w:rPr>
-        <w:t xml:space="preserve"> el área del rectángulo viene dada por la expresión:</w:t>
-      </w:r>
-    </w:p>
-    <w:p>
-      <w:pPr>
-        <w:pStyle w:val="Prrafodelista"/>
-        <w:spacing w:after="0"/>
-        <w:rPr>
-          <w:rFonts w:ascii="Times New Roman" w:eastAsiaTheme="minorEastAsia" w:hAnsi="Times New Roman" w:cs="Times New Roman"/>
-        </w:rPr>
-      </w:pPr>
-    </w:p>
-    <w:p>
-      <w:pPr>
-        <w:pStyle w:val="Prrafodelista"/>
-        <w:spacing w:after="0"/>
-        <w:rPr>
-          <w:rFonts w:ascii="Times New Roman" w:eastAsiaTheme="minorEastAsia" w:hAnsi="Times New Roman" w:cs="Times New Roman"/>
-        </w:rPr>
-      </w:pPr>
-      <w:r>
-        <w:rPr>
-          <w:highlight w:val="yellow"/>
-        </w:rPr>
-        <w:t>&lt;&lt;MC_08_05_070</w:t>
-      </w:r>
-      <w:r>
-        <w:rPr>
-          <w:highlight w:val="yellow"/>
-        </w:rPr>
-        <w:t>&gt;&gt;</w:t>
-      </w:r>
-    </w:p>
-    <w:p>
-      <w:pPr>
-        <w:pStyle w:val="Prrafodelista"/>
-        <w:spacing w:after="0"/>
-        <w:rPr>
-          <w:rFonts w:ascii="Times New Roman" w:eastAsiaTheme="minorEastAsia" w:hAnsi="Times New Roman" w:cs="Times New Roman"/>
-        </w:rPr>
-      </w:pPr>
-    </w:p>
-    <w:tbl>
-      <w:tblPr>
-        <w:tblStyle w:val="Tablaconcuadrcula"/>
-        <w:tblW w:w="0" w:type="auto"/>
-        <w:tblLook w:val="04A0" w:firstRow="1" w:lastRow="0" w:firstColumn="1" w:lastColumn="0" w:noHBand="0" w:noVBand="1"/>
-      </w:tblPr>
-      <w:tblGrid>
-        <w:gridCol w:w="2432"/>
-        <w:gridCol w:w="6396"/>
-      </w:tblGrid>
-      <w:tr>
-        <w:tc>
-          <w:tcPr>
-            <w:tcW w:w="9033" w:type="dxa"/>
-            <w:gridSpan w:val="2"/>
-            <w:shd w:val="clear" w:color="auto" w:fill="0D0D0D" w:themeFill="text1" w:themeFillTint="F2"/>
-          </w:tcPr>
-          <w:p>
-            <w:pPr>
-              <w:jc w:val="center"/>
-              <w:rPr>
-                <w:rFonts w:ascii="Times New Roman" w:hAnsi="Times New Roman" w:cs="Times New Roman"/>
-                <w:b/>
-                <w:color w:val="FFFFFF" w:themeColor="background1"/>
-              </w:rPr>
-            </w:pPr>
-            <w:r>
-              <w:rPr>
-                <w:rFonts w:ascii="Times New Roman" w:hAnsi="Times New Roman" w:cs="Times New Roman"/>
-                <w:b/>
-                <w:color w:val="FFFFFF" w:themeColor="background1"/>
-              </w:rPr>
-              <w:t>Imagen (fotografía, gráfica o ilustración)</w:t>
-            </w:r>
-          </w:p>
-        </w:tc>
-      </w:tr>
-      <w:tr>
-        <w:tc>
-          <w:tcPr>
-            <w:tcW w:w="2518" w:type="dxa"/>
-          </w:tcPr>
-          <w:p>
-            <w:pPr>
-              <w:rPr>
-                <w:rFonts w:ascii="Times New Roman" w:hAnsi="Times New Roman" w:cs="Times New Roman"/>
-                <w:b/>
-                <w:color w:val="000000"/>
-                <w:sz w:val="18"/>
-                <w:szCs w:val="18"/>
-              </w:rPr>
-            </w:pPr>
-            <w:r>
-              <w:rPr>
-                <w:rFonts w:ascii="Times New Roman" w:hAnsi="Times New Roman" w:cs="Times New Roman"/>
-                <w:b/>
-                <w:color w:val="000000"/>
-                <w:sz w:val="18"/>
-                <w:szCs w:val="18"/>
-              </w:rPr>
-              <w:t>Código</w:t>
-            </w:r>
-          </w:p>
-        </w:tc>
-        <w:tc>
-          <w:tcPr>
-            <w:tcW w:w="6515" w:type="dxa"/>
-          </w:tcPr>
-          <w:p>
-            <w:pPr>
-              <w:rPr>
-                <w:rFonts w:ascii="Times New Roman" w:hAnsi="Times New Roman" w:cs="Times New Roman"/>
-                <w:b/>
-                <w:color w:val="000000"/>
-                <w:sz w:val="18"/>
-                <w:szCs w:val="18"/>
-              </w:rPr>
-            </w:pPr>
-            <w:r>
-              <w:rPr>
-                <w:rFonts w:ascii="Times New Roman" w:hAnsi="Times New Roman" w:cs="Times New Roman"/>
-                <w:color w:val="000000"/>
-              </w:rPr>
-              <w:t>MA_08_05_IMG05</w:t>
-            </w:r>
-          </w:p>
-        </w:tc>
-      </w:tr>
-      <w:tr>
-        <w:tc>
-          <w:tcPr>
-            <w:tcW w:w="2518" w:type="dxa"/>
-          </w:tcPr>
-          <w:p>
-            <w:pPr>
-              <w:rPr>
-                <w:rFonts w:ascii="Times New Roman" w:hAnsi="Times New Roman" w:cs="Times New Roman"/>
-                <w:color w:val="000000"/>
-              </w:rPr>
-            </w:pPr>
-            <w:r>
-              <w:rPr>
-                <w:rFonts w:ascii="Times New Roman" w:hAnsi="Times New Roman" w:cs="Times New Roman"/>
-                <w:b/>
-                <w:color w:val="000000"/>
-                <w:sz w:val="18"/>
-                <w:szCs w:val="18"/>
-              </w:rPr>
-              <w:lastRenderedPageBreak/>
-              <w:t>Descripción</w:t>
-            </w:r>
-          </w:p>
-        </w:tc>
-        <w:tc>
-          <w:tcPr>
-            <w:tcW w:w="6515" w:type="dxa"/>
-          </w:tcPr>
-          <w:p>
-            <w:pPr>
-              <w:jc w:val="center"/>
-              <w:rPr>
-                <w:rFonts w:ascii="Times New Roman" w:hAnsi="Times New Roman" w:cs="Times New Roman"/>
-                <w:color w:val="000000"/>
-              </w:rPr>
-            </w:pPr>
-            <w:r>
-              <w:rPr>
-                <w:rFonts w:ascii="Times New Roman" w:hAnsi="Times New Roman" w:cs="Times New Roman"/>
-              </w:rPr>
-              <w:object w:dxaOrig="4560" w:dyaOrig="3080" w14:anchorId="33BC0BBF">
-                <v:shape id="_x0000_i1029" type="#_x0000_t75" style="width:226.5pt;height:154.5pt" o:ole="">
-                  <v:imagedata r:id="rId16" o:title=""/>
-                </v:shape>
-                <o:OLEObject Type="Embed" ProgID="PBrush" ShapeID="_x0000_i1029" DrawAspect="Content" ObjectID="_1511865652" r:id="rId17"/>
-              </w:object>
-            </w:r>
-          </w:p>
-        </w:tc>
-      </w:tr>
-      <w:tr>
-        <w:tc>
-          <w:tcPr>
-            <w:tcW w:w="2518" w:type="dxa"/>
-          </w:tcPr>
-          <w:p>
-            <w:pPr>
-              <w:rPr>
-                <w:rFonts w:ascii="Times New Roman" w:hAnsi="Times New Roman" w:cs="Times New Roman"/>
-                <w:color w:val="000000"/>
-              </w:rPr>
-            </w:pPr>
-            <w:r>
-              <w:rPr>
-                <w:rFonts w:ascii="Times New Roman" w:hAnsi="Times New Roman" w:cs="Times New Roman"/>
-                <w:b/>
-                <w:color w:val="000000"/>
-                <w:sz w:val="18"/>
-                <w:szCs w:val="18"/>
-              </w:rPr>
-              <w:t xml:space="preserve">Código </w:t>
-            </w:r>
-            <w:proofErr w:type="spellStart"/>
-            <w:r>
-              <w:rPr>
-                <w:rFonts w:ascii="Times New Roman" w:hAnsi="Times New Roman" w:cs="Times New Roman"/>
-                <w:b/>
-                <w:color w:val="000000"/>
-                <w:sz w:val="18"/>
-                <w:szCs w:val="18"/>
-              </w:rPr>
-              <w:t>Shutterstock</w:t>
-            </w:r>
-            <w:proofErr w:type="spellEnd"/>
-            <w:r>
-              <w:rPr>
-                <w:rFonts w:ascii="Times New Roman" w:hAnsi="Times New Roman" w:cs="Times New Roman"/>
-                <w:b/>
-                <w:color w:val="000000"/>
-                <w:sz w:val="18"/>
-                <w:szCs w:val="18"/>
-              </w:rPr>
-              <w:t xml:space="preserve"> (o URL o la ruta en </w:t>
-            </w:r>
-            <w:proofErr w:type="spellStart"/>
-            <w:r>
-              <w:rPr>
-                <w:rFonts w:ascii="Times New Roman" w:hAnsi="Times New Roman" w:cs="Times New Roman"/>
-                <w:b/>
-                <w:color w:val="000000"/>
-                <w:sz w:val="18"/>
-                <w:szCs w:val="18"/>
-              </w:rPr>
-              <w:t>AulaPlaneta</w:t>
-            </w:r>
-            <w:proofErr w:type="spellEnd"/>
-            <w:r>
-              <w:rPr>
-                <w:rFonts w:ascii="Times New Roman" w:hAnsi="Times New Roman" w:cs="Times New Roman"/>
-                <w:b/>
-                <w:color w:val="000000"/>
-                <w:sz w:val="18"/>
-                <w:szCs w:val="18"/>
-              </w:rPr>
-              <w:t>)</w:t>
-            </w:r>
-          </w:p>
-        </w:tc>
-        <w:tc>
-          <w:tcPr>
-            <w:tcW w:w="6515" w:type="dxa"/>
-          </w:tcPr>
-          <w:p>
-            <w:pPr>
-              <w:rPr>
-                <w:rFonts w:ascii="Times New Roman" w:hAnsi="Times New Roman" w:cs="Times New Roman"/>
-                <w:color w:val="000000"/>
-              </w:rPr>
-            </w:pPr>
-          </w:p>
-        </w:tc>
-      </w:tr>
-      <w:tr>
-        <w:tc>
-          <w:tcPr>
-            <w:tcW w:w="2518" w:type="dxa"/>
-          </w:tcPr>
-          <w:p>
-            <w:pPr>
-              <w:rPr>
-                <w:rFonts w:ascii="Times New Roman" w:hAnsi="Times New Roman" w:cs="Times New Roman"/>
-                <w:color w:val="000000"/>
-              </w:rPr>
-            </w:pPr>
-            <w:r>
-              <w:rPr>
-                <w:rFonts w:ascii="Times New Roman" w:hAnsi="Times New Roman" w:cs="Times New Roman"/>
-                <w:b/>
-                <w:color w:val="000000"/>
-                <w:sz w:val="18"/>
-                <w:szCs w:val="18"/>
-              </w:rPr>
-              <w:t>Pie de imagen</w:t>
-            </w:r>
-          </w:p>
-        </w:tc>
-        <w:tc>
-          <w:tcPr>
-            <w:tcW w:w="6515" w:type="dxa"/>
-          </w:tcPr>
-          <w:p>
-            <w:pPr>
-              <w:rPr>
-                <w:rFonts w:ascii="Times New Roman" w:hAnsi="Times New Roman" w:cs="Times New Roman"/>
-                <w:color w:val="000000"/>
-              </w:rPr>
-            </w:pPr>
-            <w:r>
-              <w:rPr>
-                <w:rFonts w:ascii="Times New Roman" w:hAnsi="Times New Roman" w:cs="Times New Roman"/>
-              </w:rPr>
-              <w:t xml:space="preserve">Las fracciones algebraicas representan el área de un rectángulo si sus dimensiones se </w:t>
-            </w:r>
-            <w:r>
-              <w:rPr>
-                <w:rFonts w:ascii="Times New Roman" w:hAnsi="Times New Roman" w:cs="Times New Roman"/>
-              </w:rPr>
-              <w:t>expres</w:t>
-            </w:r>
-            <w:r>
-              <w:rPr>
-                <w:rFonts w:ascii="Times New Roman" w:hAnsi="Times New Roman" w:cs="Times New Roman"/>
-              </w:rPr>
-              <w:t xml:space="preserve">an </w:t>
-            </w:r>
-            <w:r>
-              <w:rPr>
-                <w:rFonts w:ascii="Times New Roman" w:hAnsi="Times New Roman" w:cs="Times New Roman"/>
-              </w:rPr>
-              <w:t>mediante fracciones algebraicas</w:t>
-            </w:r>
-            <w:r>
-              <w:rPr>
-                <w:rFonts w:ascii="Times New Roman" w:hAnsi="Times New Roman" w:cs="Times New Roman"/>
-              </w:rPr>
-              <w:t>.</w:t>
-            </w:r>
-          </w:p>
-        </w:tc>
-      </w:tr>
-    </w:tbl>
-    <w:p>
-      <w:pPr>
-        <w:spacing w:after="0"/>
-        <w:rPr>
-          <w:rFonts w:ascii="Times New Roman" w:eastAsiaTheme="minorEastAsia" w:hAnsi="Times New Roman" w:cs="Times New Roman"/>
-        </w:rPr>
-      </w:pPr>
-    </w:p>
-    <w:p>
-      <w:pPr>
-        <w:spacing w:after="0"/>
-        <w:rPr>
-          <w:rFonts w:ascii="Times New Roman" w:eastAsiaTheme="minorEastAsia" w:hAnsi="Times New Roman" w:cs="Times New Roman"/>
-        </w:rPr>
-      </w:pPr>
-    </w:p>
-    <w:p>
-      <w:pPr>
-        <w:pStyle w:val="Prrafodelista"/>
-        <w:spacing w:after="0"/>
-        <w:ind w:left="0"/>
-        <w:rPr>
-          <w:rFonts w:ascii="Times New Roman" w:hAnsi="Times New Roman" w:cs="Times New Roman"/>
         </w:rPr>
       </w:pPr>
     </w:p>
@@ -30200,7 +30185,7 @@
                 <w:rFonts w:ascii="Times New Roman" w:hAnsi="Times New Roman" w:cs="Times New Roman"/>
                 <w:color w:val="000000"/>
               </w:rPr>
-              <w:t>MA_08_05_REC210</w:t>
+              <w:t>MA_08_05_REC230</w:t>
             </w:r>
           </w:p>
         </w:tc>
@@ -30245,7 +30230,7 @@
                 <w:rFonts w:ascii="Times New Roman" w:hAnsi="Times New Roman" w:cs="Times New Roman"/>
                 <w:color w:val="000000"/>
               </w:rPr>
-              <w:t>Multiplica expresiones racionales</w:t>
+              <w:t>Calcula el volumen de los prismas</w:t>
             </w:r>
           </w:p>
         </w:tc>
@@ -30290,210 +30275,6 @@
                 <w:rFonts w:ascii="Times New Roman" w:hAnsi="Times New Roman" w:cs="Times New Roman"/>
                 <w:color w:val="000000"/>
               </w:rPr>
-              <w:t xml:space="preserve">Actividad para </w:t>
-            </w:r>
-            <w:r>
-              <w:rPr>
-                <w:rFonts w:ascii="Times New Roman" w:hAnsi="Times New Roman" w:cs="Times New Roman"/>
-                <w:color w:val="000000"/>
-              </w:rPr>
-              <w:t>obtener el producto de fracciones algebraicas</w:t>
-            </w:r>
-          </w:p>
-        </w:tc>
-      </w:tr>
-    </w:tbl>
-    <w:p>
-      <w:pPr>
-        <w:spacing w:after="0"/>
-        <w:rPr>
-          <w:rFonts w:ascii="Times New Roman" w:hAnsi="Times New Roman" w:cs="Times New Roman"/>
-          <w:highlight w:val="yellow"/>
-        </w:rPr>
-      </w:pPr>
-    </w:p>
-    <w:p>
-      <w:pPr>
-        <w:spacing w:after="0"/>
-        <w:rPr>
-          <w:rFonts w:ascii="Times New Roman" w:hAnsi="Times New Roman" w:cs="Times New Roman"/>
-          <w:highlight w:val="yellow"/>
-        </w:rPr>
-      </w:pPr>
-    </w:p>
-    <w:tbl>
-      <w:tblPr>
-        <w:tblStyle w:val="Tablaconcuadrcula"/>
-        <w:tblW w:w="0" w:type="auto"/>
-        <w:tblLook w:val="04A0" w:firstRow="1" w:lastRow="0" w:firstColumn="1" w:lastColumn="0" w:noHBand="0" w:noVBand="1"/>
-      </w:tblPr>
-      <w:tblGrid>
-        <w:gridCol w:w="2467"/>
-        <w:gridCol w:w="6361"/>
-      </w:tblGrid>
-      <w:tr>
-        <w:tc>
-          <w:tcPr>
-            <w:tcW w:w="9033" w:type="dxa"/>
-            <w:gridSpan w:val="2"/>
-            <w:shd w:val="clear" w:color="auto" w:fill="000000" w:themeFill="text1"/>
-          </w:tcPr>
-          <w:p>
-            <w:pPr>
-              <w:jc w:val="center"/>
-              <w:rPr>
-                <w:rFonts w:ascii="Times New Roman" w:hAnsi="Times New Roman" w:cs="Times New Roman"/>
-                <w:b/>
-                <w:color w:val="FFFFFF" w:themeColor="background1"/>
-              </w:rPr>
-            </w:pPr>
-            <w:r>
-              <w:rPr>
-                <w:rFonts w:ascii="Times New Roman" w:hAnsi="Times New Roman" w:cs="Times New Roman"/>
-                <w:b/>
-                <w:color w:val="FFFFFF" w:themeColor="background1"/>
-              </w:rPr>
-              <w:t>Practica: recurso nuevo</w:t>
-            </w:r>
-          </w:p>
-        </w:tc>
-      </w:tr>
-      <w:tr>
-        <w:tc>
-          <w:tcPr>
-            <w:tcW w:w="2518" w:type="dxa"/>
-          </w:tcPr>
-          <w:p>
-            <w:pPr>
-              <w:rPr>
-                <w:rFonts w:ascii="Times New Roman" w:hAnsi="Times New Roman" w:cs="Times New Roman"/>
-                <w:b/>
-                <w:color w:val="000000"/>
-                <w:sz w:val="18"/>
-                <w:szCs w:val="18"/>
-              </w:rPr>
-            </w:pPr>
-            <w:r>
-              <w:rPr>
-                <w:rFonts w:ascii="Times New Roman" w:hAnsi="Times New Roman" w:cs="Times New Roman"/>
-                <w:b/>
-                <w:color w:val="000000"/>
-                <w:sz w:val="18"/>
-                <w:szCs w:val="18"/>
-              </w:rPr>
-              <w:t>Código</w:t>
-            </w:r>
-          </w:p>
-        </w:tc>
-        <w:tc>
-          <w:tcPr>
-            <w:tcW w:w="6515" w:type="dxa"/>
-          </w:tcPr>
-          <w:p>
-            <w:pPr>
-              <w:rPr>
-                <w:rFonts w:ascii="Times New Roman" w:hAnsi="Times New Roman" w:cs="Times New Roman"/>
-                <w:b/>
-                <w:color w:val="000000"/>
-                <w:sz w:val="18"/>
-                <w:szCs w:val="18"/>
-              </w:rPr>
-            </w:pPr>
-            <w:r>
-              <w:rPr>
-                <w:rFonts w:ascii="Times New Roman" w:hAnsi="Times New Roman" w:cs="Times New Roman"/>
-                <w:color w:val="000000"/>
-              </w:rPr>
-              <w:t>MA_08_05_REC230</w:t>
-            </w:r>
-          </w:p>
-        </w:tc>
-      </w:tr>
-      <w:tr>
-        <w:tc>
-          <w:tcPr>
-            <w:tcW w:w="2518" w:type="dxa"/>
-          </w:tcPr>
-          <w:p>
-            <w:pPr>
-              <w:rPr>
-                <w:rFonts w:ascii="Times New Roman" w:hAnsi="Times New Roman" w:cs="Times New Roman"/>
-                <w:color w:val="000000"/>
-              </w:rPr>
-            </w:pPr>
-            <w:r>
-              <w:rPr>
-                <w:rFonts w:ascii="Times New Roman" w:hAnsi="Times New Roman" w:cs="Times New Roman"/>
-                <w:b/>
-                <w:color w:val="000000"/>
-                <w:sz w:val="18"/>
-                <w:szCs w:val="18"/>
-              </w:rPr>
-              <w:t>Título</w:t>
-            </w:r>
-          </w:p>
-        </w:tc>
-        <w:tc>
-          <w:tcPr>
-            <w:tcW w:w="6515" w:type="dxa"/>
-          </w:tcPr>
-          <w:p>
-            <w:pPr>
-              <w:rPr>
-                <w:rFonts w:ascii="Times New Roman" w:hAnsi="Times New Roman" w:cs="Times New Roman"/>
-                <w:color w:val="000000"/>
-              </w:rPr>
-            </w:pPr>
-            <w:r>
-              <w:rPr>
-                <w:rFonts w:ascii="Times New Roman" w:hAnsi="Times New Roman" w:cs="Times New Roman"/>
-                <w:color w:val="000000"/>
-              </w:rPr>
-              <w:t>Calcula el volumen de los prismas</w:t>
-            </w:r>
-          </w:p>
-        </w:tc>
-      </w:tr>
-      <w:tr>
-        <w:tc>
-          <w:tcPr>
-            <w:tcW w:w="2518" w:type="dxa"/>
-          </w:tcPr>
-          <w:p>
-            <w:pPr>
-              <w:rPr>
-                <w:rFonts w:ascii="Times New Roman" w:hAnsi="Times New Roman" w:cs="Times New Roman"/>
-                <w:color w:val="000000"/>
-              </w:rPr>
-            </w:pPr>
-            <w:r>
-              <w:rPr>
-                <w:rFonts w:ascii="Times New Roman" w:hAnsi="Times New Roman" w:cs="Times New Roman"/>
-                <w:b/>
-                <w:color w:val="000000"/>
-                <w:sz w:val="18"/>
-                <w:szCs w:val="18"/>
-              </w:rPr>
-              <w:t>Descripción</w:t>
-            </w:r>
-          </w:p>
-        </w:tc>
-        <w:tc>
-          <w:tcPr>
-            <w:tcW w:w="6515" w:type="dxa"/>
-          </w:tcPr>
-          <w:p>
-            <w:pPr>
-              <w:rPr>
-                <w:rFonts w:ascii="Times New Roman" w:hAnsi="Times New Roman" w:cs="Times New Roman"/>
-                <w:color w:val="000000"/>
-              </w:rPr>
-            </w:pPr>
-            <w:r>
-              <w:rPr>
-                <w:rFonts w:ascii="Times New Roman" w:hAnsi="Times New Roman" w:cs="Times New Roman"/>
-                <w:color w:val="000000"/>
-              </w:rPr>
               <w:t xml:space="preserve">Análisis de situaciones en las cuales se pide hallar el área o </w:t>
             </w:r>
             <w:r>
@@ -31237,8 +31018,6 @@
         </w:rPr>
         <w:t>&gt;&gt;</w:t>
       </w:r>
-      <w:bookmarkStart w:id="0" w:name="_GoBack"/>
-      <w:bookmarkEnd w:id="0"/>
     </w:p>
     <w:p>
       <w:pPr>
@@ -36036,7 +35815,7 @@
         <w:rStyle w:val="Nmerodepgina"/>
         <w:noProof/>
       </w:rPr>
-      <w:t>25</w:t>
+      <w:t>26</w:t>
     </w:r>
     <w:r>
       <w:rPr>
@@ -39541,7 +39320,7 @@
 </file>
 
 <file path=customXml/itemProps1.xml><?xml version="1.0" encoding="utf-8"?>
-<ds:datastoreItem xmlns:ds="http://schemas.openxmlformats.org/officeDocument/2006/customXml" ds:itemID="{D655DDA2-54B2-4F94-B799-85DF519E6B6B}">
+<ds:datastoreItem xmlns:ds="http://schemas.openxmlformats.org/officeDocument/2006/customXml" ds:itemID="{844D1643-D002-43DC-89A9-70C8B2510BE6}">
   <ds:schemaRefs>
     <ds:schemaRef ds:uri="http://schemas.openxmlformats.org/officeDocument/2006/bibliography"/>
   </ds:schemaRefs>

</xml_diff>

<commit_message>
Observaciones cuaderno de estudio MA_08_05_CO
Revisión del cuaderno de estudio publicado en su primer publicación.
</commit_message>
<xml_diff>
--- a/fuentes/contenidos/grado08/guion05/MA_08_05_CO.docx
+++ b/fuentes/contenidos/grado08/guion05/MA_08_05_CO.docx
@@ -1074,7 +1074,7 @@
                 <v:shape id="_x0000_i1025" type="#_x0000_t75" style="width:248.25pt;height:237.75pt" o:ole="">
                   <v:imagedata r:id="rId8" o:title=""/>
                 </v:shape>
-                <o:OLEObject Type="Embed" ProgID="PBrush" ShapeID="_x0000_i1025" DrawAspect="Content" ObjectID="_1512293540" r:id="rId9"/>
+                <o:OLEObject Type="Embed" ProgID="PBrush" ShapeID="_x0000_i1025" DrawAspect="Content" ObjectID="_1512295213" r:id="rId9"/>
               </w:object>
             </w:r>
           </w:p>
@@ -7670,7 +7670,7 @@
                 <v:shape id="_x0000_i1026" type="#_x0000_t75" style="width:164.25pt;height:159.75pt" o:ole="">
                   <v:imagedata r:id="rId10" o:title=""/>
                 </v:shape>
-                <o:OLEObject Type="Embed" ProgID="PBrush" ShapeID="_x0000_i1026" DrawAspect="Content" ObjectID="_1512293541" r:id="rId11"/>
+                <o:OLEObject Type="Embed" ProgID="PBrush" ShapeID="_x0000_i1026" DrawAspect="Content" ObjectID="_1512295214" r:id="rId11"/>
               </w:object>
             </w:r>
           </w:p>
@@ -21438,7 +21438,7 @@
                 <v:shape id="_x0000_i1027" type="#_x0000_t75" style="width:257.25pt;height:3in" o:ole="">
                   <v:imagedata r:id="rId12" o:title=""/>
                 </v:shape>
-                <o:OLEObject Type="Embed" ProgID="PBrush" ShapeID="_x0000_i1027" DrawAspect="Content" ObjectID="_1512293542" r:id="rId13"/>
+                <o:OLEObject Type="Embed" ProgID="PBrush" ShapeID="_x0000_i1027" DrawAspect="Content" ObjectID="_1512295215" r:id="rId13"/>
               </w:object>
             </w:r>
           </w:p>
@@ -28664,7 +28664,7 @@
                 <v:shape id="_x0000_i1028" type="#_x0000_t75" style="width:246.75pt;height:159.75pt" o:ole="">
                   <v:imagedata r:id="rId14" o:title=""/>
                 </v:shape>
-                <o:OLEObject Type="Embed" ProgID="PBrush" ShapeID="_x0000_i1028" DrawAspect="Content" ObjectID="_1512293543" r:id="rId15"/>
+                <o:OLEObject Type="Embed" ProgID="PBrush" ShapeID="_x0000_i1028" DrawAspect="Content" ObjectID="_1512295216" r:id="rId15"/>
               </w:object>
             </w:r>
           </w:p>
@@ -28930,8 +28930,6 @@
           <w:rFonts w:ascii="Times New Roman" w:eastAsiaTheme="minorEastAsia" w:hAnsi="Times New Roman" w:cs="Times New Roman"/>
         </w:rPr>
       </w:pPr>
-      <w:bookmarkStart w:id="0" w:name="_GoBack"/>
-      <w:bookmarkEnd w:id="0"/>
     </w:p>
     <w:p>
       <w:pPr>
@@ -29715,7 +29713,7 @@
                 <v:shape id="_x0000_i1029" type="#_x0000_t75" style="width:226.5pt;height:154.5pt" o:ole="">
                   <v:imagedata r:id="rId16" o:title=""/>
                 </v:shape>
-                <o:OLEObject Type="Embed" ProgID="PBrush" ShapeID="_x0000_i1029" DrawAspect="Content" ObjectID="_1512293544" r:id="rId17"/>
+                <o:OLEObject Type="Embed" ProgID="PBrush" ShapeID="_x0000_i1029" DrawAspect="Content" ObjectID="_1512295217" r:id="rId17"/>
               </w:object>
             </w:r>
           </w:p>
@@ -32412,7 +32410,23 @@
                 <w:rFonts w:ascii="Times New Roman" w:hAnsi="Times New Roman" w:cs="Times New Roman"/>
                 <w:color w:val="000000"/>
               </w:rPr>
-              <w:t>Multiplicación y división de expresiones algebraicas</w:t>
+              <w:t>Multi</w:t>
+            </w:r>
+            <w:r>
+              <w:rPr>
+                <w:rFonts w:ascii="Times New Roman" w:hAnsi="Times New Roman" w:cs="Times New Roman"/>
+                <w:color w:val="000000"/>
+              </w:rPr>
+              <w:t>plicación y división de fracciones</w:t>
+            </w:r>
+            <w:bookmarkStart w:id="0" w:name="_GoBack"/>
+            <w:bookmarkEnd w:id="0"/>
+            <w:r>
+              <w:rPr>
+                <w:rFonts w:ascii="Times New Roman" w:hAnsi="Times New Roman" w:cs="Times New Roman"/>
+                <w:color w:val="000000"/>
+              </w:rPr>
+              <w:t xml:space="preserve"> algebraicas</w:t>
             </w:r>
           </w:p>
         </w:tc>
@@ -35815,7 +35829,7 @@
         <w:rStyle w:val="Nmerodepgina"/>
         <w:noProof/>
       </w:rPr>
-      <w:t>26</w:t>
+      <w:t>21</w:t>
     </w:r>
     <w:r>
       <w:rPr>
@@ -39320,7 +39334,7 @@
 </file>
 
 <file path=customXml/itemProps1.xml><?xml version="1.0" encoding="utf-8"?>
-<ds:datastoreItem xmlns:ds="http://schemas.openxmlformats.org/officeDocument/2006/customXml" ds:itemID="{844D1643-D002-43DC-89A9-70C8B2510BE6}">
+<ds:datastoreItem xmlns:ds="http://schemas.openxmlformats.org/officeDocument/2006/customXml" ds:itemID="{3D099B4C-1C32-4271-83D6-3DD810BB8215}">
   <ds:schemaRefs>
     <ds:schemaRef ds:uri="http://schemas.openxmlformats.org/officeDocument/2006/bibliography"/>
   </ds:schemaRefs>

</xml_diff>

<commit_message>
Punto final en descripción
</commit_message>
<xml_diff>
--- a/fuentes/contenidos/grado08/guion05/MA_08_05_CO.docx
+++ b/fuentes/contenidos/grado08/guion05/MA_08_05_CO.docx
@@ -190,6 +190,14 @@
             <w:r>
               <w:rPr>
                 <w:rFonts w:ascii="Times New Roman" w:hAnsi="Times New Roman" w:cs="Times New Roman"/>
+              </w:rPr>
+              <w:t>.</w:t>
+            </w:r>
+            <w:bookmarkStart w:id="0" w:name="_GoBack"/>
+            <w:bookmarkEnd w:id="0"/>
+            <w:r>
+              <w:rPr>
+                <w:rFonts w:ascii="Times New Roman" w:hAnsi="Times New Roman" w:cs="Times New Roman"/>
                 <w:highlight w:val="yellow"/>
               </w:rPr>
               <w:t xml:space="preserve"> </w:t>
@@ -1074,7 +1082,7 @@
                 <v:shape id="_x0000_i1025" type="#_x0000_t75" style="width:248.25pt;height:237.75pt" o:ole="">
                   <v:imagedata r:id="rId8" o:title=""/>
                 </v:shape>
-                <o:OLEObject Type="Embed" ProgID="PBrush" ShapeID="_x0000_i1025" DrawAspect="Content" ObjectID="_1512295213" r:id="rId9"/>
+                <o:OLEObject Type="Embed" ProgID="PBrush" ShapeID="_x0000_i1025" DrawAspect="Content" ObjectID="_1512297053" r:id="rId9"/>
               </w:object>
             </w:r>
           </w:p>
@@ -7670,7 +7678,7 @@
                 <v:shape id="_x0000_i1026" type="#_x0000_t75" style="width:164.25pt;height:159.75pt" o:ole="">
                   <v:imagedata r:id="rId10" o:title=""/>
                 </v:shape>
-                <o:OLEObject Type="Embed" ProgID="PBrush" ShapeID="_x0000_i1026" DrawAspect="Content" ObjectID="_1512295214" r:id="rId11"/>
+                <o:OLEObject Type="Embed" ProgID="PBrush" ShapeID="_x0000_i1026" DrawAspect="Content" ObjectID="_1512297054" r:id="rId11"/>
               </w:object>
             </w:r>
           </w:p>
@@ -21438,7 +21446,7 @@
                 <v:shape id="_x0000_i1027" type="#_x0000_t75" style="width:257.25pt;height:3in" o:ole="">
                   <v:imagedata r:id="rId12" o:title=""/>
                 </v:shape>
-                <o:OLEObject Type="Embed" ProgID="PBrush" ShapeID="_x0000_i1027" DrawAspect="Content" ObjectID="_1512295215" r:id="rId13"/>
+                <o:OLEObject Type="Embed" ProgID="PBrush" ShapeID="_x0000_i1027" DrawAspect="Content" ObjectID="_1512297055" r:id="rId13"/>
               </w:object>
             </w:r>
           </w:p>
@@ -28664,7 +28672,7 @@
                 <v:shape id="_x0000_i1028" type="#_x0000_t75" style="width:246.75pt;height:159.75pt" o:ole="">
                   <v:imagedata r:id="rId14" o:title=""/>
                 </v:shape>
-                <o:OLEObject Type="Embed" ProgID="PBrush" ShapeID="_x0000_i1028" DrawAspect="Content" ObjectID="_1512295216" r:id="rId15"/>
+                <o:OLEObject Type="Embed" ProgID="PBrush" ShapeID="_x0000_i1028" DrawAspect="Content" ObjectID="_1512297056" r:id="rId15"/>
               </w:object>
             </w:r>
           </w:p>
@@ -29713,7 +29721,7 @@
                 <v:shape id="_x0000_i1029" type="#_x0000_t75" style="width:226.5pt;height:154.5pt" o:ole="">
                   <v:imagedata r:id="rId16" o:title=""/>
                 </v:shape>
-                <o:OLEObject Type="Embed" ProgID="PBrush" ShapeID="_x0000_i1029" DrawAspect="Content" ObjectID="_1512295217" r:id="rId17"/>
+                <o:OLEObject Type="Embed" ProgID="PBrush" ShapeID="_x0000_i1029" DrawAspect="Content" ObjectID="_1512297057" r:id="rId17"/>
               </w:object>
             </w:r>
           </w:p>
@@ -32419,8 +32427,6 @@
               </w:rPr>
               <w:t>plicación y división de fracciones</w:t>
             </w:r>
-            <w:bookmarkStart w:id="0" w:name="_GoBack"/>
-            <w:bookmarkEnd w:id="0"/>
             <w:r>
               <w:rPr>
                 <w:rFonts w:ascii="Times New Roman" w:hAnsi="Times New Roman" w:cs="Times New Roman"/>
@@ -35829,7 +35835,7 @@
         <w:rStyle w:val="Nmerodepgina"/>
         <w:noProof/>
       </w:rPr>
-      <w:t>21</w:t>
+      <w:t>22</w:t>
     </w:r>
     <w:r>
       <w:rPr>
@@ -39334,7 +39340,7 @@
 </file>
 
 <file path=customXml/itemProps1.xml><?xml version="1.0" encoding="utf-8"?>
-<ds:datastoreItem xmlns:ds="http://schemas.openxmlformats.org/officeDocument/2006/customXml" ds:itemID="{3D099B4C-1C32-4271-83D6-3DD810BB8215}">
+<ds:datastoreItem xmlns:ds="http://schemas.openxmlformats.org/officeDocument/2006/customXml" ds:itemID="{8D411703-5588-4A61-BBBB-5C275CA1D74C}">
   <ds:schemaRefs>
     <ds:schemaRef ds:uri="http://schemas.openxmlformats.org/officeDocument/2006/bibliography"/>
   </ds:schemaRefs>

</xml_diff>